<commit_message>
Updated API Documentation with Address field
</commit_message>
<xml_diff>
--- a/archive/ExemptAssessAPI Documentation.docx
+++ b/archive/ExemptAssessAPI Documentation.docx
@@ -90,7 +90,21 @@
         <w:rPr>
           <w:rFonts w:ascii="Consolas" w:hAnsi="Consolas"/>
         </w:rPr>
-        <w:t>If using GET method it will return HTTP page with help tables as below:</w:t>
+        <w:t xml:space="preserve">If </w:t>
+      </w:r>
+      <w:proofErr w:type="gramStart"/>
+      <w:r>
+        <w:rPr>
+          <w:rFonts w:ascii="Consolas" w:hAnsi="Consolas"/>
+        </w:rPr>
+        <w:t>using</w:t>
+      </w:r>
+      <w:proofErr w:type="gramEnd"/>
+      <w:r>
+        <w:rPr>
+          <w:rFonts w:ascii="Consolas" w:hAnsi="Consolas"/>
+        </w:rPr>
+        <w:t xml:space="preserve"> GET method it will return HTTP page with help tables as below:</w:t>
       </w:r>
     </w:p>
     <w:p>
@@ -326,30 +340,29 @@
             <w:tcW w:w="2680" w:type="dxa"/>
             <w:noWrap/>
             <w:vAlign w:val="center"/>
-            <w:hideMark/>
-          </w:tcPr>
-          <w:p>
-            <w:pPr>
-              <w:spacing w:after="0" w:line="240" w:lineRule="auto"/>
-              <w:rPr>
-                <w:rFonts w:ascii="Consolas" w:eastAsia="Times New Roman" w:hAnsi="Consolas" w:cs="Times New Roman"/>
-                <w:kern w:val="0"/>
-                <w:sz w:val="20"/>
-                <w:szCs w:val="20"/>
-                <w:lang w:eastAsia="en-AU"/>
-                <w14:ligatures w14:val="none"/>
-              </w:rPr>
-            </w:pPr>
-            <w:r>
-              <w:rPr>
-                <w:rFonts w:ascii="Consolas" w:eastAsia="Times New Roman" w:hAnsi="Consolas" w:cs="Times New Roman"/>
-                <w:kern w:val="0"/>
-                <w:sz w:val="20"/>
-                <w:szCs w:val="20"/>
-                <w:lang w:eastAsia="en-AU"/>
-                <w14:ligatures w14:val="none"/>
-              </w:rPr>
-              <w:t>development</w:t>
+          </w:tcPr>
+          <w:p>
+            <w:pPr>
+              <w:spacing w:after="0" w:line="240" w:lineRule="auto"/>
+              <w:rPr>
+                <w:rFonts w:ascii="Consolas" w:eastAsia="Times New Roman" w:hAnsi="Consolas" w:cs="Times New Roman"/>
+                <w:kern w:val="0"/>
+                <w:sz w:val="20"/>
+                <w:szCs w:val="20"/>
+                <w:lang w:eastAsia="en-AU"/>
+                <w14:ligatures w14:val="none"/>
+              </w:rPr>
+            </w:pPr>
+            <w:r>
+              <w:rPr>
+                <w:rFonts w:ascii="Consolas" w:eastAsia="Times New Roman" w:hAnsi="Consolas" w:cs="Times New Roman"/>
+                <w:kern w:val="0"/>
+                <w:sz w:val="20"/>
+                <w:szCs w:val="20"/>
+                <w:lang w:eastAsia="en-AU"/>
+                <w14:ligatures w14:val="none"/>
+              </w:rPr>
+              <w:t>Address</w:t>
             </w:r>
           </w:p>
         </w:tc>
@@ -357,30 +370,29 @@
           <w:tcPr>
             <w:tcW w:w="5253" w:type="dxa"/>
             <w:vAlign w:val="center"/>
-            <w:hideMark/>
-          </w:tcPr>
-          <w:p>
-            <w:pPr>
-              <w:spacing w:after="0" w:line="240" w:lineRule="auto"/>
-              <w:rPr>
-                <w:rFonts w:ascii="Consolas" w:eastAsia="Times New Roman" w:hAnsi="Consolas" w:cs="Times New Roman"/>
-                <w:kern w:val="0"/>
-                <w:sz w:val="20"/>
-                <w:szCs w:val="20"/>
-                <w:lang w:eastAsia="en-AU"/>
-                <w14:ligatures w14:val="none"/>
-              </w:rPr>
-            </w:pPr>
-            <w:r>
-              <w:rPr>
-                <w:rFonts w:ascii="Consolas" w:eastAsia="Times New Roman" w:hAnsi="Consolas" w:cs="Times New Roman"/>
-                <w:kern w:val="0"/>
-                <w:sz w:val="20"/>
-                <w:szCs w:val="20"/>
-                <w:lang w:eastAsia="en-AU"/>
-                <w14:ligatures w14:val="none"/>
-              </w:rPr>
-              <w:t>Type of development</w:t>
+          </w:tcPr>
+          <w:p>
+            <w:pPr>
+              <w:spacing w:after="0" w:line="240" w:lineRule="auto"/>
+              <w:rPr>
+                <w:rFonts w:ascii="Consolas" w:eastAsia="Times New Roman" w:hAnsi="Consolas" w:cs="Times New Roman"/>
+                <w:kern w:val="0"/>
+                <w:sz w:val="20"/>
+                <w:szCs w:val="20"/>
+                <w:lang w:eastAsia="en-AU"/>
+                <w14:ligatures w14:val="none"/>
+              </w:rPr>
+            </w:pPr>
+            <w:r>
+              <w:rPr>
+                <w:rFonts w:ascii="Consolas" w:eastAsia="Times New Roman" w:hAnsi="Consolas" w:cs="Times New Roman"/>
+                <w:kern w:val="0"/>
+                <w:sz w:val="20"/>
+                <w:szCs w:val="20"/>
+                <w:lang w:eastAsia="en-AU"/>
+                <w14:ligatures w14:val="none"/>
+              </w:rPr>
+              <w:t>Adress of development</w:t>
             </w:r>
           </w:p>
         </w:tc>
@@ -388,31 +400,19 @@
           <w:tcPr>
             <w:tcW w:w="2835" w:type="dxa"/>
             <w:vAlign w:val="center"/>
-            <w:hideMark/>
-          </w:tcPr>
-          <w:p>
-            <w:pPr>
-              <w:spacing w:after="0" w:line="240" w:lineRule="auto"/>
-              <w:rPr>
-                <w:rFonts w:ascii="Consolas" w:eastAsia="Times New Roman" w:hAnsi="Consolas" w:cs="Times New Roman"/>
-                <w:kern w:val="0"/>
-                <w:sz w:val="20"/>
-                <w:szCs w:val="20"/>
-                <w:lang w:eastAsia="en-AU"/>
-                <w14:ligatures w14:val="none"/>
-              </w:rPr>
-            </w:pPr>
-            <w:r>
-              <w:rPr>
-                <w:rFonts w:ascii="Consolas" w:eastAsia="Times New Roman" w:hAnsi="Consolas" w:cs="Times New Roman"/>
-                <w:kern w:val="0"/>
-                <w:sz w:val="20"/>
-                <w:szCs w:val="20"/>
-                <w:lang w:eastAsia="en-AU"/>
-                <w14:ligatures w14:val="none"/>
-              </w:rPr>
-              <w:t>shed</w:t>
-            </w:r>
+          </w:tcPr>
+          <w:p>
+            <w:pPr>
+              <w:spacing w:after="0" w:line="240" w:lineRule="auto"/>
+              <w:rPr>
+                <w:rFonts w:ascii="Consolas" w:eastAsia="Times New Roman" w:hAnsi="Consolas" w:cs="Times New Roman"/>
+                <w:kern w:val="0"/>
+                <w:sz w:val="20"/>
+                <w:szCs w:val="20"/>
+                <w:lang w:eastAsia="en-AU"/>
+                <w14:ligatures w14:val="none"/>
+              </w:rPr>
+            </w:pPr>
           </w:p>
         </w:tc>
       </w:tr>
@@ -448,7 +448,7 @@
                 <w:lang w:eastAsia="en-AU"/>
                 <w14:ligatures w14:val="none"/>
               </w:rPr>
-              <w:t>zoning</w:t>
+              <w:t>development</w:t>
             </w:r>
           </w:p>
         </w:tc>
@@ -479,7 +479,7 @@
                 <w:lang w:eastAsia="en-AU"/>
                 <w14:ligatures w14:val="none"/>
               </w:rPr>
-              <w:t>Land zoning</w:t>
+              <w:t>Type of development</w:t>
             </w:r>
           </w:p>
         </w:tc>
@@ -505,12 +505,12 @@
               <w:rPr>
                 <w:rFonts w:ascii="Consolas" w:eastAsia="Times New Roman" w:hAnsi="Consolas" w:cs="Times New Roman"/>
                 <w:kern w:val="0"/>
-                <w:sz w:val="18"/>
-                <w:szCs w:val="18"/>
-                <w:lang w:eastAsia="en-AU"/>
-                <w14:ligatures w14:val="none"/>
-              </w:rPr>
-              <w:t>R1, R2, R3, R4, R5, RU1, RU2, RU3, RU4, RU6</w:t>
+                <w:sz w:val="20"/>
+                <w:szCs w:val="20"/>
+                <w:lang w:eastAsia="en-AU"/>
+                <w14:ligatures w14:val="none"/>
+              </w:rPr>
+              <w:t>shed</w:t>
             </w:r>
           </w:p>
         </w:tc>
@@ -547,7 +547,7 @@
                 <w:lang w:eastAsia="en-AU"/>
                 <w14:ligatures w14:val="none"/>
               </w:rPr>
-              <w:t>heritage</w:t>
+              <w:t>zoning</w:t>
             </w:r>
           </w:p>
         </w:tc>
@@ -578,7 +578,7 @@
                 <w:lang w:eastAsia="en-AU"/>
                 <w14:ligatures w14:val="none"/>
               </w:rPr>
-              <w:t xml:space="preserve">Is the property a heritage item? </w:t>
+              <w:t>Land zoning</w:t>
             </w:r>
           </w:p>
         </w:tc>
@@ -604,12 +604,12 @@
               <w:rPr>
                 <w:rFonts w:ascii="Consolas" w:eastAsia="Times New Roman" w:hAnsi="Consolas" w:cs="Times New Roman"/>
                 <w:kern w:val="0"/>
-                <w:sz w:val="20"/>
-                <w:szCs w:val="20"/>
-                <w:lang w:eastAsia="en-AU"/>
-                <w14:ligatures w14:val="none"/>
-              </w:rPr>
-              <w:t>yes, no</w:t>
+                <w:sz w:val="18"/>
+                <w:szCs w:val="18"/>
+                <w:lang w:eastAsia="en-AU"/>
+                <w14:ligatures w14:val="none"/>
+              </w:rPr>
+              <w:t>R1, R2, R3, R4, R5, RU1, RU2, RU3, RU4, RU6</w:t>
             </w:r>
           </w:p>
         </w:tc>
@@ -646,7 +646,7 @@
                 <w:lang w:eastAsia="en-AU"/>
                 <w14:ligatures w14:val="none"/>
               </w:rPr>
-              <w:t>foreshore</w:t>
+              <w:t>heritage</w:t>
             </w:r>
           </w:p>
         </w:tc>
@@ -677,7 +677,7 @@
                 <w:lang w:eastAsia="en-AU"/>
                 <w14:ligatures w14:val="none"/>
               </w:rPr>
-              <w:t xml:space="preserve">Is the property in a foreshore area? </w:t>
+              <w:t xml:space="preserve">Is the property a heritage item? </w:t>
             </w:r>
           </w:p>
         </w:tc>
@@ -736,19 +736,17 @@
                 <w14:ligatures w14:val="none"/>
               </w:rPr>
             </w:pPr>
-            <w:proofErr w:type="spellStart"/>
-            <w:r>
-              <w:rPr>
-                <w:rFonts w:ascii="Consolas" w:eastAsia="Times New Roman" w:hAnsi="Consolas" w:cs="Times New Roman"/>
-                <w:kern w:val="0"/>
-                <w:sz w:val="20"/>
-                <w:szCs w:val="20"/>
-                <w:lang w:eastAsia="en-AU"/>
-                <w14:ligatures w14:val="none"/>
-              </w:rPr>
-              <w:t>sensitive_area</w:t>
-            </w:r>
-            <w:proofErr w:type="spellEnd"/>
+            <w:r>
+              <w:rPr>
+                <w:rFonts w:ascii="Consolas" w:eastAsia="Times New Roman" w:hAnsi="Consolas" w:cs="Times New Roman"/>
+                <w:kern w:val="0"/>
+                <w:sz w:val="20"/>
+                <w:szCs w:val="20"/>
+                <w:lang w:eastAsia="en-AU"/>
+                <w14:ligatures w14:val="none"/>
+              </w:rPr>
+              <w:t>foreshore</w:t>
+            </w:r>
           </w:p>
         </w:tc>
         <w:tc>
@@ -778,7 +776,7 @@
                 <w:lang w:eastAsia="en-AU"/>
                 <w14:ligatures w14:val="none"/>
               </w:rPr>
-              <w:t xml:space="preserve">Is the property in an environmentally sensitive area? </w:t>
+              <w:t xml:space="preserve">Is the property in a foreshore area? </w:t>
             </w:r>
           </w:p>
         </w:tc>
@@ -837,17 +835,19 @@
                 <w14:ligatures w14:val="none"/>
               </w:rPr>
             </w:pPr>
-            <w:r>
-              <w:rPr>
-                <w:rFonts w:ascii="Consolas" w:eastAsia="Times New Roman" w:hAnsi="Consolas" w:cs="Times New Roman"/>
-                <w:kern w:val="0"/>
-                <w:sz w:val="20"/>
-                <w:szCs w:val="20"/>
-                <w:lang w:eastAsia="en-AU"/>
-                <w14:ligatures w14:val="none"/>
-              </w:rPr>
-              <w:t>area</w:t>
-            </w:r>
+            <w:proofErr w:type="spellStart"/>
+            <w:r>
+              <w:rPr>
+                <w:rFonts w:ascii="Consolas" w:eastAsia="Times New Roman" w:hAnsi="Consolas" w:cs="Times New Roman"/>
+                <w:kern w:val="0"/>
+                <w:sz w:val="20"/>
+                <w:szCs w:val="20"/>
+                <w:lang w:eastAsia="en-AU"/>
+                <w14:ligatures w14:val="none"/>
+              </w:rPr>
+              <w:t>sensitive_area</w:t>
+            </w:r>
+            <w:proofErr w:type="spellEnd"/>
           </w:p>
         </w:tc>
         <w:tc>
@@ -877,7 +877,7 @@
                 <w:lang w:eastAsia="en-AU"/>
                 <w14:ligatures w14:val="none"/>
               </w:rPr>
-              <w:t xml:space="preserve">Planned shed area (in m²): </w:t>
+              <w:t xml:space="preserve">Is the property in an environmentally sensitive area? </w:t>
             </w:r>
           </w:p>
         </w:tc>
@@ -908,7 +908,7 @@
                 <w:lang w:eastAsia="en-AU"/>
                 <w14:ligatures w14:val="none"/>
               </w:rPr>
-              <w:t xml:space="preserve"> </w:t>
+              <w:t>yes, no</w:t>
             </w:r>
           </w:p>
         </w:tc>
@@ -945,7 +945,7 @@
                 <w:lang w:eastAsia="en-AU"/>
                 <w14:ligatures w14:val="none"/>
               </w:rPr>
-              <w:t>height</w:t>
+              <w:t>area</w:t>
             </w:r>
           </w:p>
         </w:tc>
@@ -976,7 +976,7 @@
                 <w:lang w:eastAsia="en-AU"/>
                 <w14:ligatures w14:val="none"/>
               </w:rPr>
-              <w:t xml:space="preserve">Planned shed height from ground level (in meters): </w:t>
+              <w:t xml:space="preserve">Planned shed area (in m²): </w:t>
             </w:r>
           </w:p>
         </w:tc>
@@ -1035,19 +1035,17 @@
                 <w14:ligatures w14:val="none"/>
               </w:rPr>
             </w:pPr>
-            <w:proofErr w:type="spellStart"/>
-            <w:r>
-              <w:rPr>
-                <w:rFonts w:ascii="Consolas" w:eastAsia="Times New Roman" w:hAnsi="Consolas" w:cs="Times New Roman"/>
-                <w:kern w:val="0"/>
-                <w:sz w:val="20"/>
-                <w:szCs w:val="20"/>
-                <w:lang w:eastAsia="en-AU"/>
-                <w14:ligatures w14:val="none"/>
-              </w:rPr>
-              <w:t>boundary_distance</w:t>
-            </w:r>
-            <w:proofErr w:type="spellEnd"/>
+            <w:r>
+              <w:rPr>
+                <w:rFonts w:ascii="Consolas" w:eastAsia="Times New Roman" w:hAnsi="Consolas" w:cs="Times New Roman"/>
+                <w:kern w:val="0"/>
+                <w:sz w:val="20"/>
+                <w:szCs w:val="20"/>
+                <w:lang w:eastAsia="en-AU"/>
+                <w14:ligatures w14:val="none"/>
+              </w:rPr>
+              <w:t>height</w:t>
+            </w:r>
           </w:p>
         </w:tc>
         <w:tc>
@@ -1077,7 +1075,7 @@
                 <w:lang w:eastAsia="en-AU"/>
                 <w14:ligatures w14:val="none"/>
               </w:rPr>
-              <w:t xml:space="preserve">Distance from any site boundary (in mm): </w:t>
+              <w:t xml:space="preserve">Planned shed height from ground level (in meters): </w:t>
             </w:r>
           </w:p>
         </w:tc>
@@ -1146,7 +1144,7 @@
                 <w:lang w:eastAsia="en-AU"/>
                 <w14:ligatures w14:val="none"/>
               </w:rPr>
-              <w:t>building_line</w:t>
+              <w:t>boundary_distance</w:t>
             </w:r>
             <w:proofErr w:type="spellEnd"/>
           </w:p>
@@ -1178,7 +1176,7 @@
                 <w:lang w:eastAsia="en-AU"/>
                 <w14:ligatures w14:val="none"/>
               </w:rPr>
-              <w:t xml:space="preserve">Is the shed behind the building line of road frontage? </w:t>
+              <w:t xml:space="preserve">Distance from any site boundary (in mm): </w:t>
             </w:r>
           </w:p>
         </w:tc>
@@ -1209,7 +1207,7 @@
                 <w:lang w:eastAsia="en-AU"/>
                 <w14:ligatures w14:val="none"/>
               </w:rPr>
-              <w:t>yes, no</w:t>
+              <w:t xml:space="preserve"> </w:t>
             </w:r>
           </w:p>
         </w:tc>
@@ -1247,6 +1245,107 @@
                 <w:lang w:eastAsia="en-AU"/>
                 <w14:ligatures w14:val="none"/>
               </w:rPr>
+              <w:t>building_line</w:t>
+            </w:r>
+            <w:proofErr w:type="spellEnd"/>
+          </w:p>
+        </w:tc>
+        <w:tc>
+          <w:tcPr>
+            <w:tcW w:w="5253" w:type="dxa"/>
+            <w:vAlign w:val="center"/>
+            <w:hideMark/>
+          </w:tcPr>
+          <w:p>
+            <w:pPr>
+              <w:spacing w:after="0" w:line="240" w:lineRule="auto"/>
+              <w:rPr>
+                <w:rFonts w:ascii="Consolas" w:eastAsia="Times New Roman" w:hAnsi="Consolas" w:cs="Times New Roman"/>
+                <w:kern w:val="0"/>
+                <w:sz w:val="20"/>
+                <w:szCs w:val="20"/>
+                <w:lang w:eastAsia="en-AU"/>
+                <w14:ligatures w14:val="none"/>
+              </w:rPr>
+            </w:pPr>
+            <w:r>
+              <w:rPr>
+                <w:rFonts w:ascii="Consolas" w:eastAsia="Times New Roman" w:hAnsi="Consolas" w:cs="Times New Roman"/>
+                <w:kern w:val="0"/>
+                <w:sz w:val="20"/>
+                <w:szCs w:val="20"/>
+                <w:lang w:eastAsia="en-AU"/>
+                <w14:ligatures w14:val="none"/>
+              </w:rPr>
+              <w:t xml:space="preserve">Is the shed behind the building line of road frontage? </w:t>
+            </w:r>
+          </w:p>
+        </w:tc>
+        <w:tc>
+          <w:tcPr>
+            <w:tcW w:w="2835" w:type="dxa"/>
+            <w:vAlign w:val="center"/>
+            <w:hideMark/>
+          </w:tcPr>
+          <w:p>
+            <w:pPr>
+              <w:spacing w:after="0" w:line="240" w:lineRule="auto"/>
+              <w:rPr>
+                <w:rFonts w:ascii="Consolas" w:eastAsia="Times New Roman" w:hAnsi="Consolas" w:cs="Times New Roman"/>
+                <w:kern w:val="0"/>
+                <w:sz w:val="20"/>
+                <w:szCs w:val="20"/>
+                <w:lang w:eastAsia="en-AU"/>
+                <w14:ligatures w14:val="none"/>
+              </w:rPr>
+            </w:pPr>
+            <w:r>
+              <w:rPr>
+                <w:rFonts w:ascii="Consolas" w:eastAsia="Times New Roman" w:hAnsi="Consolas" w:cs="Times New Roman"/>
+                <w:kern w:val="0"/>
+                <w:sz w:val="20"/>
+                <w:szCs w:val="20"/>
+                <w:lang w:eastAsia="en-AU"/>
+                <w14:ligatures w14:val="none"/>
+              </w:rPr>
+              <w:t>yes, no</w:t>
+            </w:r>
+          </w:p>
+        </w:tc>
+      </w:tr>
+      <w:tr>
+        <w:trPr>
+          <w:trHeight w:val="300"/>
+        </w:trPr>
+        <w:tc>
+          <w:tcPr>
+            <w:tcW w:w="2680" w:type="dxa"/>
+            <w:noWrap/>
+            <w:vAlign w:val="center"/>
+            <w:hideMark/>
+          </w:tcPr>
+          <w:p>
+            <w:pPr>
+              <w:spacing w:after="0" w:line="240" w:lineRule="auto"/>
+              <w:rPr>
+                <w:rFonts w:ascii="Consolas" w:eastAsia="Times New Roman" w:hAnsi="Consolas" w:cs="Times New Roman"/>
+                <w:kern w:val="0"/>
+                <w:sz w:val="20"/>
+                <w:szCs w:val="20"/>
+                <w:lang w:eastAsia="en-AU"/>
+                <w14:ligatures w14:val="none"/>
+              </w:rPr>
+            </w:pPr>
+            <w:proofErr w:type="spellStart"/>
+            <w:r>
+              <w:rPr>
+                <w:rFonts w:ascii="Consolas" w:eastAsia="Times New Roman" w:hAnsi="Consolas" w:cs="Times New Roman"/>
+                <w:kern w:val="0"/>
+                <w:sz w:val="20"/>
+                <w:szCs w:val="20"/>
+                <w:lang w:eastAsia="en-AU"/>
+                <w14:ligatures w14:val="none"/>
+              </w:rPr>
               <w:t>shipping_container</w:t>
             </w:r>
             <w:proofErr w:type="spellEnd"/>
@@ -2549,12 +2648,6 @@
           <w:rFonts w:ascii="Consolas" w:hAnsi="Consolas"/>
         </w:rPr>
       </w:pPr>
-      <w:r>
-        <w:rPr>
-          <w:rFonts w:ascii="Consolas" w:hAnsi="Consolas"/>
-        </w:rPr>
-        <w:br w:type="page"/>
-      </w:r>
     </w:p>
     <w:p>
       <w:pPr>
@@ -2566,7 +2659,6 @@
         <w:rPr>
           <w:rFonts w:ascii="Consolas" w:hAnsi="Consolas"/>
         </w:rPr>
-        <w:lastRenderedPageBreak/>
         <w:t xml:space="preserve">For </w:t>
       </w:r>
       <w:r>
@@ -2738,105 +2830,77 @@
           <w:tcPr>
             <w:tcW w:w="2680" w:type="dxa"/>
             <w:noWrap/>
-            <w:vAlign w:val="center"/>
-            <w:hideMark/>
-          </w:tcPr>
-          <w:p>
-            <w:pPr>
-              <w:spacing w:after="0" w:line="240" w:lineRule="auto"/>
-              <w:rPr>
-                <w:rFonts w:ascii="Consolas" w:eastAsia="Times New Roman" w:hAnsi="Consolas" w:cs="Times New Roman"/>
-                <w:kern w:val="0"/>
-                <w:sz w:val="18"/>
-                <w:szCs w:val="18"/>
-                <w:lang w:eastAsia="en-AU"/>
-                <w14:ligatures w14:val="none"/>
-              </w:rPr>
-            </w:pPr>
-            <w:r>
-              <w:rPr>
-                <w:rFonts w:ascii="Consolas" w:eastAsia="Times New Roman" w:hAnsi="Consolas" w:cs="Times New Roman"/>
-                <w:kern w:val="0"/>
-                <w:sz w:val="18"/>
-                <w:szCs w:val="18"/>
-                <w:lang w:eastAsia="en-AU"/>
-                <w14:ligatures w14:val="none"/>
-              </w:rPr>
-              <w:t>D</w:t>
-            </w:r>
-            <w:r>
-              <w:rPr>
-                <w:rFonts w:ascii="Consolas" w:eastAsia="Times New Roman" w:hAnsi="Consolas" w:cs="Times New Roman"/>
-                <w:kern w:val="0"/>
-                <w:sz w:val="18"/>
-                <w:szCs w:val="18"/>
-                <w:lang w:eastAsia="en-AU"/>
-                <w14:ligatures w14:val="none"/>
-              </w:rPr>
-              <w:t>evelopment</w:t>
+          </w:tcPr>
+          <w:p>
+            <w:pPr>
+              <w:spacing w:after="0" w:line="240" w:lineRule="auto"/>
+              <w:rPr>
+                <w:rFonts w:ascii="Consolas" w:eastAsia="Times New Roman" w:hAnsi="Consolas" w:cs="Times New Roman"/>
+                <w:kern w:val="0"/>
+                <w:sz w:val="18"/>
+                <w:szCs w:val="18"/>
+                <w:lang w:eastAsia="en-AU"/>
+                <w14:ligatures w14:val="none"/>
+              </w:rPr>
+            </w:pPr>
+            <w:r>
+              <w:rPr>
+                <w:rFonts w:ascii="Consolas" w:eastAsia="Times New Roman" w:hAnsi="Consolas" w:cs="Times New Roman"/>
+                <w:kern w:val="0"/>
+                <w:sz w:val="18"/>
+                <w:szCs w:val="18"/>
+                <w:lang w:eastAsia="en-AU"/>
+                <w14:ligatures w14:val="none"/>
+              </w:rPr>
+              <w:t>Address</w:t>
             </w:r>
           </w:p>
         </w:tc>
         <w:tc>
           <w:tcPr>
             <w:tcW w:w="5253" w:type="dxa"/>
-            <w:vAlign w:val="center"/>
-            <w:hideMark/>
-          </w:tcPr>
-          <w:p>
-            <w:pPr>
-              <w:spacing w:after="0" w:line="240" w:lineRule="auto"/>
-              <w:rPr>
-                <w:rFonts w:ascii="Consolas" w:eastAsia="Times New Roman" w:hAnsi="Consolas" w:cs="Times New Roman"/>
-                <w:kern w:val="0"/>
-                <w:sz w:val="18"/>
-                <w:szCs w:val="18"/>
-                <w:lang w:eastAsia="en-AU"/>
-                <w14:ligatures w14:val="none"/>
-              </w:rPr>
-            </w:pPr>
-            <w:r>
-              <w:rPr>
-                <w:rFonts w:ascii="Consolas" w:eastAsia="Times New Roman" w:hAnsi="Consolas" w:cs="Times New Roman"/>
-                <w:kern w:val="0"/>
-                <w:sz w:val="18"/>
-                <w:szCs w:val="18"/>
-                <w:lang w:eastAsia="en-AU"/>
-                <w14:ligatures w14:val="none"/>
-              </w:rPr>
-              <w:t>Type of development</w:t>
+          </w:tcPr>
+          <w:p>
+            <w:pPr>
+              <w:spacing w:after="0" w:line="240" w:lineRule="auto"/>
+              <w:rPr>
+                <w:rFonts w:ascii="Consolas" w:eastAsia="Times New Roman" w:hAnsi="Consolas" w:cs="Times New Roman"/>
+                <w:kern w:val="0"/>
+                <w:sz w:val="18"/>
+                <w:szCs w:val="18"/>
+                <w:lang w:eastAsia="en-AU"/>
+                <w14:ligatures w14:val="none"/>
+              </w:rPr>
+            </w:pPr>
+            <w:r>
+              <w:rPr>
+                <w:rFonts w:ascii="Consolas" w:eastAsia="Times New Roman" w:hAnsi="Consolas" w:cs="Times New Roman"/>
+                <w:kern w:val="0"/>
+                <w:sz w:val="18"/>
+                <w:szCs w:val="18"/>
+                <w:lang w:eastAsia="en-AU"/>
+                <w14:ligatures w14:val="none"/>
+              </w:rPr>
+              <w:t>Adress of development</w:t>
             </w:r>
           </w:p>
         </w:tc>
         <w:tc>
           <w:tcPr>
             <w:tcW w:w="2835" w:type="dxa"/>
-            <w:vAlign w:val="center"/>
-            <w:hideMark/>
-          </w:tcPr>
-          <w:p>
-            <w:pPr>
-              <w:spacing w:after="0" w:line="240" w:lineRule="auto"/>
-              <w:rPr>
-                <w:rFonts w:ascii="Consolas" w:eastAsia="Times New Roman" w:hAnsi="Consolas" w:cs="Times New Roman"/>
-                <w:kern w:val="0"/>
-                <w:sz w:val="18"/>
-                <w:szCs w:val="18"/>
-                <w:lang w:eastAsia="en-AU"/>
-                <w14:ligatures w14:val="none"/>
-              </w:rPr>
-            </w:pPr>
-            <w:r>
-              <w:rPr>
-                <w:rFonts w:ascii="Consolas" w:eastAsia="Times New Roman" w:hAnsi="Consolas" w:cs="Times New Roman"/>
-                <w:kern w:val="0"/>
-                <w:sz w:val="18"/>
-                <w:szCs w:val="18"/>
-                <w:lang w:eastAsia="en-AU"/>
-                <w14:ligatures w14:val="none"/>
-              </w:rPr>
-              <w:t>patio</w:t>
-            </w:r>
+          </w:tcPr>
+          <w:p>
+            <w:pPr>
+              <w:spacing w:after="0" w:line="240" w:lineRule="auto"/>
+              <w:rPr>
+                <w:rFonts w:ascii="Consolas" w:eastAsia="Times New Roman" w:hAnsi="Consolas" w:cs="Times New Roman"/>
+                <w:kern w:val="0"/>
+                <w:sz w:val="18"/>
+                <w:szCs w:val="18"/>
+                <w:lang w:eastAsia="en-AU"/>
+                <w14:ligatures w14:val="none"/>
+              </w:rPr>
+            </w:pPr>
           </w:p>
         </w:tc>
       </w:tr>
@@ -2867,12 +2931,23 @@
               <w:rPr>
                 <w:rFonts w:ascii="Consolas" w:eastAsia="Times New Roman" w:hAnsi="Consolas" w:cs="Times New Roman"/>
                 <w:kern w:val="0"/>
-                <w:sz w:val="20"/>
-                <w:szCs w:val="20"/>
-                <w:lang w:eastAsia="en-AU"/>
-                <w14:ligatures w14:val="none"/>
-              </w:rPr>
-              <w:t>zoning</w:t>
+                <w:sz w:val="18"/>
+                <w:szCs w:val="18"/>
+                <w:lang w:eastAsia="en-AU"/>
+                <w14:ligatures w14:val="none"/>
+              </w:rPr>
+              <w:t>D</w:t>
+            </w:r>
+            <w:r>
+              <w:rPr>
+                <w:rFonts w:ascii="Consolas" w:eastAsia="Times New Roman" w:hAnsi="Consolas" w:cs="Times New Roman"/>
+                <w:kern w:val="0"/>
+                <w:sz w:val="18"/>
+                <w:szCs w:val="18"/>
+                <w:lang w:eastAsia="en-AU"/>
+                <w14:ligatures w14:val="none"/>
+              </w:rPr>
+              <w:t>evelopment</w:t>
             </w:r>
           </w:p>
         </w:tc>
@@ -2898,12 +2973,12 @@
               <w:rPr>
                 <w:rFonts w:ascii="Consolas" w:eastAsia="Times New Roman" w:hAnsi="Consolas" w:cs="Times New Roman"/>
                 <w:kern w:val="0"/>
-                <w:sz w:val="20"/>
-                <w:szCs w:val="20"/>
-                <w:lang w:eastAsia="en-AU"/>
-                <w14:ligatures w14:val="none"/>
-              </w:rPr>
-              <w:t>Land Zoning</w:t>
+                <w:sz w:val="18"/>
+                <w:szCs w:val="18"/>
+                <w:lang w:eastAsia="en-AU"/>
+                <w14:ligatures w14:val="none"/>
+              </w:rPr>
+              <w:t>Type of development</w:t>
             </w:r>
           </w:p>
         </w:tc>
@@ -2934,7 +3009,7 @@
                 <w:lang w:eastAsia="en-AU"/>
                 <w14:ligatures w14:val="none"/>
               </w:rPr>
-              <w:t>R1, R2, R3, R4, R5, RU1, RU2, RU3, RU4, RU6</w:t>
+              <w:t>patio</w:t>
             </w:r>
           </w:p>
         </w:tc>
@@ -2962,19 +3037,17 @@
                 <w14:ligatures w14:val="none"/>
               </w:rPr>
             </w:pPr>
-            <w:proofErr w:type="spellStart"/>
-            <w:r>
-              <w:rPr>
-                <w:rFonts w:ascii="Consolas" w:eastAsia="Times New Roman" w:hAnsi="Consolas" w:cs="Times New Roman"/>
-                <w:kern w:val="0"/>
-                <w:sz w:val="18"/>
-                <w:szCs w:val="18"/>
-                <w:lang w:eastAsia="en-AU"/>
-                <w14:ligatures w14:val="none"/>
-              </w:rPr>
-              <w:t>structure_type</w:t>
-            </w:r>
-            <w:proofErr w:type="spellEnd"/>
+            <w:r>
+              <w:rPr>
+                <w:rFonts w:ascii="Consolas" w:eastAsia="Times New Roman" w:hAnsi="Consolas" w:cs="Times New Roman"/>
+                <w:kern w:val="0"/>
+                <w:sz w:val="20"/>
+                <w:szCs w:val="20"/>
+                <w:lang w:eastAsia="en-AU"/>
+                <w14:ligatures w14:val="none"/>
+              </w:rPr>
+              <w:t>zoning</w:t>
+            </w:r>
           </w:p>
         </w:tc>
         <w:tc>
@@ -2999,12 +3072,12 @@
               <w:rPr>
                 <w:rFonts w:ascii="Consolas" w:eastAsia="Times New Roman" w:hAnsi="Consolas" w:cs="Times New Roman"/>
                 <w:kern w:val="0"/>
-                <w:sz w:val="18"/>
-                <w:szCs w:val="18"/>
-                <w:lang w:eastAsia="en-AU"/>
-                <w14:ligatures w14:val="none"/>
-              </w:rPr>
-              <w:t>New development or replacing existing structure?</w:t>
+                <w:sz w:val="20"/>
+                <w:szCs w:val="20"/>
+                <w:lang w:eastAsia="en-AU"/>
+                <w14:ligatures w14:val="none"/>
+              </w:rPr>
+              <w:t>Land Zoning</w:t>
             </w:r>
           </w:p>
         </w:tc>
@@ -3035,7 +3108,7 @@
                 <w:lang w:eastAsia="en-AU"/>
                 <w14:ligatures w14:val="none"/>
               </w:rPr>
-              <w:t>new, replacement</w:t>
+              <w:t>R1, R2, R3, R4, R5, RU1, RU2, RU3, RU4, RU6</w:t>
             </w:r>
           </w:p>
         </w:tc>
@@ -3073,7 +3146,7 @@
                 <w:lang w:eastAsia="en-AU"/>
                 <w14:ligatures w14:val="none"/>
               </w:rPr>
-              <w:t>height_existing</w:t>
+              <w:t>structure_type</w:t>
             </w:r>
             <w:proofErr w:type="spellEnd"/>
           </w:p>
@@ -3105,7 +3178,7 @@
                 <w:lang w:eastAsia="en-AU"/>
                 <w14:ligatures w14:val="none"/>
               </w:rPr>
-              <w:t>Height of existing structure from ground level in meters</w:t>
+              <w:t>New development or replacing existing structure?</w:t>
             </w:r>
           </w:p>
         </w:tc>
@@ -3136,7 +3209,7 @@
                 <w:lang w:eastAsia="en-AU"/>
                 <w14:ligatures w14:val="none"/>
               </w:rPr>
-              <w:t xml:space="preserve"> </w:t>
+              <w:t>new, replacement</w:t>
             </w:r>
           </w:p>
         </w:tc>
@@ -3174,7 +3247,7 @@
                 <w:lang w:eastAsia="en-AU"/>
                 <w14:ligatures w14:val="none"/>
               </w:rPr>
-              <w:t>material_quality</w:t>
+              <w:t>height_existing</w:t>
             </w:r>
             <w:proofErr w:type="spellEnd"/>
           </w:p>
@@ -3206,8 +3279,28 @@
                 <w:lang w:eastAsia="en-AU"/>
                 <w14:ligatures w14:val="none"/>
               </w:rPr>
-              <w:t>Will the structure use equivalent or better</w:t>
-            </w:r>
+              <w:t>Height of existing structure from ground level in meters</w:t>
+            </w:r>
+          </w:p>
+        </w:tc>
+        <w:tc>
+          <w:tcPr>
+            <w:tcW w:w="2835" w:type="dxa"/>
+            <w:vAlign w:val="center"/>
+            <w:hideMark/>
+          </w:tcPr>
+          <w:p>
+            <w:pPr>
+              <w:spacing w:after="0" w:line="240" w:lineRule="auto"/>
+              <w:rPr>
+                <w:rFonts w:ascii="Consolas" w:eastAsia="Times New Roman" w:hAnsi="Consolas" w:cs="Times New Roman"/>
+                <w:kern w:val="0"/>
+                <w:sz w:val="18"/>
+                <w:szCs w:val="18"/>
+                <w:lang w:eastAsia="en-AU"/>
+                <w14:ligatures w14:val="none"/>
+              </w:rPr>
+            </w:pPr>
             <w:r>
               <w:rPr>
                 <w:rFonts w:ascii="Consolas" w:eastAsia="Times New Roman" w:hAnsi="Consolas" w:cs="Times New Roman"/>
@@ -3218,48 +3311,6 @@
                 <w14:ligatures w14:val="none"/>
               </w:rPr>
               <w:t xml:space="preserve"> </w:t>
-            </w:r>
-            <w:r>
-              <w:rPr>
-                <w:rFonts w:ascii="Consolas" w:eastAsia="Times New Roman" w:hAnsi="Consolas" w:cs="Times New Roman"/>
-                <w:kern w:val="0"/>
-                <w:sz w:val="18"/>
-                <w:szCs w:val="18"/>
-                <w:lang w:eastAsia="en-AU"/>
-                <w14:ligatures w14:val="none"/>
-              </w:rPr>
-              <w:t xml:space="preserve">quality materials? </w:t>
-            </w:r>
-          </w:p>
-        </w:tc>
-        <w:tc>
-          <w:tcPr>
-            <w:tcW w:w="2835" w:type="dxa"/>
-            <w:vAlign w:val="center"/>
-            <w:hideMark/>
-          </w:tcPr>
-          <w:p>
-            <w:pPr>
-              <w:spacing w:after="0" w:line="240" w:lineRule="auto"/>
-              <w:rPr>
-                <w:rFonts w:ascii="Consolas" w:eastAsia="Times New Roman" w:hAnsi="Consolas" w:cs="Times New Roman"/>
-                <w:kern w:val="0"/>
-                <w:sz w:val="18"/>
-                <w:szCs w:val="18"/>
-                <w:lang w:eastAsia="en-AU"/>
-                <w14:ligatures w14:val="none"/>
-              </w:rPr>
-            </w:pPr>
-            <w:r>
-              <w:rPr>
-                <w:rFonts w:ascii="Consolas" w:eastAsia="Times New Roman" w:hAnsi="Consolas" w:cs="Times New Roman"/>
-                <w:kern w:val="0"/>
-                <w:sz w:val="18"/>
-                <w:szCs w:val="18"/>
-                <w:lang w:eastAsia="en-AU"/>
-                <w14:ligatures w14:val="none"/>
-              </w:rPr>
-              <w:t>yes, no</w:t>
             </w:r>
           </w:p>
         </w:tc>
@@ -3297,7 +3348,7 @@
                 <w:lang w:eastAsia="en-AU"/>
                 <w14:ligatures w14:val="none"/>
               </w:rPr>
-              <w:t>same_size</w:t>
+              <w:t>material_quality</w:t>
             </w:r>
             <w:proofErr w:type="spellEnd"/>
           </w:p>
@@ -3329,7 +3380,53 @@
                 <w:lang w:eastAsia="en-AU"/>
                 <w14:ligatures w14:val="none"/>
               </w:rPr>
-              <w:t xml:space="preserve">Will the structure be the same height and size as existing? </w:t>
+              <w:t xml:space="preserve">Will the structure use equivalent or </w:t>
+            </w:r>
+            <w:proofErr w:type="gramStart"/>
+            <w:r>
+              <w:rPr>
+                <w:rFonts w:ascii="Consolas" w:eastAsia="Times New Roman" w:hAnsi="Consolas" w:cs="Times New Roman"/>
+                <w:kern w:val="0"/>
+                <w:sz w:val="18"/>
+                <w:szCs w:val="18"/>
+                <w:lang w:eastAsia="en-AU"/>
+                <w14:ligatures w14:val="none"/>
+              </w:rPr>
+              <w:t>better</w:t>
+            </w:r>
+            <w:r>
+              <w:rPr>
+                <w:rFonts w:ascii="Consolas" w:eastAsia="Times New Roman" w:hAnsi="Consolas" w:cs="Times New Roman"/>
+                <w:kern w:val="0"/>
+                <w:sz w:val="18"/>
+                <w:szCs w:val="18"/>
+                <w:lang w:eastAsia="en-AU"/>
+                <w14:ligatures w14:val="none"/>
+              </w:rPr>
+              <w:t xml:space="preserve"> </w:t>
+            </w:r>
+            <w:r>
+              <w:rPr>
+                <w:rFonts w:ascii="Consolas" w:eastAsia="Times New Roman" w:hAnsi="Consolas" w:cs="Times New Roman"/>
+                <w:kern w:val="0"/>
+                <w:sz w:val="18"/>
+                <w:szCs w:val="18"/>
+                <w:lang w:eastAsia="en-AU"/>
+                <w14:ligatures w14:val="none"/>
+              </w:rPr>
+              <w:t>quality</w:t>
+            </w:r>
+            <w:proofErr w:type="gramEnd"/>
+            <w:r>
+              <w:rPr>
+                <w:rFonts w:ascii="Consolas" w:eastAsia="Times New Roman" w:hAnsi="Consolas" w:cs="Times New Roman"/>
+                <w:kern w:val="0"/>
+                <w:sz w:val="18"/>
+                <w:szCs w:val="18"/>
+                <w:lang w:eastAsia="en-AU"/>
+                <w14:ligatures w14:val="none"/>
+              </w:rPr>
+              <w:t xml:space="preserve"> materials? </w:t>
             </w:r>
           </w:p>
         </w:tc>
@@ -3388,17 +3485,19 @@
                 <w14:ligatures w14:val="none"/>
               </w:rPr>
             </w:pPr>
-            <w:r>
-              <w:rPr>
-                <w:rFonts w:ascii="Consolas" w:eastAsia="Times New Roman" w:hAnsi="Consolas" w:cs="Times New Roman"/>
-                <w:kern w:val="0"/>
-                <w:sz w:val="18"/>
-                <w:szCs w:val="18"/>
-                <w:lang w:eastAsia="en-AU"/>
-                <w14:ligatures w14:val="none"/>
-              </w:rPr>
-              <w:t>heritage</w:t>
-            </w:r>
+            <w:proofErr w:type="spellStart"/>
+            <w:r>
+              <w:rPr>
+                <w:rFonts w:ascii="Consolas" w:eastAsia="Times New Roman" w:hAnsi="Consolas" w:cs="Times New Roman"/>
+                <w:kern w:val="0"/>
+                <w:sz w:val="18"/>
+                <w:szCs w:val="18"/>
+                <w:lang w:eastAsia="en-AU"/>
+                <w14:ligatures w14:val="none"/>
+              </w:rPr>
+              <w:t>same_size</w:t>
+            </w:r>
+            <w:proofErr w:type="spellEnd"/>
           </w:p>
         </w:tc>
         <w:tc>
@@ -3428,7 +3527,7 @@
                 <w:lang w:eastAsia="en-AU"/>
                 <w14:ligatures w14:val="none"/>
               </w:rPr>
-              <w:t xml:space="preserve">Is the property a heritage item? </w:t>
+              <w:t xml:space="preserve">Will the structure be the same height and size as existing? </w:t>
             </w:r>
           </w:p>
         </w:tc>
@@ -3496,7 +3595,7 @@
                 <w:lang w:eastAsia="en-AU"/>
                 <w14:ligatures w14:val="none"/>
               </w:rPr>
-              <w:t>foreshore</w:t>
+              <w:t>heritage</w:t>
             </w:r>
           </w:p>
         </w:tc>
@@ -3527,7 +3626,7 @@
                 <w:lang w:eastAsia="en-AU"/>
                 <w14:ligatures w14:val="none"/>
               </w:rPr>
-              <w:t xml:space="preserve">Is the property in a foreshore area? </w:t>
+              <w:t xml:space="preserve">Is the property a heritage item? </w:t>
             </w:r>
           </w:p>
         </w:tc>
@@ -3595,7 +3694,7 @@
                 <w:lang w:eastAsia="en-AU"/>
                 <w14:ligatures w14:val="none"/>
               </w:rPr>
-              <w:t>area</w:t>
+              <w:t>foreshore</w:t>
             </w:r>
           </w:p>
         </w:tc>
@@ -3626,7 +3725,7 @@
                 <w:lang w:eastAsia="en-AU"/>
                 <w14:ligatures w14:val="none"/>
               </w:rPr>
-              <w:t>Planned area of structure (in m²):</w:t>
+              <w:t xml:space="preserve">Is the property in a foreshore area? </w:t>
             </w:r>
           </w:p>
         </w:tc>
@@ -3657,7 +3756,7 @@
                 <w:lang w:eastAsia="en-AU"/>
                 <w14:ligatures w14:val="none"/>
               </w:rPr>
-              <w:t xml:space="preserve"> </w:t>
+              <w:t>yes, no</w:t>
             </w:r>
           </w:p>
         </w:tc>
@@ -3685,6 +3784,105 @@
                 <w14:ligatures w14:val="none"/>
               </w:rPr>
             </w:pPr>
+            <w:r>
+              <w:rPr>
+                <w:rFonts w:ascii="Consolas" w:eastAsia="Times New Roman" w:hAnsi="Consolas" w:cs="Times New Roman"/>
+                <w:kern w:val="0"/>
+                <w:sz w:val="18"/>
+                <w:szCs w:val="18"/>
+                <w:lang w:eastAsia="en-AU"/>
+                <w14:ligatures w14:val="none"/>
+              </w:rPr>
+              <w:t>area</w:t>
+            </w:r>
+          </w:p>
+        </w:tc>
+        <w:tc>
+          <w:tcPr>
+            <w:tcW w:w="5253" w:type="dxa"/>
+            <w:vAlign w:val="center"/>
+            <w:hideMark/>
+          </w:tcPr>
+          <w:p>
+            <w:pPr>
+              <w:spacing w:after="0" w:line="240" w:lineRule="auto"/>
+              <w:rPr>
+                <w:rFonts w:ascii="Consolas" w:eastAsia="Times New Roman" w:hAnsi="Consolas" w:cs="Times New Roman"/>
+                <w:kern w:val="0"/>
+                <w:sz w:val="18"/>
+                <w:szCs w:val="18"/>
+                <w:lang w:eastAsia="en-AU"/>
+                <w14:ligatures w14:val="none"/>
+              </w:rPr>
+            </w:pPr>
+            <w:r>
+              <w:rPr>
+                <w:rFonts w:ascii="Consolas" w:eastAsia="Times New Roman" w:hAnsi="Consolas" w:cs="Times New Roman"/>
+                <w:kern w:val="0"/>
+                <w:sz w:val="18"/>
+                <w:szCs w:val="18"/>
+                <w:lang w:eastAsia="en-AU"/>
+                <w14:ligatures w14:val="none"/>
+              </w:rPr>
+              <w:t>Planned area of structure (in m²):</w:t>
+            </w:r>
+          </w:p>
+        </w:tc>
+        <w:tc>
+          <w:tcPr>
+            <w:tcW w:w="2835" w:type="dxa"/>
+            <w:vAlign w:val="center"/>
+            <w:hideMark/>
+          </w:tcPr>
+          <w:p>
+            <w:pPr>
+              <w:spacing w:after="0" w:line="240" w:lineRule="auto"/>
+              <w:rPr>
+                <w:rFonts w:ascii="Consolas" w:eastAsia="Times New Roman" w:hAnsi="Consolas" w:cs="Times New Roman"/>
+                <w:kern w:val="0"/>
+                <w:sz w:val="18"/>
+                <w:szCs w:val="18"/>
+                <w:lang w:eastAsia="en-AU"/>
+                <w14:ligatures w14:val="none"/>
+              </w:rPr>
+            </w:pPr>
+            <w:r>
+              <w:rPr>
+                <w:rFonts w:ascii="Consolas" w:eastAsia="Times New Roman" w:hAnsi="Consolas" w:cs="Times New Roman"/>
+                <w:kern w:val="0"/>
+                <w:sz w:val="18"/>
+                <w:szCs w:val="18"/>
+                <w:lang w:eastAsia="en-AU"/>
+                <w14:ligatures w14:val="none"/>
+              </w:rPr>
+              <w:t xml:space="preserve"> </w:t>
+            </w:r>
+          </w:p>
+        </w:tc>
+      </w:tr>
+      <w:tr>
+        <w:trPr>
+          <w:trHeight w:val="300"/>
+        </w:trPr>
+        <w:tc>
+          <w:tcPr>
+            <w:tcW w:w="2680" w:type="dxa"/>
+            <w:noWrap/>
+            <w:vAlign w:val="center"/>
+            <w:hideMark/>
+          </w:tcPr>
+          <w:p>
+            <w:pPr>
+              <w:spacing w:after="0" w:line="240" w:lineRule="auto"/>
+              <w:rPr>
+                <w:rFonts w:ascii="Consolas" w:eastAsia="Times New Roman" w:hAnsi="Consolas" w:cs="Times New Roman"/>
+                <w:kern w:val="0"/>
+                <w:sz w:val="18"/>
+                <w:szCs w:val="18"/>
+                <w:lang w:eastAsia="en-AU"/>
+                <w14:ligatures w14:val="none"/>
+              </w:rPr>
+            </w:pPr>
             <w:proofErr w:type="spellStart"/>
             <w:r>
               <w:rPr>
@@ -5155,7 +5353,31 @@
                 <w:lang w:eastAsia="en-AU"/>
                 <w14:ligatures w14:val="none"/>
               </w:rPr>
-              <w:t xml:space="preserve">Will it be connected per engineers specs? </w:t>
+              <w:t xml:space="preserve">Will it be connected per </w:t>
+            </w:r>
+            <w:proofErr w:type="gramStart"/>
+            <w:r>
+              <w:rPr>
+                <w:rFonts w:ascii="Consolas" w:eastAsia="Times New Roman" w:hAnsi="Consolas" w:cs="Times New Roman"/>
+                <w:kern w:val="0"/>
+                <w:sz w:val="18"/>
+                <w:szCs w:val="18"/>
+                <w:lang w:eastAsia="en-AU"/>
+                <w14:ligatures w14:val="none"/>
+              </w:rPr>
+              <w:t>engineers</w:t>
+            </w:r>
+            <w:proofErr w:type="gramEnd"/>
+            <w:r>
+              <w:rPr>
+                <w:rFonts w:ascii="Consolas" w:eastAsia="Times New Roman" w:hAnsi="Consolas" w:cs="Times New Roman"/>
+                <w:kern w:val="0"/>
+                <w:sz w:val="18"/>
+                <w:szCs w:val="18"/>
+                <w:lang w:eastAsia="en-AU"/>
+                <w14:ligatures w14:val="none"/>
+              </w:rPr>
+              <w:t xml:space="preserve"> specs? </w:t>
             </w:r>
           </w:p>
         </w:tc>
@@ -5849,7 +6071,25 @@
           <w:sz w:val="20"/>
           <w:szCs w:val="20"/>
         </w:rPr>
-        <w:t>    "development" : "patio",</w:t>
+        <w:t>    "development</w:t>
+      </w:r>
+      <w:proofErr w:type="gramStart"/>
+      <w:r>
+        <w:rPr>
+          <w:rFonts w:ascii="Consolas" w:hAnsi="Consolas"/>
+          <w:sz w:val="20"/>
+          <w:szCs w:val="20"/>
+        </w:rPr>
+        <w:t>" :</w:t>
+      </w:r>
+      <w:proofErr w:type="gramEnd"/>
+      <w:r>
+        <w:rPr>
+          <w:rFonts w:ascii="Consolas" w:hAnsi="Consolas"/>
+          <w:sz w:val="20"/>
+          <w:szCs w:val="20"/>
+        </w:rPr>
+        <w:t xml:space="preserve"> "patio",</w:t>
       </w:r>
     </w:p>
     <w:p>
@@ -5866,7 +6106,25 @@
           <w:sz w:val="20"/>
           <w:szCs w:val="20"/>
         </w:rPr>
-        <w:t>    "zoning" : "R1",</w:t>
+        <w:t>    "zoning</w:t>
+      </w:r>
+      <w:proofErr w:type="gramStart"/>
+      <w:r>
+        <w:rPr>
+          <w:rFonts w:ascii="Consolas" w:hAnsi="Consolas"/>
+          <w:sz w:val="20"/>
+          <w:szCs w:val="20"/>
+        </w:rPr>
+        <w:t>" :</w:t>
+      </w:r>
+      <w:proofErr w:type="gramEnd"/>
+      <w:r>
+        <w:rPr>
+          <w:rFonts w:ascii="Consolas" w:hAnsi="Consolas"/>
+          <w:sz w:val="20"/>
+          <w:szCs w:val="20"/>
+        </w:rPr>
+        <w:t xml:space="preserve"> "R1",</w:t>
       </w:r>
     </w:p>
     <w:p>
@@ -5886,22 +6144,42 @@
         <w:t>    "</w:t>
       </w:r>
       <w:proofErr w:type="spellStart"/>
-      <w:r>
-        <w:rPr>
-          <w:rFonts w:ascii="Consolas" w:hAnsi="Consolas"/>
-          <w:sz w:val="20"/>
-          <w:szCs w:val="20"/>
-        </w:rPr>
-        <w:t>structure_type</w:t>
+      <w:proofErr w:type="gramStart"/>
+      <w:r>
+        <w:rPr>
+          <w:rFonts w:ascii="Consolas" w:hAnsi="Consolas"/>
+          <w:sz w:val="20"/>
+          <w:szCs w:val="20"/>
+        </w:rPr>
+        <w:t>structure</w:t>
+      </w:r>
+      <w:proofErr w:type="gramEnd"/>
+      <w:r>
+        <w:rPr>
+          <w:rFonts w:ascii="Consolas" w:hAnsi="Consolas"/>
+          <w:sz w:val="20"/>
+          <w:szCs w:val="20"/>
+        </w:rPr>
+        <w:t>_type</w:t>
       </w:r>
       <w:proofErr w:type="spellEnd"/>
-      <w:r>
-        <w:rPr>
-          <w:rFonts w:ascii="Consolas" w:hAnsi="Consolas"/>
-          <w:sz w:val="20"/>
-          <w:szCs w:val="20"/>
-        </w:rPr>
-        <w:t>" : "new",</w:t>
+      <w:proofErr w:type="gramStart"/>
+      <w:r>
+        <w:rPr>
+          <w:rFonts w:ascii="Consolas" w:hAnsi="Consolas"/>
+          <w:sz w:val="20"/>
+          <w:szCs w:val="20"/>
+        </w:rPr>
+        <w:t>" :</w:t>
+      </w:r>
+      <w:proofErr w:type="gramEnd"/>
+      <w:r>
+        <w:rPr>
+          <w:rFonts w:ascii="Consolas" w:hAnsi="Consolas"/>
+          <w:sz w:val="20"/>
+          <w:szCs w:val="20"/>
+        </w:rPr>
+        <w:t xml:space="preserve"> "new",</w:t>
       </w:r>
     </w:p>
     <w:p>
@@ -5921,22 +6199,42 @@
         <w:t>    "</w:t>
       </w:r>
       <w:proofErr w:type="spellStart"/>
-      <w:r>
-        <w:rPr>
-          <w:rFonts w:ascii="Consolas" w:hAnsi="Consolas"/>
-          <w:sz w:val="20"/>
-          <w:szCs w:val="20"/>
-        </w:rPr>
-        <w:t>height_existing</w:t>
+      <w:proofErr w:type="gramStart"/>
+      <w:r>
+        <w:rPr>
+          <w:rFonts w:ascii="Consolas" w:hAnsi="Consolas"/>
+          <w:sz w:val="20"/>
+          <w:szCs w:val="20"/>
+        </w:rPr>
+        <w:t>height</w:t>
+      </w:r>
+      <w:proofErr w:type="gramEnd"/>
+      <w:r>
+        <w:rPr>
+          <w:rFonts w:ascii="Consolas" w:hAnsi="Consolas"/>
+          <w:sz w:val="20"/>
+          <w:szCs w:val="20"/>
+        </w:rPr>
+        <w:t>_existing</w:t>
       </w:r>
       <w:proofErr w:type="spellEnd"/>
-      <w:r>
-        <w:rPr>
-          <w:rFonts w:ascii="Consolas" w:hAnsi="Consolas"/>
-          <w:sz w:val="20"/>
-          <w:szCs w:val="20"/>
-        </w:rPr>
-        <w:t>" : 0.8,</w:t>
+      <w:proofErr w:type="gramStart"/>
+      <w:r>
+        <w:rPr>
+          <w:rFonts w:ascii="Consolas" w:hAnsi="Consolas"/>
+          <w:sz w:val="20"/>
+          <w:szCs w:val="20"/>
+        </w:rPr>
+        <w:t>" :</w:t>
+      </w:r>
+      <w:proofErr w:type="gramEnd"/>
+      <w:r>
+        <w:rPr>
+          <w:rFonts w:ascii="Consolas" w:hAnsi="Consolas"/>
+          <w:sz w:val="20"/>
+          <w:szCs w:val="20"/>
+        </w:rPr>
+        <w:t xml:space="preserve"> 0.8,</w:t>
       </w:r>
     </w:p>
     <w:p>
@@ -5956,22 +6254,42 @@
         <w:t>    "</w:t>
       </w:r>
       <w:proofErr w:type="spellStart"/>
-      <w:r>
-        <w:rPr>
-          <w:rFonts w:ascii="Consolas" w:hAnsi="Consolas"/>
-          <w:sz w:val="20"/>
-          <w:szCs w:val="20"/>
-        </w:rPr>
-        <w:t>material_quality</w:t>
+      <w:proofErr w:type="gramStart"/>
+      <w:r>
+        <w:rPr>
+          <w:rFonts w:ascii="Consolas" w:hAnsi="Consolas"/>
+          <w:sz w:val="20"/>
+          <w:szCs w:val="20"/>
+        </w:rPr>
+        <w:t>material</w:t>
+      </w:r>
+      <w:proofErr w:type="gramEnd"/>
+      <w:r>
+        <w:rPr>
+          <w:rFonts w:ascii="Consolas" w:hAnsi="Consolas"/>
+          <w:sz w:val="20"/>
+          <w:szCs w:val="20"/>
+        </w:rPr>
+        <w:t>_quality</w:t>
       </w:r>
       <w:proofErr w:type="spellEnd"/>
-      <w:r>
-        <w:rPr>
-          <w:rFonts w:ascii="Consolas" w:hAnsi="Consolas"/>
-          <w:sz w:val="20"/>
-          <w:szCs w:val="20"/>
-        </w:rPr>
-        <w:t>" : "yes",</w:t>
+      <w:proofErr w:type="gramStart"/>
+      <w:r>
+        <w:rPr>
+          <w:rFonts w:ascii="Consolas" w:hAnsi="Consolas"/>
+          <w:sz w:val="20"/>
+          <w:szCs w:val="20"/>
+        </w:rPr>
+        <w:t>" :</w:t>
+      </w:r>
+      <w:proofErr w:type="gramEnd"/>
+      <w:r>
+        <w:rPr>
+          <w:rFonts w:ascii="Consolas" w:hAnsi="Consolas"/>
+          <w:sz w:val="20"/>
+          <w:szCs w:val="20"/>
+        </w:rPr>
+        <w:t xml:space="preserve"> "yes",</w:t>
       </w:r>
     </w:p>
     <w:p>
@@ -5991,22 +6309,42 @@
         <w:t>    "</w:t>
       </w:r>
       <w:proofErr w:type="spellStart"/>
-      <w:r>
-        <w:rPr>
-          <w:rFonts w:ascii="Consolas" w:hAnsi="Consolas"/>
-          <w:sz w:val="20"/>
-          <w:szCs w:val="20"/>
-        </w:rPr>
-        <w:t>same_size</w:t>
+      <w:proofErr w:type="gramStart"/>
+      <w:r>
+        <w:rPr>
+          <w:rFonts w:ascii="Consolas" w:hAnsi="Consolas"/>
+          <w:sz w:val="20"/>
+          <w:szCs w:val="20"/>
+        </w:rPr>
+        <w:t>same</w:t>
+      </w:r>
+      <w:proofErr w:type="gramEnd"/>
+      <w:r>
+        <w:rPr>
+          <w:rFonts w:ascii="Consolas" w:hAnsi="Consolas"/>
+          <w:sz w:val="20"/>
+          <w:szCs w:val="20"/>
+        </w:rPr>
+        <w:t>_size</w:t>
       </w:r>
       <w:proofErr w:type="spellEnd"/>
-      <w:r>
-        <w:rPr>
-          <w:rFonts w:ascii="Consolas" w:hAnsi="Consolas"/>
-          <w:sz w:val="20"/>
-          <w:szCs w:val="20"/>
-        </w:rPr>
-        <w:t>" : "yes",</w:t>
+      <w:proofErr w:type="gramStart"/>
+      <w:r>
+        <w:rPr>
+          <w:rFonts w:ascii="Consolas" w:hAnsi="Consolas"/>
+          <w:sz w:val="20"/>
+          <w:szCs w:val="20"/>
+        </w:rPr>
+        <w:t>" :</w:t>
+      </w:r>
+      <w:proofErr w:type="gramEnd"/>
+      <w:r>
+        <w:rPr>
+          <w:rFonts w:ascii="Consolas" w:hAnsi="Consolas"/>
+          <w:sz w:val="20"/>
+          <w:szCs w:val="20"/>
+        </w:rPr>
+        <w:t xml:space="preserve"> "yes",</w:t>
       </w:r>
     </w:p>
     <w:p>
@@ -6023,7 +6361,25 @@
           <w:sz w:val="20"/>
           <w:szCs w:val="20"/>
         </w:rPr>
-        <w:t>    "heritage" : "no",</w:t>
+        <w:t>    "heritage</w:t>
+      </w:r>
+      <w:proofErr w:type="gramStart"/>
+      <w:r>
+        <w:rPr>
+          <w:rFonts w:ascii="Consolas" w:hAnsi="Consolas"/>
+          <w:sz w:val="20"/>
+          <w:szCs w:val="20"/>
+        </w:rPr>
+        <w:t>" :</w:t>
+      </w:r>
+      <w:proofErr w:type="gramEnd"/>
+      <w:r>
+        <w:rPr>
+          <w:rFonts w:ascii="Consolas" w:hAnsi="Consolas"/>
+          <w:sz w:val="20"/>
+          <w:szCs w:val="20"/>
+        </w:rPr>
+        <w:t xml:space="preserve"> "no",</w:t>
       </w:r>
     </w:p>
     <w:p>
@@ -6040,7 +6396,25 @@
           <w:sz w:val="20"/>
           <w:szCs w:val="20"/>
         </w:rPr>
-        <w:t>    "foreshore" : "no",</w:t>
+        <w:t>    "foreshore</w:t>
+      </w:r>
+      <w:proofErr w:type="gramStart"/>
+      <w:r>
+        <w:rPr>
+          <w:rFonts w:ascii="Consolas" w:hAnsi="Consolas"/>
+          <w:sz w:val="20"/>
+          <w:szCs w:val="20"/>
+        </w:rPr>
+        <w:t>" :</w:t>
+      </w:r>
+      <w:proofErr w:type="gramEnd"/>
+      <w:r>
+        <w:rPr>
+          <w:rFonts w:ascii="Consolas" w:hAnsi="Consolas"/>
+          <w:sz w:val="20"/>
+          <w:szCs w:val="20"/>
+        </w:rPr>
+        <w:t xml:space="preserve"> "no",</w:t>
       </w:r>
     </w:p>
     <w:p>
@@ -6057,7 +6431,25 @@
           <w:sz w:val="20"/>
           <w:szCs w:val="20"/>
         </w:rPr>
-        <w:t>    "area" : 10,</w:t>
+        <w:t>    "area</w:t>
+      </w:r>
+      <w:proofErr w:type="gramStart"/>
+      <w:r>
+        <w:rPr>
+          <w:rFonts w:ascii="Consolas" w:hAnsi="Consolas"/>
+          <w:sz w:val="20"/>
+          <w:szCs w:val="20"/>
+        </w:rPr>
+        <w:t>" :</w:t>
+      </w:r>
+      <w:proofErr w:type="gramEnd"/>
+      <w:r>
+        <w:rPr>
+          <w:rFonts w:ascii="Consolas" w:hAnsi="Consolas"/>
+          <w:sz w:val="20"/>
+          <w:szCs w:val="20"/>
+        </w:rPr>
+        <w:t xml:space="preserve"> 10,</w:t>
       </w:r>
     </w:p>
     <w:p>
@@ -6077,22 +6469,42 @@
         <w:t>    "</w:t>
       </w:r>
       <w:proofErr w:type="spellStart"/>
-      <w:r>
-        <w:rPr>
-          <w:rFonts w:ascii="Consolas" w:hAnsi="Consolas"/>
-          <w:sz w:val="20"/>
-          <w:szCs w:val="20"/>
-        </w:rPr>
-        <w:t>land_size</w:t>
+      <w:proofErr w:type="gramStart"/>
+      <w:r>
+        <w:rPr>
+          <w:rFonts w:ascii="Consolas" w:hAnsi="Consolas"/>
+          <w:sz w:val="20"/>
+          <w:szCs w:val="20"/>
+        </w:rPr>
+        <w:t>land</w:t>
+      </w:r>
+      <w:proofErr w:type="gramEnd"/>
+      <w:r>
+        <w:rPr>
+          <w:rFonts w:ascii="Consolas" w:hAnsi="Consolas"/>
+          <w:sz w:val="20"/>
+          <w:szCs w:val="20"/>
+        </w:rPr>
+        <w:t>_size</w:t>
       </w:r>
       <w:proofErr w:type="spellEnd"/>
-      <w:r>
-        <w:rPr>
-          <w:rFonts w:ascii="Consolas" w:hAnsi="Consolas"/>
-          <w:sz w:val="20"/>
-          <w:szCs w:val="20"/>
-        </w:rPr>
-        <w:t>" : 350,</w:t>
+      <w:proofErr w:type="gramStart"/>
+      <w:r>
+        <w:rPr>
+          <w:rFonts w:ascii="Consolas" w:hAnsi="Consolas"/>
+          <w:sz w:val="20"/>
+          <w:szCs w:val="20"/>
+        </w:rPr>
+        <w:t>" :</w:t>
+      </w:r>
+      <w:proofErr w:type="gramEnd"/>
+      <w:r>
+        <w:rPr>
+          <w:rFonts w:ascii="Consolas" w:hAnsi="Consolas"/>
+          <w:sz w:val="20"/>
+          <w:szCs w:val="20"/>
+        </w:rPr>
+        <w:t xml:space="preserve"> 350,</w:t>
       </w:r>
     </w:p>
     <w:p>
@@ -6112,22 +6524,42 @@
         <w:t>    "</w:t>
       </w:r>
       <w:proofErr w:type="spellStart"/>
-      <w:r>
-        <w:rPr>
-          <w:rFonts w:ascii="Consolas" w:hAnsi="Consolas"/>
-          <w:sz w:val="20"/>
-          <w:szCs w:val="20"/>
-        </w:rPr>
-        <w:t>total_structures_area</w:t>
+      <w:proofErr w:type="gramStart"/>
+      <w:r>
+        <w:rPr>
+          <w:rFonts w:ascii="Consolas" w:hAnsi="Consolas"/>
+          <w:sz w:val="20"/>
+          <w:szCs w:val="20"/>
+        </w:rPr>
+        <w:t>total</w:t>
+      </w:r>
+      <w:proofErr w:type="gramEnd"/>
+      <w:r>
+        <w:rPr>
+          <w:rFonts w:ascii="Consolas" w:hAnsi="Consolas"/>
+          <w:sz w:val="20"/>
+          <w:szCs w:val="20"/>
+        </w:rPr>
+        <w:t>_structures_area</w:t>
       </w:r>
       <w:proofErr w:type="spellEnd"/>
-      <w:r>
-        <w:rPr>
-          <w:rFonts w:ascii="Consolas" w:hAnsi="Consolas"/>
-          <w:sz w:val="20"/>
-          <w:szCs w:val="20"/>
-        </w:rPr>
-        <w:t>" : 15,</w:t>
+      <w:proofErr w:type="gramStart"/>
+      <w:r>
+        <w:rPr>
+          <w:rFonts w:ascii="Consolas" w:hAnsi="Consolas"/>
+          <w:sz w:val="20"/>
+          <w:szCs w:val="20"/>
+        </w:rPr>
+        <w:t>" :</w:t>
+      </w:r>
+      <w:proofErr w:type="gramEnd"/>
+      <w:r>
+        <w:rPr>
+          <w:rFonts w:ascii="Consolas" w:hAnsi="Consolas"/>
+          <w:sz w:val="20"/>
+          <w:szCs w:val="20"/>
+        </w:rPr>
+        <w:t xml:space="preserve"> 15,</w:t>
       </w:r>
     </w:p>
     <w:p>
@@ -6147,22 +6579,42 @@
         <w:t>    "</w:t>
       </w:r>
       <w:proofErr w:type="spellStart"/>
-      <w:r>
-        <w:rPr>
-          <w:rFonts w:ascii="Consolas" w:hAnsi="Consolas"/>
-          <w:sz w:val="20"/>
-          <w:szCs w:val="20"/>
-        </w:rPr>
-        <w:t>wall_height</w:t>
+      <w:proofErr w:type="gramStart"/>
+      <w:r>
+        <w:rPr>
+          <w:rFonts w:ascii="Consolas" w:hAnsi="Consolas"/>
+          <w:sz w:val="20"/>
+          <w:szCs w:val="20"/>
+        </w:rPr>
+        <w:t>wall</w:t>
+      </w:r>
+      <w:proofErr w:type="gramEnd"/>
+      <w:r>
+        <w:rPr>
+          <w:rFonts w:ascii="Consolas" w:hAnsi="Consolas"/>
+          <w:sz w:val="20"/>
+          <w:szCs w:val="20"/>
+        </w:rPr>
+        <w:t>_height</w:t>
       </w:r>
       <w:proofErr w:type="spellEnd"/>
-      <w:r>
-        <w:rPr>
-          <w:rFonts w:ascii="Consolas" w:hAnsi="Consolas"/>
-          <w:sz w:val="20"/>
-          <w:szCs w:val="20"/>
-        </w:rPr>
-        <w:t>" : "no",</w:t>
+      <w:proofErr w:type="gramStart"/>
+      <w:r>
+        <w:rPr>
+          <w:rFonts w:ascii="Consolas" w:hAnsi="Consolas"/>
+          <w:sz w:val="20"/>
+          <w:szCs w:val="20"/>
+        </w:rPr>
+        <w:t>" :</w:t>
+      </w:r>
+      <w:proofErr w:type="gramEnd"/>
+      <w:r>
+        <w:rPr>
+          <w:rFonts w:ascii="Consolas" w:hAnsi="Consolas"/>
+          <w:sz w:val="20"/>
+          <w:szCs w:val="20"/>
+        </w:rPr>
+        <w:t xml:space="preserve"> "no",</w:t>
       </w:r>
     </w:p>
     <w:p>
@@ -6182,22 +6634,42 @@
         <w:t>    "</w:t>
       </w:r>
       <w:proofErr w:type="spellStart"/>
-      <w:r>
-        <w:rPr>
-          <w:rFonts w:ascii="Consolas" w:hAnsi="Consolas"/>
-          <w:sz w:val="20"/>
-          <w:szCs w:val="20"/>
-        </w:rPr>
-        <w:t>behind_building_line</w:t>
+      <w:proofErr w:type="gramStart"/>
+      <w:r>
+        <w:rPr>
+          <w:rFonts w:ascii="Consolas" w:hAnsi="Consolas"/>
+          <w:sz w:val="20"/>
+          <w:szCs w:val="20"/>
+        </w:rPr>
+        <w:t>behind</w:t>
+      </w:r>
+      <w:proofErr w:type="gramEnd"/>
+      <w:r>
+        <w:rPr>
+          <w:rFonts w:ascii="Consolas" w:hAnsi="Consolas"/>
+          <w:sz w:val="20"/>
+          <w:szCs w:val="20"/>
+        </w:rPr>
+        <w:t>_building_line</w:t>
       </w:r>
       <w:proofErr w:type="spellEnd"/>
-      <w:r>
-        <w:rPr>
-          <w:rFonts w:ascii="Consolas" w:hAnsi="Consolas"/>
-          <w:sz w:val="20"/>
-          <w:szCs w:val="20"/>
-        </w:rPr>
-        <w:t>" : "yes",</w:t>
+      <w:proofErr w:type="gramStart"/>
+      <w:r>
+        <w:rPr>
+          <w:rFonts w:ascii="Consolas" w:hAnsi="Consolas"/>
+          <w:sz w:val="20"/>
+          <w:szCs w:val="20"/>
+        </w:rPr>
+        <w:t>" :</w:t>
+      </w:r>
+      <w:proofErr w:type="gramEnd"/>
+      <w:r>
+        <w:rPr>
+          <w:rFonts w:ascii="Consolas" w:hAnsi="Consolas"/>
+          <w:sz w:val="20"/>
+          <w:szCs w:val="20"/>
+        </w:rPr>
+        <w:t xml:space="preserve"> "yes",</w:t>
       </w:r>
     </w:p>
     <w:p>
@@ -6217,22 +6689,42 @@
         <w:t>    "</w:t>
       </w:r>
       <w:proofErr w:type="spellStart"/>
-      <w:r>
-        <w:rPr>
-          <w:rFonts w:ascii="Consolas" w:hAnsi="Consolas"/>
-          <w:sz w:val="20"/>
-          <w:szCs w:val="20"/>
-        </w:rPr>
-        <w:t>boundary_distance</w:t>
+      <w:proofErr w:type="gramStart"/>
+      <w:r>
+        <w:rPr>
+          <w:rFonts w:ascii="Consolas" w:hAnsi="Consolas"/>
+          <w:sz w:val="20"/>
+          <w:szCs w:val="20"/>
+        </w:rPr>
+        <w:t>boundary</w:t>
+      </w:r>
+      <w:proofErr w:type="gramEnd"/>
+      <w:r>
+        <w:rPr>
+          <w:rFonts w:ascii="Consolas" w:hAnsi="Consolas"/>
+          <w:sz w:val="20"/>
+          <w:szCs w:val="20"/>
+        </w:rPr>
+        <w:t>_distance</w:t>
       </w:r>
       <w:proofErr w:type="spellEnd"/>
-      <w:r>
-        <w:rPr>
-          <w:rFonts w:ascii="Consolas" w:hAnsi="Consolas"/>
-          <w:sz w:val="20"/>
-          <w:szCs w:val="20"/>
-        </w:rPr>
-        <w:t>" : 6000,</w:t>
+      <w:proofErr w:type="gramStart"/>
+      <w:r>
+        <w:rPr>
+          <w:rFonts w:ascii="Consolas" w:hAnsi="Consolas"/>
+          <w:sz w:val="20"/>
+          <w:szCs w:val="20"/>
+        </w:rPr>
+        <w:t>" :</w:t>
+      </w:r>
+      <w:proofErr w:type="gramEnd"/>
+      <w:r>
+        <w:rPr>
+          <w:rFonts w:ascii="Consolas" w:hAnsi="Consolas"/>
+          <w:sz w:val="20"/>
+          <w:szCs w:val="20"/>
+        </w:rPr>
+        <w:t xml:space="preserve"> 6000,</w:t>
       </w:r>
     </w:p>
     <w:p>
@@ -6249,7 +6741,25 @@
           <w:sz w:val="20"/>
           <w:szCs w:val="20"/>
         </w:rPr>
-        <w:t>    "metal" : "yes",</w:t>
+        <w:t>    "metal</w:t>
+      </w:r>
+      <w:proofErr w:type="gramStart"/>
+      <w:r>
+        <w:rPr>
+          <w:rFonts w:ascii="Consolas" w:hAnsi="Consolas"/>
+          <w:sz w:val="20"/>
+          <w:szCs w:val="20"/>
+        </w:rPr>
+        <w:t>" :</w:t>
+      </w:r>
+      <w:proofErr w:type="gramEnd"/>
+      <w:r>
+        <w:rPr>
+          <w:rFonts w:ascii="Consolas" w:hAnsi="Consolas"/>
+          <w:sz w:val="20"/>
+          <w:szCs w:val="20"/>
+        </w:rPr>
+        <w:t xml:space="preserve"> "yes",</w:t>
       </w:r>
     </w:p>
     <w:p>
@@ -6266,7 +6776,25 @@
           <w:sz w:val="20"/>
           <w:szCs w:val="20"/>
         </w:rPr>
-        <w:t>    "reflective" : "yes",</w:t>
+        <w:t>    "reflective</w:t>
+      </w:r>
+      <w:proofErr w:type="gramStart"/>
+      <w:r>
+        <w:rPr>
+          <w:rFonts w:ascii="Consolas" w:hAnsi="Consolas"/>
+          <w:sz w:val="20"/>
+          <w:szCs w:val="20"/>
+        </w:rPr>
+        <w:t>" :</w:t>
+      </w:r>
+      <w:proofErr w:type="gramEnd"/>
+      <w:r>
+        <w:rPr>
+          <w:rFonts w:ascii="Consolas" w:hAnsi="Consolas"/>
+          <w:sz w:val="20"/>
+          <w:szCs w:val="20"/>
+        </w:rPr>
+        <w:t xml:space="preserve"> "yes",</w:t>
       </w:r>
     </w:p>
     <w:p>
@@ -6286,22 +6814,42 @@
         <w:t>    "</w:t>
       </w:r>
       <w:proofErr w:type="spellStart"/>
-      <w:r>
-        <w:rPr>
-          <w:rFonts w:ascii="Consolas" w:hAnsi="Consolas"/>
-          <w:sz w:val="20"/>
-          <w:szCs w:val="20"/>
-        </w:rPr>
-        <w:t>floor_height</w:t>
+      <w:proofErr w:type="gramStart"/>
+      <w:r>
+        <w:rPr>
+          <w:rFonts w:ascii="Consolas" w:hAnsi="Consolas"/>
+          <w:sz w:val="20"/>
+          <w:szCs w:val="20"/>
+        </w:rPr>
+        <w:t>floor</w:t>
+      </w:r>
+      <w:proofErr w:type="gramEnd"/>
+      <w:r>
+        <w:rPr>
+          <w:rFonts w:ascii="Consolas" w:hAnsi="Consolas"/>
+          <w:sz w:val="20"/>
+          <w:szCs w:val="20"/>
+        </w:rPr>
+        <w:t>_height</w:t>
       </w:r>
       <w:proofErr w:type="spellEnd"/>
-      <w:r>
-        <w:rPr>
-          <w:rFonts w:ascii="Consolas" w:hAnsi="Consolas"/>
-          <w:sz w:val="20"/>
-          <w:szCs w:val="20"/>
-        </w:rPr>
-        <w:t>" : 500,</w:t>
+      <w:proofErr w:type="gramStart"/>
+      <w:r>
+        <w:rPr>
+          <w:rFonts w:ascii="Consolas" w:hAnsi="Consolas"/>
+          <w:sz w:val="20"/>
+          <w:szCs w:val="20"/>
+        </w:rPr>
+        <w:t>" :</w:t>
+      </w:r>
+      <w:proofErr w:type="gramEnd"/>
+      <w:r>
+        <w:rPr>
+          <w:rFonts w:ascii="Consolas" w:hAnsi="Consolas"/>
+          <w:sz w:val="20"/>
+          <w:szCs w:val="20"/>
+        </w:rPr>
+        <w:t xml:space="preserve"> 500,</w:t>
       </w:r>
     </w:p>
     <w:p>
@@ -6318,7 +6866,25 @@
           <w:sz w:val="20"/>
           <w:szCs w:val="20"/>
         </w:rPr>
-        <w:t>    "roof" : "yes",</w:t>
+        <w:t>    "roof</w:t>
+      </w:r>
+      <w:proofErr w:type="gramStart"/>
+      <w:r>
+        <w:rPr>
+          <w:rFonts w:ascii="Consolas" w:hAnsi="Consolas"/>
+          <w:sz w:val="20"/>
+          <w:szCs w:val="20"/>
+        </w:rPr>
+        <w:t>" :</w:t>
+      </w:r>
+      <w:proofErr w:type="gramEnd"/>
+      <w:r>
+        <w:rPr>
+          <w:rFonts w:ascii="Consolas" w:hAnsi="Consolas"/>
+          <w:sz w:val="20"/>
+          <w:szCs w:val="20"/>
+        </w:rPr>
+        <w:t xml:space="preserve"> "yes",</w:t>
       </w:r>
     </w:p>
     <w:p>
@@ -6335,7 +6901,25 @@
           <w:sz w:val="20"/>
           <w:szCs w:val="20"/>
         </w:rPr>
-        <w:t>    "overhang" : 450,</w:t>
+        <w:t>    "overhang</w:t>
+      </w:r>
+      <w:proofErr w:type="gramStart"/>
+      <w:r>
+        <w:rPr>
+          <w:rFonts w:ascii="Consolas" w:hAnsi="Consolas"/>
+          <w:sz w:val="20"/>
+          <w:szCs w:val="20"/>
+        </w:rPr>
+        <w:t>" :</w:t>
+      </w:r>
+      <w:proofErr w:type="gramEnd"/>
+      <w:r>
+        <w:rPr>
+          <w:rFonts w:ascii="Consolas" w:hAnsi="Consolas"/>
+          <w:sz w:val="20"/>
+          <w:szCs w:val="20"/>
+        </w:rPr>
+        <w:t xml:space="preserve"> 450,</w:t>
       </w:r>
     </w:p>
     <w:p>
@@ -6352,7 +6936,25 @@
           <w:sz w:val="20"/>
           <w:szCs w:val="20"/>
         </w:rPr>
-        <w:t>    "attached" : "yes",</w:t>
+        <w:t>    "attached</w:t>
+      </w:r>
+      <w:proofErr w:type="gramStart"/>
+      <w:r>
+        <w:rPr>
+          <w:rFonts w:ascii="Consolas" w:hAnsi="Consolas"/>
+          <w:sz w:val="20"/>
+          <w:szCs w:val="20"/>
+        </w:rPr>
+        <w:t>" :</w:t>
+      </w:r>
+      <w:proofErr w:type="gramEnd"/>
+      <w:r>
+        <w:rPr>
+          <w:rFonts w:ascii="Consolas" w:hAnsi="Consolas"/>
+          <w:sz w:val="20"/>
+          <w:szCs w:val="20"/>
+        </w:rPr>
+        <w:t xml:space="preserve"> "yes",</w:t>
       </w:r>
     </w:p>
     <w:p>
@@ -6372,22 +6974,42 @@
         <w:t>    "</w:t>
       </w:r>
       <w:proofErr w:type="spellStart"/>
-      <w:r>
-        <w:rPr>
-          <w:rFonts w:ascii="Consolas" w:hAnsi="Consolas"/>
-          <w:sz w:val="20"/>
-          <w:szCs w:val="20"/>
-        </w:rPr>
-        <w:t>above_gutter</w:t>
+      <w:proofErr w:type="gramStart"/>
+      <w:r>
+        <w:rPr>
+          <w:rFonts w:ascii="Consolas" w:hAnsi="Consolas"/>
+          <w:sz w:val="20"/>
+          <w:szCs w:val="20"/>
+        </w:rPr>
+        <w:t>above</w:t>
+      </w:r>
+      <w:proofErr w:type="gramEnd"/>
+      <w:r>
+        <w:rPr>
+          <w:rFonts w:ascii="Consolas" w:hAnsi="Consolas"/>
+          <w:sz w:val="20"/>
+          <w:szCs w:val="20"/>
+        </w:rPr>
+        <w:t>_gutter</w:t>
       </w:r>
       <w:proofErr w:type="spellEnd"/>
-      <w:r>
-        <w:rPr>
-          <w:rFonts w:ascii="Consolas" w:hAnsi="Consolas"/>
-          <w:sz w:val="20"/>
-          <w:szCs w:val="20"/>
-        </w:rPr>
-        <w:t>" : "no",</w:t>
+      <w:proofErr w:type="gramStart"/>
+      <w:r>
+        <w:rPr>
+          <w:rFonts w:ascii="Consolas" w:hAnsi="Consolas"/>
+          <w:sz w:val="20"/>
+          <w:szCs w:val="20"/>
+        </w:rPr>
+        <w:t>" :</w:t>
+      </w:r>
+      <w:proofErr w:type="gramEnd"/>
+      <w:r>
+        <w:rPr>
+          <w:rFonts w:ascii="Consolas" w:hAnsi="Consolas"/>
+          <w:sz w:val="20"/>
+          <w:szCs w:val="20"/>
+        </w:rPr>
+        <w:t xml:space="preserve"> "no",</w:t>
       </w:r>
     </w:p>
     <w:p>
@@ -6407,22 +7029,42 @@
         <w:t>    "</w:t>
       </w:r>
       <w:proofErr w:type="spellStart"/>
-      <w:r>
-        <w:rPr>
-          <w:rFonts w:ascii="Consolas" w:hAnsi="Consolas"/>
-          <w:sz w:val="20"/>
-          <w:szCs w:val="20"/>
-        </w:rPr>
-        <w:t>roof_height</w:t>
+      <w:proofErr w:type="gramStart"/>
+      <w:r>
+        <w:rPr>
+          <w:rFonts w:ascii="Consolas" w:hAnsi="Consolas"/>
+          <w:sz w:val="20"/>
+          <w:szCs w:val="20"/>
+        </w:rPr>
+        <w:t>roof</w:t>
+      </w:r>
+      <w:proofErr w:type="gramEnd"/>
+      <w:r>
+        <w:rPr>
+          <w:rFonts w:ascii="Consolas" w:hAnsi="Consolas"/>
+          <w:sz w:val="20"/>
+          <w:szCs w:val="20"/>
+        </w:rPr>
+        <w:t>_height</w:t>
       </w:r>
       <w:proofErr w:type="spellEnd"/>
-      <w:r>
-        <w:rPr>
-          <w:rFonts w:ascii="Consolas" w:hAnsi="Consolas"/>
-          <w:sz w:val="20"/>
-          <w:szCs w:val="20"/>
-        </w:rPr>
-        <w:t>" : 2.4,</w:t>
+      <w:proofErr w:type="gramStart"/>
+      <w:r>
+        <w:rPr>
+          <w:rFonts w:ascii="Consolas" w:hAnsi="Consolas"/>
+          <w:sz w:val="20"/>
+          <w:szCs w:val="20"/>
+        </w:rPr>
+        <w:t>" :</w:t>
+      </w:r>
+      <w:proofErr w:type="gramEnd"/>
+      <w:r>
+        <w:rPr>
+          <w:rFonts w:ascii="Consolas" w:hAnsi="Consolas"/>
+          <w:sz w:val="20"/>
+          <w:szCs w:val="20"/>
+        </w:rPr>
+        <w:t xml:space="preserve"> 2.4,</w:t>
       </w:r>
     </w:p>
     <w:p>
@@ -6442,22 +7084,42 @@
         <w:t>    "</w:t>
       </w:r>
       <w:proofErr w:type="spellStart"/>
-      <w:r>
-        <w:rPr>
-          <w:rFonts w:ascii="Consolas" w:hAnsi="Consolas"/>
-          <w:sz w:val="20"/>
-          <w:szCs w:val="20"/>
-        </w:rPr>
-        <w:t>fascia_connection</w:t>
+      <w:proofErr w:type="gramStart"/>
+      <w:r>
+        <w:rPr>
+          <w:rFonts w:ascii="Consolas" w:hAnsi="Consolas"/>
+          <w:sz w:val="20"/>
+          <w:szCs w:val="20"/>
+        </w:rPr>
+        <w:t>fascia</w:t>
+      </w:r>
+      <w:proofErr w:type="gramEnd"/>
+      <w:r>
+        <w:rPr>
+          <w:rFonts w:ascii="Consolas" w:hAnsi="Consolas"/>
+          <w:sz w:val="20"/>
+          <w:szCs w:val="20"/>
+        </w:rPr>
+        <w:t>_connection</w:t>
       </w:r>
       <w:proofErr w:type="spellEnd"/>
-      <w:r>
-        <w:rPr>
-          <w:rFonts w:ascii="Consolas" w:hAnsi="Consolas"/>
-          <w:sz w:val="20"/>
-          <w:szCs w:val="20"/>
-        </w:rPr>
-        <w:t>" : "yes",</w:t>
+      <w:proofErr w:type="gramStart"/>
+      <w:r>
+        <w:rPr>
+          <w:rFonts w:ascii="Consolas" w:hAnsi="Consolas"/>
+          <w:sz w:val="20"/>
+          <w:szCs w:val="20"/>
+        </w:rPr>
+        <w:t>" :</w:t>
+      </w:r>
+      <w:proofErr w:type="gramEnd"/>
+      <w:r>
+        <w:rPr>
+          <w:rFonts w:ascii="Consolas" w:hAnsi="Consolas"/>
+          <w:sz w:val="20"/>
+          <w:szCs w:val="20"/>
+        </w:rPr>
+        <w:t xml:space="preserve"> "yes",</w:t>
       </w:r>
     </w:p>
     <w:p>
@@ -6477,22 +7139,42 @@
         <w:t>    "</w:t>
       </w:r>
       <w:proofErr w:type="spellStart"/>
-      <w:r>
-        <w:rPr>
-          <w:rFonts w:ascii="Consolas" w:hAnsi="Consolas"/>
-          <w:sz w:val="20"/>
-          <w:szCs w:val="20"/>
-        </w:rPr>
-        <w:t>engineer_spec</w:t>
+      <w:proofErr w:type="gramStart"/>
+      <w:r>
+        <w:rPr>
+          <w:rFonts w:ascii="Consolas" w:hAnsi="Consolas"/>
+          <w:sz w:val="20"/>
+          <w:szCs w:val="20"/>
+        </w:rPr>
+        <w:t>engineer</w:t>
+      </w:r>
+      <w:proofErr w:type="gramEnd"/>
+      <w:r>
+        <w:rPr>
+          <w:rFonts w:ascii="Consolas" w:hAnsi="Consolas"/>
+          <w:sz w:val="20"/>
+          <w:szCs w:val="20"/>
+        </w:rPr>
+        <w:t>_spec</w:t>
       </w:r>
       <w:proofErr w:type="spellEnd"/>
-      <w:r>
-        <w:rPr>
-          <w:rFonts w:ascii="Consolas" w:hAnsi="Consolas"/>
-          <w:sz w:val="20"/>
-          <w:szCs w:val="20"/>
-        </w:rPr>
-        <w:t>" : "yes",</w:t>
+      <w:proofErr w:type="gramStart"/>
+      <w:r>
+        <w:rPr>
+          <w:rFonts w:ascii="Consolas" w:hAnsi="Consolas"/>
+          <w:sz w:val="20"/>
+          <w:szCs w:val="20"/>
+        </w:rPr>
+        <w:t>" :</w:t>
+      </w:r>
+      <w:proofErr w:type="gramEnd"/>
+      <w:r>
+        <w:rPr>
+          <w:rFonts w:ascii="Consolas" w:hAnsi="Consolas"/>
+          <w:sz w:val="20"/>
+          <w:szCs w:val="20"/>
+        </w:rPr>
+        <w:t xml:space="preserve"> "yes",</w:t>
       </w:r>
     </w:p>
     <w:p>
@@ -6509,7 +7191,25 @@
           <w:sz w:val="20"/>
           <w:szCs w:val="20"/>
         </w:rPr>
-        <w:t>    "stormwater" : "yes",</w:t>
+        <w:t>    "stormwater</w:t>
+      </w:r>
+      <w:proofErr w:type="gramStart"/>
+      <w:r>
+        <w:rPr>
+          <w:rFonts w:ascii="Consolas" w:hAnsi="Consolas"/>
+          <w:sz w:val="20"/>
+          <w:szCs w:val="20"/>
+        </w:rPr>
+        <w:t>" :</w:t>
+      </w:r>
+      <w:proofErr w:type="gramEnd"/>
+      <w:r>
+        <w:rPr>
+          <w:rFonts w:ascii="Consolas" w:hAnsi="Consolas"/>
+          <w:sz w:val="20"/>
+          <w:szCs w:val="20"/>
+        </w:rPr>
+        <w:t xml:space="preserve"> "yes",</w:t>
       </w:r>
     </w:p>
     <w:p>
@@ -6526,7 +7226,25 @@
           <w:sz w:val="20"/>
           <w:szCs w:val="20"/>
         </w:rPr>
-        <w:t>    "drainage" : "no",</w:t>
+        <w:t>    "drainage</w:t>
+      </w:r>
+      <w:proofErr w:type="gramStart"/>
+      <w:r>
+        <w:rPr>
+          <w:rFonts w:ascii="Consolas" w:hAnsi="Consolas"/>
+          <w:sz w:val="20"/>
+          <w:szCs w:val="20"/>
+        </w:rPr>
+        <w:t>" :</w:t>
+      </w:r>
+      <w:proofErr w:type="gramEnd"/>
+      <w:r>
+        <w:rPr>
+          <w:rFonts w:ascii="Consolas" w:hAnsi="Consolas"/>
+          <w:sz w:val="20"/>
+          <w:szCs w:val="20"/>
+        </w:rPr>
+        <w:t xml:space="preserve"> "no",</w:t>
       </w:r>
     </w:p>
     <w:p>
@@ -6543,7 +7261,25 @@
           <w:sz w:val="20"/>
           <w:szCs w:val="20"/>
         </w:rPr>
-        <w:t>    "bushfire" : "no",</w:t>
+        <w:t>    "bushfire</w:t>
+      </w:r>
+      <w:proofErr w:type="gramStart"/>
+      <w:r>
+        <w:rPr>
+          <w:rFonts w:ascii="Consolas" w:hAnsi="Consolas"/>
+          <w:sz w:val="20"/>
+          <w:szCs w:val="20"/>
+        </w:rPr>
+        <w:t>" :</w:t>
+      </w:r>
+      <w:proofErr w:type="gramEnd"/>
+      <w:r>
+        <w:rPr>
+          <w:rFonts w:ascii="Consolas" w:hAnsi="Consolas"/>
+          <w:sz w:val="20"/>
+          <w:szCs w:val="20"/>
+        </w:rPr>
+        <w:t xml:space="preserve"> "no",</w:t>
       </w:r>
     </w:p>
     <w:p>
@@ -6563,22 +7299,42 @@
         <w:t>    "</w:t>
       </w:r>
       <w:proofErr w:type="spellStart"/>
-      <w:r>
-        <w:rPr>
-          <w:rFonts w:ascii="Consolas" w:hAnsi="Consolas"/>
-          <w:sz w:val="20"/>
-          <w:szCs w:val="20"/>
-        </w:rPr>
-        <w:t>distance_dwelling</w:t>
+      <w:proofErr w:type="gramStart"/>
+      <w:r>
+        <w:rPr>
+          <w:rFonts w:ascii="Consolas" w:hAnsi="Consolas"/>
+          <w:sz w:val="20"/>
+          <w:szCs w:val="20"/>
+        </w:rPr>
+        <w:t>distance</w:t>
+      </w:r>
+      <w:proofErr w:type="gramEnd"/>
+      <w:r>
+        <w:rPr>
+          <w:rFonts w:ascii="Consolas" w:hAnsi="Consolas"/>
+          <w:sz w:val="20"/>
+          <w:szCs w:val="20"/>
+        </w:rPr>
+        <w:t>_dwelling</w:t>
       </w:r>
       <w:proofErr w:type="spellEnd"/>
-      <w:r>
-        <w:rPr>
-          <w:rFonts w:ascii="Consolas" w:hAnsi="Consolas"/>
-          <w:sz w:val="20"/>
-          <w:szCs w:val="20"/>
-        </w:rPr>
-        <w:t>" : 6,</w:t>
+      <w:proofErr w:type="gramStart"/>
+      <w:r>
+        <w:rPr>
+          <w:rFonts w:ascii="Consolas" w:hAnsi="Consolas"/>
+          <w:sz w:val="20"/>
+          <w:szCs w:val="20"/>
+        </w:rPr>
+        <w:t>" :</w:t>
+      </w:r>
+      <w:proofErr w:type="gramEnd"/>
+      <w:r>
+        <w:rPr>
+          <w:rFonts w:ascii="Consolas" w:hAnsi="Consolas"/>
+          <w:sz w:val="20"/>
+          <w:szCs w:val="20"/>
+        </w:rPr>
+        <w:t xml:space="preserve"> 6,</w:t>
       </w:r>
     </w:p>
     <w:p>
@@ -6598,22 +7354,42 @@
         <w:t>    "</w:t>
       </w:r>
       <w:proofErr w:type="spellStart"/>
-      <w:r>
-        <w:rPr>
-          <w:rFonts w:ascii="Consolas" w:hAnsi="Consolas"/>
-          <w:sz w:val="20"/>
-          <w:szCs w:val="20"/>
-        </w:rPr>
-        <w:t>non_combustible</w:t>
+      <w:proofErr w:type="gramStart"/>
+      <w:r>
+        <w:rPr>
+          <w:rFonts w:ascii="Consolas" w:hAnsi="Consolas"/>
+          <w:sz w:val="20"/>
+          <w:szCs w:val="20"/>
+        </w:rPr>
+        <w:t>non</w:t>
+      </w:r>
+      <w:proofErr w:type="gramEnd"/>
+      <w:r>
+        <w:rPr>
+          <w:rFonts w:ascii="Consolas" w:hAnsi="Consolas"/>
+          <w:sz w:val="20"/>
+          <w:szCs w:val="20"/>
+        </w:rPr>
+        <w:t>_combustible</w:t>
       </w:r>
       <w:proofErr w:type="spellEnd"/>
-      <w:r>
-        <w:rPr>
-          <w:rFonts w:ascii="Consolas" w:hAnsi="Consolas"/>
-          <w:sz w:val="20"/>
-          <w:szCs w:val="20"/>
-        </w:rPr>
-        <w:t>" : "yes"</w:t>
+      <w:proofErr w:type="gramStart"/>
+      <w:r>
+        <w:rPr>
+          <w:rFonts w:ascii="Consolas" w:hAnsi="Consolas"/>
+          <w:sz w:val="20"/>
+          <w:szCs w:val="20"/>
+        </w:rPr>
+        <w:t>" :</w:t>
+      </w:r>
+      <w:proofErr w:type="gramEnd"/>
+      <w:r>
+        <w:rPr>
+          <w:rFonts w:ascii="Consolas" w:hAnsi="Consolas"/>
+          <w:sz w:val="20"/>
+          <w:szCs w:val="20"/>
+        </w:rPr>
+        <w:t xml:space="preserve"> "yes"</w:t>
       </w:r>
     </w:p>
     <w:p>

</xml_diff>

<commit_message>
Updates to API documentation
</commit_message>
<xml_diff>
--- a/archive/ExemptAssessAPI Documentation.docx
+++ b/archive/ExemptAssessAPI Documentation.docx
@@ -74,7 +74,43 @@
         <w:rPr>
           <w:rFonts w:ascii="Consolas" w:hAnsi="Consolas"/>
         </w:rPr>
-        <w:t xml:space="preserve">API is callable with either GET or POST methods  </w:t>
+        <w:t>API is callable with</w:t>
+      </w:r>
+      <w:r>
+        <w:rPr>
+          <w:rFonts w:ascii="Consolas" w:hAnsi="Consolas"/>
+        </w:rPr>
+        <w:t xml:space="preserve"> </w:t>
+      </w:r>
+      <w:r>
+        <w:rPr>
+          <w:rFonts w:ascii="Consolas" w:hAnsi="Consolas"/>
+        </w:rPr>
+        <w:t>GET method</w:t>
+      </w:r>
+      <w:r>
+        <w:rPr>
+          <w:rFonts w:ascii="Consolas" w:hAnsi="Consolas"/>
+        </w:rPr>
+        <w:t xml:space="preserve"> on route </w:t>
+      </w:r>
+      <w:r>
+        <w:rPr>
+          <w:rFonts w:ascii="Consolas" w:hAnsi="Consolas"/>
+        </w:rPr>
+        <w:t>"/get-assessment-help/"</w:t>
+      </w:r>
+      <w:r>
+        <w:rPr>
+          <w:rFonts w:ascii="Consolas" w:hAnsi="Consolas"/>
+        </w:rPr>
+        <w:t xml:space="preserve"> to</w:t>
+      </w:r>
+      <w:r>
+        <w:rPr>
+          <w:rFonts w:ascii="Consolas" w:hAnsi="Consolas"/>
+        </w:rPr>
+        <w:t xml:space="preserve"> return HTTP page with help tables as below:</w:t>
       </w:r>
     </w:p>
     <w:p>
@@ -90,21 +126,85 @@
         <w:rPr>
           <w:rFonts w:ascii="Consolas" w:hAnsi="Consolas"/>
         </w:rPr>
-        <w:t xml:space="preserve">If </w:t>
-      </w:r>
-      <w:proofErr w:type="gramStart"/>
-      <w:r>
-        <w:rPr>
-          <w:rFonts w:ascii="Consolas" w:hAnsi="Consolas"/>
-        </w:rPr>
-        <w:t>using</w:t>
-      </w:r>
-      <w:proofErr w:type="gramEnd"/>
-      <w:r>
-        <w:rPr>
-          <w:rFonts w:ascii="Consolas" w:hAnsi="Consolas"/>
-        </w:rPr>
-        <w:t xml:space="preserve"> GET method it will return HTTP page with help tables as below:</w:t>
+        <w:t>Th</w:t>
+      </w:r>
+      <w:r>
+        <w:rPr>
+          <w:rFonts w:ascii="Consolas" w:hAnsi="Consolas"/>
+        </w:rPr>
+        <w:t>e</w:t>
+      </w:r>
+      <w:r>
+        <w:rPr>
+          <w:rFonts w:ascii="Consolas" w:hAnsi="Consolas"/>
+        </w:rPr>
+        <w:t xml:space="preserve"> </w:t>
+      </w:r>
+      <w:r>
+        <w:rPr>
+          <w:rFonts w:ascii="Consolas" w:hAnsi="Consolas"/>
+        </w:rPr>
+        <w:t xml:space="preserve">API is callable with </w:t>
+      </w:r>
+      <w:r>
+        <w:rPr>
+          <w:rFonts w:ascii="Consolas" w:hAnsi="Consolas"/>
+        </w:rPr>
+        <w:t>POST</w:t>
+      </w:r>
+      <w:r>
+        <w:rPr>
+          <w:rFonts w:ascii="Consolas" w:hAnsi="Consolas"/>
+        </w:rPr>
+        <w:t xml:space="preserve"> method on route </w:t>
+      </w:r>
+      <w:r>
+        <w:rPr>
+          <w:rFonts w:ascii="Consolas" w:hAnsi="Consolas"/>
+        </w:rPr>
+        <w:t>"/get-assessment-</w:t>
+      </w:r>
+      <w:r>
+        <w:rPr>
+          <w:rFonts w:ascii="Consolas" w:hAnsi="Consolas"/>
+        </w:rPr>
+        <w:t>result</w:t>
+      </w:r>
+      <w:r>
+        <w:rPr>
+          <w:rFonts w:ascii="Consolas" w:hAnsi="Consolas"/>
+        </w:rPr>
+        <w:t>/"</w:t>
+      </w:r>
+      <w:r>
+        <w:rPr>
+          <w:rFonts w:ascii="Consolas" w:hAnsi="Consolas"/>
+        </w:rPr>
+        <w:t xml:space="preserve"> </w:t>
+      </w:r>
+      <w:r>
+        <w:rPr>
+          <w:rFonts w:ascii="Consolas" w:hAnsi="Consolas"/>
+        </w:rPr>
+        <w:t>to return an assessment result:</w:t>
+      </w:r>
+      <w:r>
+        <w:rPr>
+          <w:rFonts w:ascii="Consolas" w:hAnsi="Consolas"/>
+        </w:rPr>
+        <w:t xml:space="preserve"> API expects a JSON file containing appropriate attributes as per below </w:t>
+      </w:r>
+      <w:r>
+        <w:rPr>
+          <w:rFonts w:ascii="Consolas" w:hAnsi="Consolas"/>
+        </w:rPr>
+        <w:t>structure</w:t>
+      </w:r>
+      <w:r>
+        <w:rPr>
+          <w:rFonts w:ascii="Consolas" w:hAnsi="Consolas"/>
+        </w:rPr>
+        <w:t>.</w:t>
       </w:r>
     </w:p>
     <w:p>
@@ -120,7 +220,67 @@
         <w:rPr>
           <w:rFonts w:ascii="Consolas" w:hAnsi="Consolas"/>
         </w:rPr>
-        <w:t>If using POST method, API expects a JSON file containing appropriate attributes as per below and will return an assessment result.</w:t>
+        <w:t>Th</w:t>
+      </w:r>
+      <w:r>
+        <w:rPr>
+          <w:rFonts w:ascii="Consolas" w:hAnsi="Consolas"/>
+        </w:rPr>
+        <w:t>e</w:t>
+      </w:r>
+      <w:r>
+        <w:rPr>
+          <w:rFonts w:ascii="Consolas" w:hAnsi="Consolas"/>
+        </w:rPr>
+        <w:t xml:space="preserve"> </w:t>
+      </w:r>
+      <w:r>
+        <w:rPr>
+          <w:rFonts w:ascii="Consolas" w:hAnsi="Consolas"/>
+        </w:rPr>
+        <w:t xml:space="preserve">API is callable with POST method on route </w:t>
+      </w:r>
+      <w:r>
+        <w:rPr>
+          <w:rFonts w:ascii="Consolas" w:hAnsi="Consolas"/>
+        </w:rPr>
+        <w:t>"/get-logging-db/"</w:t>
+      </w:r>
+      <w:r>
+        <w:rPr>
+          <w:rFonts w:ascii="Consolas" w:hAnsi="Consolas"/>
+        </w:rPr>
+        <w:t xml:space="preserve"> </w:t>
+      </w:r>
+      <w:r>
+        <w:rPr>
+          <w:rFonts w:ascii="Consolas" w:hAnsi="Consolas"/>
+        </w:rPr>
+        <w:t xml:space="preserve">to return </w:t>
+      </w:r>
+      <w:r>
+        <w:rPr>
+          <w:rFonts w:ascii="Consolas" w:hAnsi="Consolas"/>
+        </w:rPr>
+        <w:t xml:space="preserve">a dump of logged </w:t>
+      </w:r>
+      <w:r>
+        <w:rPr>
+          <w:rFonts w:ascii="Consolas" w:hAnsi="Consolas"/>
+        </w:rPr>
+        <w:t>assessment result</w:t>
+      </w:r>
+      <w:r>
+        <w:rPr>
+          <w:rFonts w:ascii="Consolas" w:hAnsi="Consolas"/>
+        </w:rPr>
+        <w:t>s from assessments.db</w:t>
+      </w:r>
+      <w:r>
+        <w:rPr>
+          <w:rFonts w:ascii="Consolas" w:hAnsi="Consolas"/>
+        </w:rPr>
+        <w:t xml:space="preserve">: No API input is expected for this. </w:t>
       </w:r>
     </w:p>
     <w:p>
@@ -164,21 +324,7 @@
         <w:rPr>
           <w:rFonts w:ascii="Consolas" w:hAnsi="Consolas"/>
         </w:rPr>
-        <w:t xml:space="preserve"> assessment attributes, </w:t>
-      </w:r>
-      <w:proofErr w:type="spellStart"/>
-      <w:r>
-        <w:rPr>
-          <w:rFonts w:ascii="Consolas" w:hAnsi="Consolas"/>
-        </w:rPr>
-        <w:t>json</w:t>
-      </w:r>
-      <w:proofErr w:type="spellEnd"/>
-      <w:r>
-        <w:rPr>
-          <w:rFonts w:ascii="Consolas" w:hAnsi="Consolas"/>
-        </w:rPr>
-        <w:t xml:space="preserve"> file must contain</w:t>
+        <w:t xml:space="preserve"> assessment attributes, json file must contain</w:t>
       </w:r>
       <w:r>
         <w:rPr>
@@ -292,7 +438,20 @@
                 <w:lang w:eastAsia="en-AU"/>
                 <w14:ligatures w14:val="none"/>
               </w:rPr>
-              <w:t>DESCRIPTIOM</w:t>
+              <w:t>DESCRIPTIO</w:t>
+            </w:r>
+            <w:r>
+              <w:rPr>
+                <w:rFonts w:ascii="Consolas" w:eastAsia="Times New Roman" w:hAnsi="Consolas" w:cs="Times New Roman"/>
+                <w:b/>
+                <w:bCs/>
+                <w:kern w:val="0"/>
+                <w:sz w:val="20"/>
+                <w:szCs w:val="20"/>
+                <w:lang w:eastAsia="en-AU"/>
+                <w14:ligatures w14:val="none"/>
+              </w:rPr>
+              <w:t>N</w:t>
             </w:r>
           </w:p>
         </w:tc>
@@ -835,7 +994,6 @@
                 <w14:ligatures w14:val="none"/>
               </w:rPr>
             </w:pPr>
-            <w:proofErr w:type="spellStart"/>
             <w:r>
               <w:rPr>
                 <w:rFonts w:ascii="Consolas" w:eastAsia="Times New Roman" w:hAnsi="Consolas" w:cs="Times New Roman"/>
@@ -847,7 +1005,6 @@
               </w:rPr>
               <w:t>sensitive_area</w:t>
             </w:r>
-            <w:proofErr w:type="spellEnd"/>
           </w:p>
         </w:tc>
         <w:tc>
@@ -1134,7 +1291,6 @@
                 <w14:ligatures w14:val="none"/>
               </w:rPr>
             </w:pPr>
-            <w:proofErr w:type="spellStart"/>
             <w:r>
               <w:rPr>
                 <w:rFonts w:ascii="Consolas" w:eastAsia="Times New Roman" w:hAnsi="Consolas" w:cs="Times New Roman"/>
@@ -1146,7 +1302,6 @@
               </w:rPr>
               <w:t>boundary_distance</w:t>
             </w:r>
-            <w:proofErr w:type="spellEnd"/>
           </w:p>
         </w:tc>
         <w:tc>
@@ -1235,7 +1390,6 @@
                 <w14:ligatures w14:val="none"/>
               </w:rPr>
             </w:pPr>
-            <w:proofErr w:type="spellStart"/>
             <w:r>
               <w:rPr>
                 <w:rFonts w:ascii="Consolas" w:eastAsia="Times New Roman" w:hAnsi="Consolas" w:cs="Times New Roman"/>
@@ -1247,7 +1401,6 @@
               </w:rPr>
               <w:t>building_line</w:t>
             </w:r>
-            <w:proofErr w:type="spellEnd"/>
           </w:p>
         </w:tc>
         <w:tc>
@@ -1336,7 +1489,6 @@
                 <w14:ligatures w14:val="none"/>
               </w:rPr>
             </w:pPr>
-            <w:proofErr w:type="spellStart"/>
             <w:r>
               <w:rPr>
                 <w:rFonts w:ascii="Consolas" w:eastAsia="Times New Roman" w:hAnsi="Consolas" w:cs="Times New Roman"/>
@@ -1348,7 +1500,6 @@
               </w:rPr>
               <w:t>shipping_container</w:t>
             </w:r>
-            <w:proofErr w:type="spellEnd"/>
           </w:p>
         </w:tc>
         <w:tc>
@@ -1477,31 +1628,7 @@
                 <w:lang w:eastAsia="en-AU"/>
                 <w14:ligatures w14:val="none"/>
               </w:rPr>
-              <w:t xml:space="preserve">Will </w:t>
-            </w:r>
-            <w:proofErr w:type="spellStart"/>
-            <w:r>
-              <w:rPr>
-                <w:rFonts w:ascii="Consolas" w:eastAsia="Times New Roman" w:hAnsi="Consolas" w:cs="Times New Roman"/>
-                <w:kern w:val="0"/>
-                <w:sz w:val="20"/>
-                <w:szCs w:val="20"/>
-                <w:lang w:eastAsia="en-AU"/>
-                <w14:ligatures w14:val="none"/>
-              </w:rPr>
-              <w:t>roofwater</w:t>
-            </w:r>
-            <w:proofErr w:type="spellEnd"/>
-            <w:r>
-              <w:rPr>
-                <w:rFonts w:ascii="Consolas" w:eastAsia="Times New Roman" w:hAnsi="Consolas" w:cs="Times New Roman"/>
-                <w:kern w:val="0"/>
-                <w:sz w:val="20"/>
-                <w:szCs w:val="20"/>
-                <w:lang w:eastAsia="en-AU"/>
-                <w14:ligatures w14:val="none"/>
-              </w:rPr>
-              <w:t xml:space="preserve"> be disposed of without causing nuisance to adjoining owners? </w:t>
+              <w:t xml:space="preserve">Will roofwater be disposed of without causing nuisance to adjoining owners? </w:t>
             </w:r>
           </w:p>
         </w:tc>
@@ -1857,7 +1984,6 @@
                 <w14:ligatures w14:val="none"/>
               </w:rPr>
             </w:pPr>
-            <w:proofErr w:type="spellStart"/>
             <w:r>
               <w:rPr>
                 <w:rFonts w:ascii="Consolas" w:eastAsia="Times New Roman" w:hAnsi="Consolas" w:cs="Times New Roman"/>
@@ -1869,7 +1995,6 @@
               </w:rPr>
               <w:t>distance_dwelling</w:t>
             </w:r>
-            <w:proofErr w:type="spellEnd"/>
           </w:p>
         </w:tc>
         <w:tc>
@@ -1958,7 +2083,6 @@
                 <w14:ligatures w14:val="none"/>
               </w:rPr>
             </w:pPr>
-            <w:proofErr w:type="spellStart"/>
             <w:r>
               <w:rPr>
                 <w:rFonts w:ascii="Consolas" w:eastAsia="Times New Roman" w:hAnsi="Consolas" w:cs="Times New Roman"/>
@@ -1970,7 +2094,6 @@
               </w:rPr>
               <w:t>non_combustible</w:t>
             </w:r>
-            <w:proofErr w:type="spellEnd"/>
           </w:p>
         </w:tc>
         <w:tc>
@@ -2059,7 +2182,6 @@
                 <w14:ligatures w14:val="none"/>
               </w:rPr>
             </w:pPr>
-            <w:proofErr w:type="spellStart"/>
             <w:r>
               <w:rPr>
                 <w:rFonts w:ascii="Consolas" w:eastAsia="Times New Roman" w:hAnsi="Consolas" w:cs="Times New Roman"/>
@@ -2071,7 +2193,6 @@
               </w:rPr>
               <w:t>adjacent_building</w:t>
             </w:r>
-            <w:proofErr w:type="spellEnd"/>
           </w:p>
         </w:tc>
         <w:tc>
@@ -2556,7 +2677,6 @@
                 <w14:ligatures w14:val="none"/>
               </w:rPr>
             </w:pPr>
-            <w:proofErr w:type="spellStart"/>
             <w:r>
               <w:rPr>
                 <w:rFonts w:ascii="Consolas" w:eastAsia="Times New Roman" w:hAnsi="Consolas" w:cs="Times New Roman"/>
@@ -2568,7 +2688,6 @@
               </w:rPr>
               <w:t>existing_structures</w:t>
             </w:r>
-            <w:proofErr w:type="spellEnd"/>
           </w:p>
         </w:tc>
         <w:tc>
@@ -2648,13 +2767,6 @@
           <w:rFonts w:ascii="Consolas" w:hAnsi="Consolas"/>
         </w:rPr>
       </w:pPr>
-    </w:p>
-    <w:p>
-      <w:pPr>
-        <w:rPr>
-          <w:rFonts w:ascii="Consolas" w:hAnsi="Consolas"/>
-        </w:rPr>
-      </w:pPr>
       <w:r>
         <w:rPr>
           <w:rFonts w:ascii="Consolas" w:hAnsi="Consolas"/>
@@ -2673,21 +2785,7 @@
         <w:rPr>
           <w:rFonts w:ascii="Consolas" w:hAnsi="Consolas"/>
         </w:rPr>
-        <w:t xml:space="preserve"> assessment attributes, </w:t>
-      </w:r>
-      <w:proofErr w:type="spellStart"/>
-      <w:r>
-        <w:rPr>
-          <w:rFonts w:ascii="Consolas" w:hAnsi="Consolas"/>
-        </w:rPr>
-        <w:t>json</w:t>
-      </w:r>
-      <w:proofErr w:type="spellEnd"/>
-      <w:r>
-        <w:rPr>
-          <w:rFonts w:ascii="Consolas" w:hAnsi="Consolas"/>
-        </w:rPr>
-        <w:t xml:space="preserve"> file must contain</w:t>
+        <w:t xml:space="preserve"> assessment attributes, json file must contain</w:t>
       </w:r>
       <w:r>
         <w:rPr>
@@ -2783,7 +2881,20 @@
                 <w:lang w:eastAsia="en-AU"/>
                 <w14:ligatures w14:val="none"/>
               </w:rPr>
-              <w:t>DESCRIPTIOM</w:t>
+              <w:t>DESCRIPTIO</w:t>
+            </w:r>
+            <w:r>
+              <w:rPr>
+                <w:rFonts w:ascii="Consolas" w:eastAsia="Times New Roman" w:hAnsi="Consolas" w:cs="Times New Roman"/>
+                <w:b/>
+                <w:bCs/>
+                <w:kern w:val="0"/>
+                <w:sz w:val="20"/>
+                <w:szCs w:val="20"/>
+                <w:lang w:eastAsia="en-AU"/>
+                <w14:ligatures w14:val="none"/>
+              </w:rPr>
+              <w:t>N</w:t>
             </w:r>
           </w:p>
         </w:tc>
@@ -3136,7 +3247,6 @@
                 <w14:ligatures w14:val="none"/>
               </w:rPr>
             </w:pPr>
-            <w:proofErr w:type="spellStart"/>
             <w:r>
               <w:rPr>
                 <w:rFonts w:ascii="Consolas" w:eastAsia="Times New Roman" w:hAnsi="Consolas" w:cs="Times New Roman"/>
@@ -3148,7 +3258,6 @@
               </w:rPr>
               <w:t>structure_type</w:t>
             </w:r>
-            <w:proofErr w:type="spellEnd"/>
           </w:p>
         </w:tc>
         <w:tc>
@@ -3237,7 +3346,6 @@
                 <w14:ligatures w14:val="none"/>
               </w:rPr>
             </w:pPr>
-            <w:proofErr w:type="spellStart"/>
             <w:r>
               <w:rPr>
                 <w:rFonts w:ascii="Consolas" w:eastAsia="Times New Roman" w:hAnsi="Consolas" w:cs="Times New Roman"/>
@@ -3249,7 +3357,6 @@
               </w:rPr>
               <w:t>height_existing</w:t>
             </w:r>
-            <w:proofErr w:type="spellEnd"/>
           </w:p>
         </w:tc>
         <w:tc>
@@ -3338,7 +3445,6 @@
                 <w14:ligatures w14:val="none"/>
               </w:rPr>
             </w:pPr>
-            <w:proofErr w:type="spellStart"/>
             <w:r>
               <w:rPr>
                 <w:rFonts w:ascii="Consolas" w:eastAsia="Times New Roman" w:hAnsi="Consolas" w:cs="Times New Roman"/>
@@ -3350,7 +3456,6 @@
               </w:rPr>
               <w:t>material_quality</w:t>
             </w:r>
-            <w:proofErr w:type="spellEnd"/>
           </w:p>
         </w:tc>
         <w:tc>
@@ -3380,19 +3485,7 @@
                 <w:lang w:eastAsia="en-AU"/>
                 <w14:ligatures w14:val="none"/>
               </w:rPr>
-              <w:t xml:space="preserve">Will the structure use equivalent or </w:t>
-            </w:r>
-            <w:proofErr w:type="gramStart"/>
-            <w:r>
-              <w:rPr>
-                <w:rFonts w:ascii="Consolas" w:eastAsia="Times New Roman" w:hAnsi="Consolas" w:cs="Times New Roman"/>
-                <w:kern w:val="0"/>
-                <w:sz w:val="18"/>
-                <w:szCs w:val="18"/>
-                <w:lang w:eastAsia="en-AU"/>
-                <w14:ligatures w14:val="none"/>
-              </w:rPr>
-              <w:t>better</w:t>
+              <w:t>Will the structure use equivalent or better</w:t>
             </w:r>
             <w:r>
               <w:rPr>
@@ -3414,19 +3507,7 @@
                 <w:lang w:eastAsia="en-AU"/>
                 <w14:ligatures w14:val="none"/>
               </w:rPr>
-              <w:t>quality</w:t>
-            </w:r>
-            <w:proofErr w:type="gramEnd"/>
-            <w:r>
-              <w:rPr>
-                <w:rFonts w:ascii="Consolas" w:eastAsia="Times New Roman" w:hAnsi="Consolas" w:cs="Times New Roman"/>
-                <w:kern w:val="0"/>
-                <w:sz w:val="18"/>
-                <w:szCs w:val="18"/>
-                <w:lang w:eastAsia="en-AU"/>
-                <w14:ligatures w14:val="none"/>
-              </w:rPr>
-              <w:t xml:space="preserve"> materials? </w:t>
+              <w:t xml:space="preserve">quality materials? </w:t>
             </w:r>
           </w:p>
         </w:tc>
@@ -3485,7 +3566,6 @@
                 <w14:ligatures w14:val="none"/>
               </w:rPr>
             </w:pPr>
-            <w:proofErr w:type="spellStart"/>
             <w:r>
               <w:rPr>
                 <w:rFonts w:ascii="Consolas" w:eastAsia="Times New Roman" w:hAnsi="Consolas" w:cs="Times New Roman"/>
@@ -3497,7 +3577,6 @@
               </w:rPr>
               <w:t>same_size</w:t>
             </w:r>
-            <w:proofErr w:type="spellEnd"/>
           </w:p>
         </w:tc>
         <w:tc>
@@ -3883,7 +3962,6 @@
                 <w14:ligatures w14:val="none"/>
               </w:rPr>
             </w:pPr>
-            <w:proofErr w:type="spellStart"/>
             <w:r>
               <w:rPr>
                 <w:rFonts w:ascii="Consolas" w:eastAsia="Times New Roman" w:hAnsi="Consolas" w:cs="Times New Roman"/>
@@ -3895,7 +3973,6 @@
               </w:rPr>
               <w:t>land_size</w:t>
             </w:r>
-            <w:proofErr w:type="spellEnd"/>
           </w:p>
         </w:tc>
         <w:tc>
@@ -3984,7 +4061,6 @@
                 <w14:ligatures w14:val="none"/>
               </w:rPr>
             </w:pPr>
-            <w:proofErr w:type="spellStart"/>
             <w:r>
               <w:rPr>
                 <w:rFonts w:ascii="Consolas" w:eastAsia="Times New Roman" w:hAnsi="Consolas" w:cs="Times New Roman"/>
@@ -3996,7 +4072,6 @@
               </w:rPr>
               <w:t>total_structures_area</w:t>
             </w:r>
-            <w:proofErr w:type="spellEnd"/>
           </w:p>
         </w:tc>
         <w:tc>
@@ -4026,31 +4101,7 @@
                 <w:lang w:eastAsia="en-AU"/>
                 <w14:ligatures w14:val="none"/>
               </w:rPr>
-              <w:t xml:space="preserve">Total area of planned + existing structures [Balconies, decks, patios, pergolas, terraces and </w:t>
-            </w:r>
-            <w:proofErr w:type="spellStart"/>
-            <w:r>
-              <w:rPr>
-                <w:rFonts w:ascii="Consolas" w:eastAsia="Times New Roman" w:hAnsi="Consolas" w:cs="Times New Roman"/>
-                <w:kern w:val="0"/>
-                <w:sz w:val="18"/>
-                <w:szCs w:val="18"/>
-                <w:lang w:eastAsia="en-AU"/>
-                <w14:ligatures w14:val="none"/>
-              </w:rPr>
-              <w:t>verandahs</w:t>
-            </w:r>
-            <w:proofErr w:type="spellEnd"/>
-            <w:r>
-              <w:rPr>
-                <w:rFonts w:ascii="Consolas" w:eastAsia="Times New Roman" w:hAnsi="Consolas" w:cs="Times New Roman"/>
-                <w:kern w:val="0"/>
-                <w:sz w:val="18"/>
-                <w:szCs w:val="18"/>
-                <w:lang w:eastAsia="en-AU"/>
-                <w14:ligatures w14:val="none"/>
-              </w:rPr>
-              <w:t xml:space="preserve">] (in m²) </w:t>
+              <w:t xml:space="preserve">Total area of planned + existing structures [Balconies, decks, patios, pergolas, terraces and verandahs] (in m²) </w:t>
             </w:r>
           </w:p>
         </w:tc>
@@ -4109,7 +4160,6 @@
                 <w14:ligatures w14:val="none"/>
               </w:rPr>
             </w:pPr>
-            <w:proofErr w:type="spellStart"/>
             <w:r>
               <w:rPr>
                 <w:rFonts w:ascii="Consolas" w:eastAsia="Times New Roman" w:hAnsi="Consolas" w:cs="Times New Roman"/>
@@ -4121,7 +4171,6 @@
               </w:rPr>
               <w:t>wall_height</w:t>
             </w:r>
-            <w:proofErr w:type="spellEnd"/>
           </w:p>
         </w:tc>
         <w:tc>
@@ -4210,7 +4259,6 @@
                 <w14:ligatures w14:val="none"/>
               </w:rPr>
             </w:pPr>
-            <w:proofErr w:type="spellStart"/>
             <w:r>
               <w:rPr>
                 <w:rFonts w:ascii="Consolas" w:eastAsia="Times New Roman" w:hAnsi="Consolas" w:cs="Times New Roman"/>
@@ -4222,7 +4270,6 @@
               </w:rPr>
               <w:t>behind_building_line</w:t>
             </w:r>
-            <w:proofErr w:type="spellEnd"/>
           </w:p>
         </w:tc>
         <w:tc>
@@ -4311,7 +4358,6 @@
                 <w14:ligatures w14:val="none"/>
               </w:rPr>
             </w:pPr>
-            <w:proofErr w:type="spellStart"/>
             <w:r>
               <w:rPr>
                 <w:rFonts w:ascii="Consolas" w:eastAsia="Times New Roman" w:hAnsi="Consolas" w:cs="Times New Roman"/>
@@ -4323,7 +4369,6 @@
               </w:rPr>
               <w:t>boundary_distance</w:t>
             </w:r>
-            <w:proofErr w:type="spellEnd"/>
           </w:p>
         </w:tc>
         <w:tc>
@@ -4610,7 +4655,6 @@
                 <w14:ligatures w14:val="none"/>
               </w:rPr>
             </w:pPr>
-            <w:proofErr w:type="spellStart"/>
             <w:r>
               <w:rPr>
                 <w:rFonts w:ascii="Consolas" w:eastAsia="Times New Roman" w:hAnsi="Consolas" w:cs="Times New Roman"/>
@@ -4622,7 +4666,6 @@
               </w:rPr>
               <w:t>floor_height</w:t>
             </w:r>
-            <w:proofErr w:type="spellEnd"/>
           </w:p>
         </w:tc>
         <w:tc>
@@ -5008,7 +5051,6 @@
                 <w14:ligatures w14:val="none"/>
               </w:rPr>
             </w:pPr>
-            <w:proofErr w:type="spellStart"/>
             <w:r>
               <w:rPr>
                 <w:rFonts w:ascii="Consolas" w:eastAsia="Times New Roman" w:hAnsi="Consolas" w:cs="Times New Roman"/>
@@ -5020,7 +5062,6 @@
               </w:rPr>
               <w:t>above_gutter</w:t>
             </w:r>
-            <w:proofErr w:type="spellEnd"/>
           </w:p>
         </w:tc>
         <w:tc>
@@ -5109,7 +5150,6 @@
                 <w14:ligatures w14:val="none"/>
               </w:rPr>
             </w:pPr>
-            <w:proofErr w:type="spellStart"/>
             <w:r>
               <w:rPr>
                 <w:rFonts w:ascii="Consolas" w:eastAsia="Times New Roman" w:hAnsi="Consolas" w:cs="Times New Roman"/>
@@ -5121,7 +5161,6 @@
               </w:rPr>
               <w:t>roof_height</w:t>
             </w:r>
-            <w:proofErr w:type="spellEnd"/>
           </w:p>
         </w:tc>
         <w:tc>
@@ -5210,7 +5249,6 @@
                 <w14:ligatures w14:val="none"/>
               </w:rPr>
             </w:pPr>
-            <w:proofErr w:type="spellStart"/>
             <w:r>
               <w:rPr>
                 <w:rFonts w:ascii="Consolas" w:eastAsia="Times New Roman" w:hAnsi="Consolas" w:cs="Times New Roman"/>
@@ -5222,7 +5260,6 @@
               </w:rPr>
               <w:t>fascia_connection</w:t>
             </w:r>
-            <w:proofErr w:type="spellEnd"/>
           </w:p>
         </w:tc>
         <w:tc>
@@ -5311,7 +5348,6 @@
                 <w14:ligatures w14:val="none"/>
               </w:rPr>
             </w:pPr>
-            <w:proofErr w:type="spellStart"/>
             <w:r>
               <w:rPr>
                 <w:rFonts w:ascii="Consolas" w:eastAsia="Times New Roman" w:hAnsi="Consolas" w:cs="Times New Roman"/>
@@ -5323,7 +5359,6 @@
               </w:rPr>
               <w:t>engineer_spec</w:t>
             </w:r>
-            <w:proofErr w:type="spellEnd"/>
           </w:p>
         </w:tc>
         <w:tc>
@@ -5353,31 +5388,7 @@
                 <w:lang w:eastAsia="en-AU"/>
                 <w14:ligatures w14:val="none"/>
               </w:rPr>
-              <w:t xml:space="preserve">Will it be connected per </w:t>
-            </w:r>
-            <w:proofErr w:type="gramStart"/>
-            <w:r>
-              <w:rPr>
-                <w:rFonts w:ascii="Consolas" w:eastAsia="Times New Roman" w:hAnsi="Consolas" w:cs="Times New Roman"/>
-                <w:kern w:val="0"/>
-                <w:sz w:val="18"/>
-                <w:szCs w:val="18"/>
-                <w:lang w:eastAsia="en-AU"/>
-                <w14:ligatures w14:val="none"/>
-              </w:rPr>
-              <w:t>engineers</w:t>
-            </w:r>
-            <w:proofErr w:type="gramEnd"/>
-            <w:r>
-              <w:rPr>
-                <w:rFonts w:ascii="Consolas" w:eastAsia="Times New Roman" w:hAnsi="Consolas" w:cs="Times New Roman"/>
-                <w:kern w:val="0"/>
-                <w:sz w:val="18"/>
-                <w:szCs w:val="18"/>
-                <w:lang w:eastAsia="en-AU"/>
-                <w14:ligatures w14:val="none"/>
-              </w:rPr>
-              <w:t xml:space="preserve"> specs? </w:t>
+              <w:t xml:space="preserve">Will it be connected per engineers specs? </w:t>
             </w:r>
           </w:p>
         </w:tc>
@@ -5476,31 +5487,7 @@
                 <w:lang w:eastAsia="en-AU"/>
                 <w14:ligatures w14:val="none"/>
               </w:rPr>
-              <w:t xml:space="preserve">Will </w:t>
-            </w:r>
-            <w:proofErr w:type="spellStart"/>
-            <w:r>
-              <w:rPr>
-                <w:rFonts w:ascii="Consolas" w:eastAsia="Times New Roman" w:hAnsi="Consolas" w:cs="Times New Roman"/>
-                <w:kern w:val="0"/>
-                <w:sz w:val="18"/>
-                <w:szCs w:val="18"/>
-                <w:lang w:eastAsia="en-AU"/>
-                <w14:ligatures w14:val="none"/>
-              </w:rPr>
-              <w:t>roofwater</w:t>
-            </w:r>
-            <w:proofErr w:type="spellEnd"/>
-            <w:r>
-              <w:rPr>
-                <w:rFonts w:ascii="Consolas" w:eastAsia="Times New Roman" w:hAnsi="Consolas" w:cs="Times New Roman"/>
-                <w:kern w:val="0"/>
-                <w:sz w:val="18"/>
-                <w:szCs w:val="18"/>
-                <w:lang w:eastAsia="en-AU"/>
-                <w14:ligatures w14:val="none"/>
-              </w:rPr>
-              <w:t xml:space="preserve"> be disposed into existing stormwater system? </w:t>
+              <w:t xml:space="preserve">Will roofwater be disposed into existing stormwater system? </w:t>
             </w:r>
           </w:p>
         </w:tc>
@@ -5757,7 +5744,6 @@
                 <w14:ligatures w14:val="none"/>
               </w:rPr>
             </w:pPr>
-            <w:proofErr w:type="spellStart"/>
             <w:r>
               <w:rPr>
                 <w:rFonts w:ascii="Consolas" w:eastAsia="Times New Roman" w:hAnsi="Consolas" w:cs="Times New Roman"/>
@@ -5769,7 +5755,6 @@
               </w:rPr>
               <w:t>distance_dwelling</w:t>
             </w:r>
-            <w:proofErr w:type="spellEnd"/>
           </w:p>
         </w:tc>
         <w:tc>
@@ -5858,7 +5843,6 @@
                 <w14:ligatures w14:val="none"/>
               </w:rPr>
             </w:pPr>
-            <w:proofErr w:type="spellStart"/>
             <w:r>
               <w:rPr>
                 <w:rFonts w:ascii="Consolas" w:eastAsia="Times New Roman" w:hAnsi="Consolas" w:cs="Times New Roman"/>
@@ -5870,7 +5854,6 @@
               </w:rPr>
               <w:t>non_combustible</w:t>
             </w:r>
-            <w:proofErr w:type="spellEnd"/>
           </w:p>
         </w:tc>
         <w:tc>
@@ -6002,25 +5985,7 @@
           <w:sz w:val="20"/>
           <w:szCs w:val="20"/>
         </w:rPr>
-        <w:t>.</w:t>
-      </w:r>
-      <w:proofErr w:type="spellStart"/>
-      <w:r>
-        <w:rPr>
-          <w:rFonts w:ascii="Consolas" w:hAnsi="Consolas"/>
-          <w:sz w:val="20"/>
-          <w:szCs w:val="20"/>
-        </w:rPr>
-        <w:t>json</w:t>
-      </w:r>
-      <w:proofErr w:type="spellEnd"/>
-      <w:r>
-        <w:rPr>
-          <w:rFonts w:ascii="Consolas" w:hAnsi="Consolas"/>
-          <w:sz w:val="20"/>
-          <w:szCs w:val="20"/>
-        </w:rPr>
-        <w:t xml:space="preserve"> file</w:t>
+        <w:t>.json file</w:t>
       </w:r>
       <w:r>
         <w:rPr>
@@ -6071,25 +6036,7 @@
           <w:sz w:val="20"/>
           <w:szCs w:val="20"/>
         </w:rPr>
-        <w:t>    "development</w:t>
-      </w:r>
-      <w:proofErr w:type="gramStart"/>
-      <w:r>
-        <w:rPr>
-          <w:rFonts w:ascii="Consolas" w:hAnsi="Consolas"/>
-          <w:sz w:val="20"/>
-          <w:szCs w:val="20"/>
-        </w:rPr>
-        <w:t>" :</w:t>
-      </w:r>
-      <w:proofErr w:type="gramEnd"/>
-      <w:r>
-        <w:rPr>
-          <w:rFonts w:ascii="Consolas" w:hAnsi="Consolas"/>
-          <w:sz w:val="20"/>
-          <w:szCs w:val="20"/>
-        </w:rPr>
-        <w:t xml:space="preserve"> "patio",</w:t>
+        <w:t>    "development" : "patio",</w:t>
       </w:r>
     </w:p>
     <w:p>
@@ -6106,25 +6053,7 @@
           <w:sz w:val="20"/>
           <w:szCs w:val="20"/>
         </w:rPr>
-        <w:t>    "zoning</w:t>
-      </w:r>
-      <w:proofErr w:type="gramStart"/>
-      <w:r>
-        <w:rPr>
-          <w:rFonts w:ascii="Consolas" w:hAnsi="Consolas"/>
-          <w:sz w:val="20"/>
-          <w:szCs w:val="20"/>
-        </w:rPr>
-        <w:t>" :</w:t>
-      </w:r>
-      <w:proofErr w:type="gramEnd"/>
-      <w:r>
-        <w:rPr>
-          <w:rFonts w:ascii="Consolas" w:hAnsi="Consolas"/>
-          <w:sz w:val="20"/>
-          <w:szCs w:val="20"/>
-        </w:rPr>
-        <w:t xml:space="preserve"> "R1",</w:t>
+        <w:t>    "zoning" : "R1",</w:t>
       </w:r>
     </w:p>
     <w:p>
@@ -6141,45 +6070,7 @@
           <w:sz w:val="20"/>
           <w:szCs w:val="20"/>
         </w:rPr>
-        <w:t>    "</w:t>
-      </w:r>
-      <w:proofErr w:type="spellStart"/>
-      <w:proofErr w:type="gramStart"/>
-      <w:r>
-        <w:rPr>
-          <w:rFonts w:ascii="Consolas" w:hAnsi="Consolas"/>
-          <w:sz w:val="20"/>
-          <w:szCs w:val="20"/>
-        </w:rPr>
-        <w:t>structure</w:t>
-      </w:r>
-      <w:proofErr w:type="gramEnd"/>
-      <w:r>
-        <w:rPr>
-          <w:rFonts w:ascii="Consolas" w:hAnsi="Consolas"/>
-          <w:sz w:val="20"/>
-          <w:szCs w:val="20"/>
-        </w:rPr>
-        <w:t>_type</w:t>
-      </w:r>
-      <w:proofErr w:type="spellEnd"/>
-      <w:proofErr w:type="gramStart"/>
-      <w:r>
-        <w:rPr>
-          <w:rFonts w:ascii="Consolas" w:hAnsi="Consolas"/>
-          <w:sz w:val="20"/>
-          <w:szCs w:val="20"/>
-        </w:rPr>
-        <w:t>" :</w:t>
-      </w:r>
-      <w:proofErr w:type="gramEnd"/>
-      <w:r>
-        <w:rPr>
-          <w:rFonts w:ascii="Consolas" w:hAnsi="Consolas"/>
-          <w:sz w:val="20"/>
-          <w:szCs w:val="20"/>
-        </w:rPr>
-        <w:t xml:space="preserve"> "new",</w:t>
+        <w:t>    "structure_type" : "new",</w:t>
       </w:r>
     </w:p>
     <w:p>
@@ -6196,45 +6087,7 @@
           <w:sz w:val="20"/>
           <w:szCs w:val="20"/>
         </w:rPr>
-        <w:t>    "</w:t>
-      </w:r>
-      <w:proofErr w:type="spellStart"/>
-      <w:proofErr w:type="gramStart"/>
-      <w:r>
-        <w:rPr>
-          <w:rFonts w:ascii="Consolas" w:hAnsi="Consolas"/>
-          <w:sz w:val="20"/>
-          <w:szCs w:val="20"/>
-        </w:rPr>
-        <w:t>height</w:t>
-      </w:r>
-      <w:proofErr w:type="gramEnd"/>
-      <w:r>
-        <w:rPr>
-          <w:rFonts w:ascii="Consolas" w:hAnsi="Consolas"/>
-          <w:sz w:val="20"/>
-          <w:szCs w:val="20"/>
-        </w:rPr>
-        <w:t>_existing</w:t>
-      </w:r>
-      <w:proofErr w:type="spellEnd"/>
-      <w:proofErr w:type="gramStart"/>
-      <w:r>
-        <w:rPr>
-          <w:rFonts w:ascii="Consolas" w:hAnsi="Consolas"/>
-          <w:sz w:val="20"/>
-          <w:szCs w:val="20"/>
-        </w:rPr>
-        <w:t>" :</w:t>
-      </w:r>
-      <w:proofErr w:type="gramEnd"/>
-      <w:r>
-        <w:rPr>
-          <w:rFonts w:ascii="Consolas" w:hAnsi="Consolas"/>
-          <w:sz w:val="20"/>
-          <w:szCs w:val="20"/>
-        </w:rPr>
-        <w:t xml:space="preserve"> 0.8,</w:t>
+        <w:t>    "height_existing" : 0.8,</w:t>
       </w:r>
     </w:p>
     <w:p>
@@ -6251,45 +6104,7 @@
           <w:sz w:val="20"/>
           <w:szCs w:val="20"/>
         </w:rPr>
-        <w:t>    "</w:t>
-      </w:r>
-      <w:proofErr w:type="spellStart"/>
-      <w:proofErr w:type="gramStart"/>
-      <w:r>
-        <w:rPr>
-          <w:rFonts w:ascii="Consolas" w:hAnsi="Consolas"/>
-          <w:sz w:val="20"/>
-          <w:szCs w:val="20"/>
-        </w:rPr>
-        <w:t>material</w:t>
-      </w:r>
-      <w:proofErr w:type="gramEnd"/>
-      <w:r>
-        <w:rPr>
-          <w:rFonts w:ascii="Consolas" w:hAnsi="Consolas"/>
-          <w:sz w:val="20"/>
-          <w:szCs w:val="20"/>
-        </w:rPr>
-        <w:t>_quality</w:t>
-      </w:r>
-      <w:proofErr w:type="spellEnd"/>
-      <w:proofErr w:type="gramStart"/>
-      <w:r>
-        <w:rPr>
-          <w:rFonts w:ascii="Consolas" w:hAnsi="Consolas"/>
-          <w:sz w:val="20"/>
-          <w:szCs w:val="20"/>
-        </w:rPr>
-        <w:t>" :</w:t>
-      </w:r>
-      <w:proofErr w:type="gramEnd"/>
-      <w:r>
-        <w:rPr>
-          <w:rFonts w:ascii="Consolas" w:hAnsi="Consolas"/>
-          <w:sz w:val="20"/>
-          <w:szCs w:val="20"/>
-        </w:rPr>
-        <w:t xml:space="preserve"> "yes",</w:t>
+        <w:t>    "material_quality" : "yes",</w:t>
       </w:r>
     </w:p>
     <w:p>
@@ -6306,45 +6121,7 @@
           <w:sz w:val="20"/>
           <w:szCs w:val="20"/>
         </w:rPr>
-        <w:t>    "</w:t>
-      </w:r>
-      <w:proofErr w:type="spellStart"/>
-      <w:proofErr w:type="gramStart"/>
-      <w:r>
-        <w:rPr>
-          <w:rFonts w:ascii="Consolas" w:hAnsi="Consolas"/>
-          <w:sz w:val="20"/>
-          <w:szCs w:val="20"/>
-        </w:rPr>
-        <w:t>same</w:t>
-      </w:r>
-      <w:proofErr w:type="gramEnd"/>
-      <w:r>
-        <w:rPr>
-          <w:rFonts w:ascii="Consolas" w:hAnsi="Consolas"/>
-          <w:sz w:val="20"/>
-          <w:szCs w:val="20"/>
-        </w:rPr>
-        <w:t>_size</w:t>
-      </w:r>
-      <w:proofErr w:type="spellEnd"/>
-      <w:proofErr w:type="gramStart"/>
-      <w:r>
-        <w:rPr>
-          <w:rFonts w:ascii="Consolas" w:hAnsi="Consolas"/>
-          <w:sz w:val="20"/>
-          <w:szCs w:val="20"/>
-        </w:rPr>
-        <w:t>" :</w:t>
-      </w:r>
-      <w:proofErr w:type="gramEnd"/>
-      <w:r>
-        <w:rPr>
-          <w:rFonts w:ascii="Consolas" w:hAnsi="Consolas"/>
-          <w:sz w:val="20"/>
-          <w:szCs w:val="20"/>
-        </w:rPr>
-        <w:t xml:space="preserve"> "yes",</w:t>
+        <w:t>    "same_size" : "yes",</w:t>
       </w:r>
     </w:p>
     <w:p>
@@ -6361,25 +6138,7 @@
           <w:sz w:val="20"/>
           <w:szCs w:val="20"/>
         </w:rPr>
-        <w:t>    "heritage</w:t>
-      </w:r>
-      <w:proofErr w:type="gramStart"/>
-      <w:r>
-        <w:rPr>
-          <w:rFonts w:ascii="Consolas" w:hAnsi="Consolas"/>
-          <w:sz w:val="20"/>
-          <w:szCs w:val="20"/>
-        </w:rPr>
-        <w:t>" :</w:t>
-      </w:r>
-      <w:proofErr w:type="gramEnd"/>
-      <w:r>
-        <w:rPr>
-          <w:rFonts w:ascii="Consolas" w:hAnsi="Consolas"/>
-          <w:sz w:val="20"/>
-          <w:szCs w:val="20"/>
-        </w:rPr>
-        <w:t xml:space="preserve"> "no",</w:t>
+        <w:t>    "heritage" : "no",</w:t>
       </w:r>
     </w:p>
     <w:p>
@@ -6396,25 +6155,7 @@
           <w:sz w:val="20"/>
           <w:szCs w:val="20"/>
         </w:rPr>
-        <w:t>    "foreshore</w:t>
-      </w:r>
-      <w:proofErr w:type="gramStart"/>
-      <w:r>
-        <w:rPr>
-          <w:rFonts w:ascii="Consolas" w:hAnsi="Consolas"/>
-          <w:sz w:val="20"/>
-          <w:szCs w:val="20"/>
-        </w:rPr>
-        <w:t>" :</w:t>
-      </w:r>
-      <w:proofErr w:type="gramEnd"/>
-      <w:r>
-        <w:rPr>
-          <w:rFonts w:ascii="Consolas" w:hAnsi="Consolas"/>
-          <w:sz w:val="20"/>
-          <w:szCs w:val="20"/>
-        </w:rPr>
-        <w:t xml:space="preserve"> "no",</w:t>
+        <w:t>    "foreshore" : "no",</w:t>
       </w:r>
     </w:p>
     <w:p>
@@ -6431,25 +6172,7 @@
           <w:sz w:val="20"/>
           <w:szCs w:val="20"/>
         </w:rPr>
-        <w:t>    "area</w:t>
-      </w:r>
-      <w:proofErr w:type="gramStart"/>
-      <w:r>
-        <w:rPr>
-          <w:rFonts w:ascii="Consolas" w:hAnsi="Consolas"/>
-          <w:sz w:val="20"/>
-          <w:szCs w:val="20"/>
-        </w:rPr>
-        <w:t>" :</w:t>
-      </w:r>
-      <w:proofErr w:type="gramEnd"/>
-      <w:r>
-        <w:rPr>
-          <w:rFonts w:ascii="Consolas" w:hAnsi="Consolas"/>
-          <w:sz w:val="20"/>
-          <w:szCs w:val="20"/>
-        </w:rPr>
-        <w:t xml:space="preserve"> 10,</w:t>
+        <w:t>    "area" : 10,</w:t>
       </w:r>
     </w:p>
     <w:p>
@@ -6466,45 +6189,7 @@
           <w:sz w:val="20"/>
           <w:szCs w:val="20"/>
         </w:rPr>
-        <w:t>    "</w:t>
-      </w:r>
-      <w:proofErr w:type="spellStart"/>
-      <w:proofErr w:type="gramStart"/>
-      <w:r>
-        <w:rPr>
-          <w:rFonts w:ascii="Consolas" w:hAnsi="Consolas"/>
-          <w:sz w:val="20"/>
-          <w:szCs w:val="20"/>
-        </w:rPr>
-        <w:t>land</w:t>
-      </w:r>
-      <w:proofErr w:type="gramEnd"/>
-      <w:r>
-        <w:rPr>
-          <w:rFonts w:ascii="Consolas" w:hAnsi="Consolas"/>
-          <w:sz w:val="20"/>
-          <w:szCs w:val="20"/>
-        </w:rPr>
-        <w:t>_size</w:t>
-      </w:r>
-      <w:proofErr w:type="spellEnd"/>
-      <w:proofErr w:type="gramStart"/>
-      <w:r>
-        <w:rPr>
-          <w:rFonts w:ascii="Consolas" w:hAnsi="Consolas"/>
-          <w:sz w:val="20"/>
-          <w:szCs w:val="20"/>
-        </w:rPr>
-        <w:t>" :</w:t>
-      </w:r>
-      <w:proofErr w:type="gramEnd"/>
-      <w:r>
-        <w:rPr>
-          <w:rFonts w:ascii="Consolas" w:hAnsi="Consolas"/>
-          <w:sz w:val="20"/>
-          <w:szCs w:val="20"/>
-        </w:rPr>
-        <w:t xml:space="preserve"> 350,</w:t>
+        <w:t>    "land_size" : 350,</w:t>
       </w:r>
     </w:p>
     <w:p>
@@ -6521,45 +6206,7 @@
           <w:sz w:val="20"/>
           <w:szCs w:val="20"/>
         </w:rPr>
-        <w:t>    "</w:t>
-      </w:r>
-      <w:proofErr w:type="spellStart"/>
-      <w:proofErr w:type="gramStart"/>
-      <w:r>
-        <w:rPr>
-          <w:rFonts w:ascii="Consolas" w:hAnsi="Consolas"/>
-          <w:sz w:val="20"/>
-          <w:szCs w:val="20"/>
-        </w:rPr>
-        <w:t>total</w:t>
-      </w:r>
-      <w:proofErr w:type="gramEnd"/>
-      <w:r>
-        <w:rPr>
-          <w:rFonts w:ascii="Consolas" w:hAnsi="Consolas"/>
-          <w:sz w:val="20"/>
-          <w:szCs w:val="20"/>
-        </w:rPr>
-        <w:t>_structures_area</w:t>
-      </w:r>
-      <w:proofErr w:type="spellEnd"/>
-      <w:proofErr w:type="gramStart"/>
-      <w:r>
-        <w:rPr>
-          <w:rFonts w:ascii="Consolas" w:hAnsi="Consolas"/>
-          <w:sz w:val="20"/>
-          <w:szCs w:val="20"/>
-        </w:rPr>
-        <w:t>" :</w:t>
-      </w:r>
-      <w:proofErr w:type="gramEnd"/>
-      <w:r>
-        <w:rPr>
-          <w:rFonts w:ascii="Consolas" w:hAnsi="Consolas"/>
-          <w:sz w:val="20"/>
-          <w:szCs w:val="20"/>
-        </w:rPr>
-        <w:t xml:space="preserve"> 15,</w:t>
+        <w:t>    "total_structures_area" : 15,</w:t>
       </w:r>
     </w:p>
     <w:p>
@@ -6576,45 +6223,7 @@
           <w:sz w:val="20"/>
           <w:szCs w:val="20"/>
         </w:rPr>
-        <w:t>    "</w:t>
-      </w:r>
-      <w:proofErr w:type="spellStart"/>
-      <w:proofErr w:type="gramStart"/>
-      <w:r>
-        <w:rPr>
-          <w:rFonts w:ascii="Consolas" w:hAnsi="Consolas"/>
-          <w:sz w:val="20"/>
-          <w:szCs w:val="20"/>
-        </w:rPr>
-        <w:t>wall</w:t>
-      </w:r>
-      <w:proofErr w:type="gramEnd"/>
-      <w:r>
-        <w:rPr>
-          <w:rFonts w:ascii="Consolas" w:hAnsi="Consolas"/>
-          <w:sz w:val="20"/>
-          <w:szCs w:val="20"/>
-        </w:rPr>
-        <w:t>_height</w:t>
-      </w:r>
-      <w:proofErr w:type="spellEnd"/>
-      <w:proofErr w:type="gramStart"/>
-      <w:r>
-        <w:rPr>
-          <w:rFonts w:ascii="Consolas" w:hAnsi="Consolas"/>
-          <w:sz w:val="20"/>
-          <w:szCs w:val="20"/>
-        </w:rPr>
-        <w:t>" :</w:t>
-      </w:r>
-      <w:proofErr w:type="gramEnd"/>
-      <w:r>
-        <w:rPr>
-          <w:rFonts w:ascii="Consolas" w:hAnsi="Consolas"/>
-          <w:sz w:val="20"/>
-          <w:szCs w:val="20"/>
-        </w:rPr>
-        <w:t xml:space="preserve"> "no",</w:t>
+        <w:t>    "wall_height" : "no",</w:t>
       </w:r>
     </w:p>
     <w:p>
@@ -6631,45 +6240,7 @@
           <w:sz w:val="20"/>
           <w:szCs w:val="20"/>
         </w:rPr>
-        <w:t>    "</w:t>
-      </w:r>
-      <w:proofErr w:type="spellStart"/>
-      <w:proofErr w:type="gramStart"/>
-      <w:r>
-        <w:rPr>
-          <w:rFonts w:ascii="Consolas" w:hAnsi="Consolas"/>
-          <w:sz w:val="20"/>
-          <w:szCs w:val="20"/>
-        </w:rPr>
-        <w:t>behind</w:t>
-      </w:r>
-      <w:proofErr w:type="gramEnd"/>
-      <w:r>
-        <w:rPr>
-          <w:rFonts w:ascii="Consolas" w:hAnsi="Consolas"/>
-          <w:sz w:val="20"/>
-          <w:szCs w:val="20"/>
-        </w:rPr>
-        <w:t>_building_line</w:t>
-      </w:r>
-      <w:proofErr w:type="spellEnd"/>
-      <w:proofErr w:type="gramStart"/>
-      <w:r>
-        <w:rPr>
-          <w:rFonts w:ascii="Consolas" w:hAnsi="Consolas"/>
-          <w:sz w:val="20"/>
-          <w:szCs w:val="20"/>
-        </w:rPr>
-        <w:t>" :</w:t>
-      </w:r>
-      <w:proofErr w:type="gramEnd"/>
-      <w:r>
-        <w:rPr>
-          <w:rFonts w:ascii="Consolas" w:hAnsi="Consolas"/>
-          <w:sz w:val="20"/>
-          <w:szCs w:val="20"/>
-        </w:rPr>
-        <w:t xml:space="preserve"> "yes",</w:t>
+        <w:t>    "behind_building_line" : "yes",</w:t>
       </w:r>
     </w:p>
     <w:p>
@@ -6686,45 +6257,7 @@
           <w:sz w:val="20"/>
           <w:szCs w:val="20"/>
         </w:rPr>
-        <w:t>    "</w:t>
-      </w:r>
-      <w:proofErr w:type="spellStart"/>
-      <w:proofErr w:type="gramStart"/>
-      <w:r>
-        <w:rPr>
-          <w:rFonts w:ascii="Consolas" w:hAnsi="Consolas"/>
-          <w:sz w:val="20"/>
-          <w:szCs w:val="20"/>
-        </w:rPr>
-        <w:t>boundary</w:t>
-      </w:r>
-      <w:proofErr w:type="gramEnd"/>
-      <w:r>
-        <w:rPr>
-          <w:rFonts w:ascii="Consolas" w:hAnsi="Consolas"/>
-          <w:sz w:val="20"/>
-          <w:szCs w:val="20"/>
-        </w:rPr>
-        <w:t>_distance</w:t>
-      </w:r>
-      <w:proofErr w:type="spellEnd"/>
-      <w:proofErr w:type="gramStart"/>
-      <w:r>
-        <w:rPr>
-          <w:rFonts w:ascii="Consolas" w:hAnsi="Consolas"/>
-          <w:sz w:val="20"/>
-          <w:szCs w:val="20"/>
-        </w:rPr>
-        <w:t>" :</w:t>
-      </w:r>
-      <w:proofErr w:type="gramEnd"/>
-      <w:r>
-        <w:rPr>
-          <w:rFonts w:ascii="Consolas" w:hAnsi="Consolas"/>
-          <w:sz w:val="20"/>
-          <w:szCs w:val="20"/>
-        </w:rPr>
-        <w:t xml:space="preserve"> 6000,</w:t>
+        <w:t>    "boundary_distance" : 6000,</w:t>
       </w:r>
     </w:p>
     <w:p>
@@ -6741,25 +6274,7 @@
           <w:sz w:val="20"/>
           <w:szCs w:val="20"/>
         </w:rPr>
-        <w:t>    "metal</w:t>
-      </w:r>
-      <w:proofErr w:type="gramStart"/>
-      <w:r>
-        <w:rPr>
-          <w:rFonts w:ascii="Consolas" w:hAnsi="Consolas"/>
-          <w:sz w:val="20"/>
-          <w:szCs w:val="20"/>
-        </w:rPr>
-        <w:t>" :</w:t>
-      </w:r>
-      <w:proofErr w:type="gramEnd"/>
-      <w:r>
-        <w:rPr>
-          <w:rFonts w:ascii="Consolas" w:hAnsi="Consolas"/>
-          <w:sz w:val="20"/>
-          <w:szCs w:val="20"/>
-        </w:rPr>
-        <w:t xml:space="preserve"> "yes",</w:t>
+        <w:t>    "metal" : "yes",</w:t>
       </w:r>
     </w:p>
     <w:p>
@@ -6776,25 +6291,7 @@
           <w:sz w:val="20"/>
           <w:szCs w:val="20"/>
         </w:rPr>
-        <w:t>    "reflective</w:t>
-      </w:r>
-      <w:proofErr w:type="gramStart"/>
-      <w:r>
-        <w:rPr>
-          <w:rFonts w:ascii="Consolas" w:hAnsi="Consolas"/>
-          <w:sz w:val="20"/>
-          <w:szCs w:val="20"/>
-        </w:rPr>
-        <w:t>" :</w:t>
-      </w:r>
-      <w:proofErr w:type="gramEnd"/>
-      <w:r>
-        <w:rPr>
-          <w:rFonts w:ascii="Consolas" w:hAnsi="Consolas"/>
-          <w:sz w:val="20"/>
-          <w:szCs w:val="20"/>
-        </w:rPr>
-        <w:t xml:space="preserve"> "yes",</w:t>
+        <w:t>    "reflective" : "yes",</w:t>
       </w:r>
     </w:p>
     <w:p>
@@ -6811,45 +6308,7 @@
           <w:sz w:val="20"/>
           <w:szCs w:val="20"/>
         </w:rPr>
-        <w:t>    "</w:t>
-      </w:r>
-      <w:proofErr w:type="spellStart"/>
-      <w:proofErr w:type="gramStart"/>
-      <w:r>
-        <w:rPr>
-          <w:rFonts w:ascii="Consolas" w:hAnsi="Consolas"/>
-          <w:sz w:val="20"/>
-          <w:szCs w:val="20"/>
-        </w:rPr>
-        <w:t>floor</w:t>
-      </w:r>
-      <w:proofErr w:type="gramEnd"/>
-      <w:r>
-        <w:rPr>
-          <w:rFonts w:ascii="Consolas" w:hAnsi="Consolas"/>
-          <w:sz w:val="20"/>
-          <w:szCs w:val="20"/>
-        </w:rPr>
-        <w:t>_height</w:t>
-      </w:r>
-      <w:proofErr w:type="spellEnd"/>
-      <w:proofErr w:type="gramStart"/>
-      <w:r>
-        <w:rPr>
-          <w:rFonts w:ascii="Consolas" w:hAnsi="Consolas"/>
-          <w:sz w:val="20"/>
-          <w:szCs w:val="20"/>
-        </w:rPr>
-        <w:t>" :</w:t>
-      </w:r>
-      <w:proofErr w:type="gramEnd"/>
-      <w:r>
-        <w:rPr>
-          <w:rFonts w:ascii="Consolas" w:hAnsi="Consolas"/>
-          <w:sz w:val="20"/>
-          <w:szCs w:val="20"/>
-        </w:rPr>
-        <w:t xml:space="preserve"> 500,</w:t>
+        <w:t>    "floor_height" : 500,</w:t>
       </w:r>
     </w:p>
     <w:p>
@@ -6866,25 +6325,7 @@
           <w:sz w:val="20"/>
           <w:szCs w:val="20"/>
         </w:rPr>
-        <w:t>    "roof</w:t>
-      </w:r>
-      <w:proofErr w:type="gramStart"/>
-      <w:r>
-        <w:rPr>
-          <w:rFonts w:ascii="Consolas" w:hAnsi="Consolas"/>
-          <w:sz w:val="20"/>
-          <w:szCs w:val="20"/>
-        </w:rPr>
-        <w:t>" :</w:t>
-      </w:r>
-      <w:proofErr w:type="gramEnd"/>
-      <w:r>
-        <w:rPr>
-          <w:rFonts w:ascii="Consolas" w:hAnsi="Consolas"/>
-          <w:sz w:val="20"/>
-          <w:szCs w:val="20"/>
-        </w:rPr>
-        <w:t xml:space="preserve"> "yes",</w:t>
+        <w:t>    "roof" : "yes",</w:t>
       </w:r>
     </w:p>
     <w:p>
@@ -6901,25 +6342,7 @@
           <w:sz w:val="20"/>
           <w:szCs w:val="20"/>
         </w:rPr>
-        <w:t>    "overhang</w:t>
-      </w:r>
-      <w:proofErr w:type="gramStart"/>
-      <w:r>
-        <w:rPr>
-          <w:rFonts w:ascii="Consolas" w:hAnsi="Consolas"/>
-          <w:sz w:val="20"/>
-          <w:szCs w:val="20"/>
-        </w:rPr>
-        <w:t>" :</w:t>
-      </w:r>
-      <w:proofErr w:type="gramEnd"/>
-      <w:r>
-        <w:rPr>
-          <w:rFonts w:ascii="Consolas" w:hAnsi="Consolas"/>
-          <w:sz w:val="20"/>
-          <w:szCs w:val="20"/>
-        </w:rPr>
-        <w:t xml:space="preserve"> 450,</w:t>
+        <w:t>    "overhang" : 450,</w:t>
       </w:r>
     </w:p>
     <w:p>
@@ -6936,25 +6359,7 @@
           <w:sz w:val="20"/>
           <w:szCs w:val="20"/>
         </w:rPr>
-        <w:t>    "attached</w:t>
-      </w:r>
-      <w:proofErr w:type="gramStart"/>
-      <w:r>
-        <w:rPr>
-          <w:rFonts w:ascii="Consolas" w:hAnsi="Consolas"/>
-          <w:sz w:val="20"/>
-          <w:szCs w:val="20"/>
-        </w:rPr>
-        <w:t>" :</w:t>
-      </w:r>
-      <w:proofErr w:type="gramEnd"/>
-      <w:r>
-        <w:rPr>
-          <w:rFonts w:ascii="Consolas" w:hAnsi="Consolas"/>
-          <w:sz w:val="20"/>
-          <w:szCs w:val="20"/>
-        </w:rPr>
-        <w:t xml:space="preserve"> "yes",</w:t>
+        <w:t>    "attached" : "yes",</w:t>
       </w:r>
     </w:p>
     <w:p>
@@ -6971,45 +6376,7 @@
           <w:sz w:val="20"/>
           <w:szCs w:val="20"/>
         </w:rPr>
-        <w:t>    "</w:t>
-      </w:r>
-      <w:proofErr w:type="spellStart"/>
-      <w:proofErr w:type="gramStart"/>
-      <w:r>
-        <w:rPr>
-          <w:rFonts w:ascii="Consolas" w:hAnsi="Consolas"/>
-          <w:sz w:val="20"/>
-          <w:szCs w:val="20"/>
-        </w:rPr>
-        <w:t>above</w:t>
-      </w:r>
-      <w:proofErr w:type="gramEnd"/>
-      <w:r>
-        <w:rPr>
-          <w:rFonts w:ascii="Consolas" w:hAnsi="Consolas"/>
-          <w:sz w:val="20"/>
-          <w:szCs w:val="20"/>
-        </w:rPr>
-        <w:t>_gutter</w:t>
-      </w:r>
-      <w:proofErr w:type="spellEnd"/>
-      <w:proofErr w:type="gramStart"/>
-      <w:r>
-        <w:rPr>
-          <w:rFonts w:ascii="Consolas" w:hAnsi="Consolas"/>
-          <w:sz w:val="20"/>
-          <w:szCs w:val="20"/>
-        </w:rPr>
-        <w:t>" :</w:t>
-      </w:r>
-      <w:proofErr w:type="gramEnd"/>
-      <w:r>
-        <w:rPr>
-          <w:rFonts w:ascii="Consolas" w:hAnsi="Consolas"/>
-          <w:sz w:val="20"/>
-          <w:szCs w:val="20"/>
-        </w:rPr>
-        <w:t xml:space="preserve"> "no",</w:t>
+        <w:t>    "above_gutter" : "no",</w:t>
       </w:r>
     </w:p>
     <w:p>
@@ -7026,45 +6393,7 @@
           <w:sz w:val="20"/>
           <w:szCs w:val="20"/>
         </w:rPr>
-        <w:t>    "</w:t>
-      </w:r>
-      <w:proofErr w:type="spellStart"/>
-      <w:proofErr w:type="gramStart"/>
-      <w:r>
-        <w:rPr>
-          <w:rFonts w:ascii="Consolas" w:hAnsi="Consolas"/>
-          <w:sz w:val="20"/>
-          <w:szCs w:val="20"/>
-        </w:rPr>
-        <w:t>roof</w:t>
-      </w:r>
-      <w:proofErr w:type="gramEnd"/>
-      <w:r>
-        <w:rPr>
-          <w:rFonts w:ascii="Consolas" w:hAnsi="Consolas"/>
-          <w:sz w:val="20"/>
-          <w:szCs w:val="20"/>
-        </w:rPr>
-        <w:t>_height</w:t>
-      </w:r>
-      <w:proofErr w:type="spellEnd"/>
-      <w:proofErr w:type="gramStart"/>
-      <w:r>
-        <w:rPr>
-          <w:rFonts w:ascii="Consolas" w:hAnsi="Consolas"/>
-          <w:sz w:val="20"/>
-          <w:szCs w:val="20"/>
-        </w:rPr>
-        <w:t>" :</w:t>
-      </w:r>
-      <w:proofErr w:type="gramEnd"/>
-      <w:r>
-        <w:rPr>
-          <w:rFonts w:ascii="Consolas" w:hAnsi="Consolas"/>
-          <w:sz w:val="20"/>
-          <w:szCs w:val="20"/>
-        </w:rPr>
-        <w:t xml:space="preserve"> 2.4,</w:t>
+        <w:t>    "roof_height" : 2.4,</w:t>
       </w:r>
     </w:p>
     <w:p>
@@ -7081,45 +6410,7 @@
           <w:sz w:val="20"/>
           <w:szCs w:val="20"/>
         </w:rPr>
-        <w:t>    "</w:t>
-      </w:r>
-      <w:proofErr w:type="spellStart"/>
-      <w:proofErr w:type="gramStart"/>
-      <w:r>
-        <w:rPr>
-          <w:rFonts w:ascii="Consolas" w:hAnsi="Consolas"/>
-          <w:sz w:val="20"/>
-          <w:szCs w:val="20"/>
-        </w:rPr>
-        <w:t>fascia</w:t>
-      </w:r>
-      <w:proofErr w:type="gramEnd"/>
-      <w:r>
-        <w:rPr>
-          <w:rFonts w:ascii="Consolas" w:hAnsi="Consolas"/>
-          <w:sz w:val="20"/>
-          <w:szCs w:val="20"/>
-        </w:rPr>
-        <w:t>_connection</w:t>
-      </w:r>
-      <w:proofErr w:type="spellEnd"/>
-      <w:proofErr w:type="gramStart"/>
-      <w:r>
-        <w:rPr>
-          <w:rFonts w:ascii="Consolas" w:hAnsi="Consolas"/>
-          <w:sz w:val="20"/>
-          <w:szCs w:val="20"/>
-        </w:rPr>
-        <w:t>" :</w:t>
-      </w:r>
-      <w:proofErr w:type="gramEnd"/>
-      <w:r>
-        <w:rPr>
-          <w:rFonts w:ascii="Consolas" w:hAnsi="Consolas"/>
-          <w:sz w:val="20"/>
-          <w:szCs w:val="20"/>
-        </w:rPr>
-        <w:t xml:space="preserve"> "yes",</w:t>
+        <w:t>    "fascia_connection" : "yes",</w:t>
       </w:r>
     </w:p>
     <w:p>
@@ -7136,45 +6427,7 @@
           <w:sz w:val="20"/>
           <w:szCs w:val="20"/>
         </w:rPr>
-        <w:t>    "</w:t>
-      </w:r>
-      <w:proofErr w:type="spellStart"/>
-      <w:proofErr w:type="gramStart"/>
-      <w:r>
-        <w:rPr>
-          <w:rFonts w:ascii="Consolas" w:hAnsi="Consolas"/>
-          <w:sz w:val="20"/>
-          <w:szCs w:val="20"/>
-        </w:rPr>
-        <w:t>engineer</w:t>
-      </w:r>
-      <w:proofErr w:type="gramEnd"/>
-      <w:r>
-        <w:rPr>
-          <w:rFonts w:ascii="Consolas" w:hAnsi="Consolas"/>
-          <w:sz w:val="20"/>
-          <w:szCs w:val="20"/>
-        </w:rPr>
-        <w:t>_spec</w:t>
-      </w:r>
-      <w:proofErr w:type="spellEnd"/>
-      <w:proofErr w:type="gramStart"/>
-      <w:r>
-        <w:rPr>
-          <w:rFonts w:ascii="Consolas" w:hAnsi="Consolas"/>
-          <w:sz w:val="20"/>
-          <w:szCs w:val="20"/>
-        </w:rPr>
-        <w:t>" :</w:t>
-      </w:r>
-      <w:proofErr w:type="gramEnd"/>
-      <w:r>
-        <w:rPr>
-          <w:rFonts w:ascii="Consolas" w:hAnsi="Consolas"/>
-          <w:sz w:val="20"/>
-          <w:szCs w:val="20"/>
-        </w:rPr>
-        <w:t xml:space="preserve"> "yes",</w:t>
+        <w:t>    "engineer_spec" : "yes",</w:t>
       </w:r>
     </w:p>
     <w:p>
@@ -7191,25 +6444,7 @@
           <w:sz w:val="20"/>
           <w:szCs w:val="20"/>
         </w:rPr>
-        <w:t>    "stormwater</w:t>
-      </w:r>
-      <w:proofErr w:type="gramStart"/>
-      <w:r>
-        <w:rPr>
-          <w:rFonts w:ascii="Consolas" w:hAnsi="Consolas"/>
-          <w:sz w:val="20"/>
-          <w:szCs w:val="20"/>
-        </w:rPr>
-        <w:t>" :</w:t>
-      </w:r>
-      <w:proofErr w:type="gramEnd"/>
-      <w:r>
-        <w:rPr>
-          <w:rFonts w:ascii="Consolas" w:hAnsi="Consolas"/>
-          <w:sz w:val="20"/>
-          <w:szCs w:val="20"/>
-        </w:rPr>
-        <w:t xml:space="preserve"> "yes",</w:t>
+        <w:t>    "stormwater" : "yes",</w:t>
       </w:r>
     </w:p>
     <w:p>
@@ -7226,25 +6461,7 @@
           <w:sz w:val="20"/>
           <w:szCs w:val="20"/>
         </w:rPr>
-        <w:t>    "drainage</w:t>
-      </w:r>
-      <w:proofErr w:type="gramStart"/>
-      <w:r>
-        <w:rPr>
-          <w:rFonts w:ascii="Consolas" w:hAnsi="Consolas"/>
-          <w:sz w:val="20"/>
-          <w:szCs w:val="20"/>
-        </w:rPr>
-        <w:t>" :</w:t>
-      </w:r>
-      <w:proofErr w:type="gramEnd"/>
-      <w:r>
-        <w:rPr>
-          <w:rFonts w:ascii="Consolas" w:hAnsi="Consolas"/>
-          <w:sz w:val="20"/>
-          <w:szCs w:val="20"/>
-        </w:rPr>
-        <w:t xml:space="preserve"> "no",</w:t>
+        <w:t>    "drainage" : "no",</w:t>
       </w:r>
     </w:p>
     <w:p>
@@ -7261,25 +6478,7 @@
           <w:sz w:val="20"/>
           <w:szCs w:val="20"/>
         </w:rPr>
-        <w:t>    "bushfire</w:t>
-      </w:r>
-      <w:proofErr w:type="gramStart"/>
-      <w:r>
-        <w:rPr>
-          <w:rFonts w:ascii="Consolas" w:hAnsi="Consolas"/>
-          <w:sz w:val="20"/>
-          <w:szCs w:val="20"/>
-        </w:rPr>
-        <w:t>" :</w:t>
-      </w:r>
-      <w:proofErr w:type="gramEnd"/>
-      <w:r>
-        <w:rPr>
-          <w:rFonts w:ascii="Consolas" w:hAnsi="Consolas"/>
-          <w:sz w:val="20"/>
-          <w:szCs w:val="20"/>
-        </w:rPr>
-        <w:t xml:space="preserve"> "no",</w:t>
+        <w:t>    "bushfire" : "no",</w:t>
       </w:r>
     </w:p>
     <w:p>
@@ -7296,45 +6495,7 @@
           <w:sz w:val="20"/>
           <w:szCs w:val="20"/>
         </w:rPr>
-        <w:t>    "</w:t>
-      </w:r>
-      <w:proofErr w:type="spellStart"/>
-      <w:proofErr w:type="gramStart"/>
-      <w:r>
-        <w:rPr>
-          <w:rFonts w:ascii="Consolas" w:hAnsi="Consolas"/>
-          <w:sz w:val="20"/>
-          <w:szCs w:val="20"/>
-        </w:rPr>
-        <w:t>distance</w:t>
-      </w:r>
-      <w:proofErr w:type="gramEnd"/>
-      <w:r>
-        <w:rPr>
-          <w:rFonts w:ascii="Consolas" w:hAnsi="Consolas"/>
-          <w:sz w:val="20"/>
-          <w:szCs w:val="20"/>
-        </w:rPr>
-        <w:t>_dwelling</w:t>
-      </w:r>
-      <w:proofErr w:type="spellEnd"/>
-      <w:proofErr w:type="gramStart"/>
-      <w:r>
-        <w:rPr>
-          <w:rFonts w:ascii="Consolas" w:hAnsi="Consolas"/>
-          <w:sz w:val="20"/>
-          <w:szCs w:val="20"/>
-        </w:rPr>
-        <w:t>" :</w:t>
-      </w:r>
-      <w:proofErr w:type="gramEnd"/>
-      <w:r>
-        <w:rPr>
-          <w:rFonts w:ascii="Consolas" w:hAnsi="Consolas"/>
-          <w:sz w:val="20"/>
-          <w:szCs w:val="20"/>
-        </w:rPr>
-        <w:t xml:space="preserve"> 6,</w:t>
+        <w:t>    "distance_dwelling" : 6,</w:t>
       </w:r>
     </w:p>
     <w:p>
@@ -7351,45 +6512,7 @@
           <w:sz w:val="20"/>
           <w:szCs w:val="20"/>
         </w:rPr>
-        <w:t>    "</w:t>
-      </w:r>
-      <w:proofErr w:type="spellStart"/>
-      <w:proofErr w:type="gramStart"/>
-      <w:r>
-        <w:rPr>
-          <w:rFonts w:ascii="Consolas" w:hAnsi="Consolas"/>
-          <w:sz w:val="20"/>
-          <w:szCs w:val="20"/>
-        </w:rPr>
-        <w:t>non</w:t>
-      </w:r>
-      <w:proofErr w:type="gramEnd"/>
-      <w:r>
-        <w:rPr>
-          <w:rFonts w:ascii="Consolas" w:hAnsi="Consolas"/>
-          <w:sz w:val="20"/>
-          <w:szCs w:val="20"/>
-        </w:rPr>
-        <w:t>_combustible</w:t>
-      </w:r>
-      <w:proofErr w:type="spellEnd"/>
-      <w:proofErr w:type="gramStart"/>
-      <w:r>
-        <w:rPr>
-          <w:rFonts w:ascii="Consolas" w:hAnsi="Consolas"/>
-          <w:sz w:val="20"/>
-          <w:szCs w:val="20"/>
-        </w:rPr>
-        <w:t>" :</w:t>
-      </w:r>
-      <w:proofErr w:type="gramEnd"/>
-      <w:r>
-        <w:rPr>
-          <w:rFonts w:ascii="Consolas" w:hAnsi="Consolas"/>
-          <w:sz w:val="20"/>
-          <w:szCs w:val="20"/>
-        </w:rPr>
-        <w:t xml:space="preserve"> "yes"</w:t>
+        <w:t>    "non_combustible" : "yes"</w:t>
       </w:r>
     </w:p>
     <w:p>
@@ -7420,7 +6543,7 @@
     </w:p>
     <w:sectPr>
       <w:pgSz w:w="11906" w:h="16838"/>
-      <w:pgMar w:top="993" w:right="707" w:bottom="1440" w:left="851" w:header="708" w:footer="708" w:gutter="0"/>
+      <w:pgMar w:top="709" w:right="707" w:bottom="1135" w:left="851" w:header="708" w:footer="708" w:gutter="0"/>
       <w:cols w:space="708"/>
       <w:docGrid w:linePitch="360"/>
     </w:sectPr>
@@ -8031,7 +7154,6 @@
   <w:style w:type="character" w:default="1" w:styleId="DefaultParagraphFont">
     <w:name w:val="Default Paragraph Font"/>
     <w:uiPriority w:val="1"/>
-    <w:semiHidden/>
     <w:unhideWhenUsed/>
   </w:style>
   <w:style w:type="table" w:default="1" w:styleId="TableNormal">

</xml_diff>

<commit_message>
Cleanup and bugfixes to the backend assessment logic
</commit_message>
<xml_diff>
--- a/archive/ExemptAssessAPI Documentation.docx
+++ b/archive/ExemptAssessAPI Documentation.docx
@@ -10,6 +10,7 @@
           <w:bCs/>
         </w:rPr>
       </w:pPr>
+      <w:proofErr w:type="spellStart"/>
       <w:r>
         <w:rPr>
           <w:rFonts w:ascii="Consolas" w:hAnsi="Consolas"/>
@@ -26,6 +27,7 @@
         </w:rPr>
         <w:t>AssessAPI</w:t>
       </w:r>
+      <w:proofErr w:type="spellEnd"/>
     </w:p>
     <w:p>
       <w:pPr>
@@ -144,19 +146,7 @@
         <w:rPr>
           <w:rFonts w:ascii="Consolas" w:hAnsi="Consolas"/>
         </w:rPr>
-        <w:t xml:space="preserve">API is callable with </w:t>
-      </w:r>
-      <w:r>
-        <w:rPr>
-          <w:rFonts w:ascii="Consolas" w:hAnsi="Consolas"/>
-        </w:rPr>
-        <w:t>POST</w:t>
-      </w:r>
-      <w:r>
-        <w:rPr>
-          <w:rFonts w:ascii="Consolas" w:hAnsi="Consolas"/>
-        </w:rPr>
-        <w:t xml:space="preserve"> method on route </w:t>
+        <w:t xml:space="preserve">API is callable with POST method on route </w:t>
       </w:r>
       <w:r>
         <w:rPr>
@@ -180,13 +170,7 @@
         <w:rPr>
           <w:rFonts w:ascii="Consolas" w:hAnsi="Consolas"/>
         </w:rPr>
-        <w:t xml:space="preserve"> </w:t>
-      </w:r>
-      <w:r>
-        <w:rPr>
-          <w:rFonts w:ascii="Consolas" w:hAnsi="Consolas"/>
-        </w:rPr>
-        <w:t>to return an assessment result:</w:t>
+        <w:t xml:space="preserve"> to return an assessment result:</w:t>
       </w:r>
       <w:r>
         <w:rPr>
@@ -238,44 +222,66 @@
         <w:rPr>
           <w:rFonts w:ascii="Consolas" w:hAnsi="Consolas"/>
         </w:rPr>
-        <w:t xml:space="preserve">API is callable with POST method on route </w:t>
-      </w:r>
-      <w:r>
-        <w:rPr>
-          <w:rFonts w:ascii="Consolas" w:hAnsi="Consolas"/>
-        </w:rPr>
-        <w:t>"/get-logging-db/"</w:t>
-      </w:r>
-      <w:r>
-        <w:rPr>
-          <w:rFonts w:ascii="Consolas" w:hAnsi="Consolas"/>
-        </w:rPr>
-        <w:t xml:space="preserve"> </w:t>
-      </w:r>
-      <w:r>
-        <w:rPr>
-          <w:rFonts w:ascii="Consolas" w:hAnsi="Consolas"/>
-        </w:rPr>
-        <w:t xml:space="preserve">to return </w:t>
-      </w:r>
-      <w:r>
-        <w:rPr>
-          <w:rFonts w:ascii="Consolas" w:hAnsi="Consolas"/>
-        </w:rPr>
-        <w:t xml:space="preserve">a dump of logged </w:t>
-      </w:r>
-      <w:r>
-        <w:rPr>
-          <w:rFonts w:ascii="Consolas" w:hAnsi="Consolas"/>
-        </w:rPr>
-        <w:t>assessment result</w:t>
-      </w:r>
-      <w:r>
-        <w:rPr>
-          <w:rFonts w:ascii="Consolas" w:hAnsi="Consolas"/>
-        </w:rPr>
-        <w:t>s from assessments.db</w:t>
-      </w:r>
+        <w:t xml:space="preserve">API is </w:t>
+      </w:r>
+      <w:r>
+        <w:rPr>
+          <w:rFonts w:ascii="Consolas" w:hAnsi="Consolas"/>
+        </w:rPr>
+        <w:t xml:space="preserve">also </w:t>
+      </w:r>
+      <w:r>
+        <w:rPr>
+          <w:rFonts w:ascii="Consolas" w:hAnsi="Consolas"/>
+        </w:rPr>
+        <w:t xml:space="preserve">callable with </w:t>
+      </w:r>
+      <w:r>
+        <w:rPr>
+          <w:rFonts w:ascii="Consolas" w:hAnsi="Consolas"/>
+        </w:rPr>
+        <w:t>GET</w:t>
+      </w:r>
+      <w:r>
+        <w:rPr>
+          <w:rFonts w:ascii="Consolas" w:hAnsi="Consolas"/>
+        </w:rPr>
+        <w:t xml:space="preserve"> method on route </w:t>
+      </w:r>
+      <w:r>
+        <w:rPr>
+          <w:rFonts w:ascii="Consolas" w:hAnsi="Consolas"/>
+        </w:rPr>
+        <w:t>"/get-logging-</w:t>
+      </w:r>
+      <w:proofErr w:type="spellStart"/>
+      <w:r>
+        <w:rPr>
+          <w:rFonts w:ascii="Consolas" w:hAnsi="Consolas"/>
+        </w:rPr>
+        <w:t>db</w:t>
+      </w:r>
+      <w:proofErr w:type="spellEnd"/>
+      <w:r>
+        <w:rPr>
+          <w:rFonts w:ascii="Consolas" w:hAnsi="Consolas"/>
+        </w:rPr>
+        <w:t>/"</w:t>
+      </w:r>
+      <w:r>
+        <w:rPr>
+          <w:rFonts w:ascii="Consolas" w:hAnsi="Consolas"/>
+        </w:rPr>
+        <w:t xml:space="preserve"> to return a dump of logged assessment results from </w:t>
+      </w:r>
+      <w:proofErr w:type="spellStart"/>
+      <w:r>
+        <w:rPr>
+          <w:rFonts w:ascii="Consolas" w:hAnsi="Consolas"/>
+        </w:rPr>
+        <w:t>assessments.db</w:t>
+      </w:r>
+      <w:proofErr w:type="spellEnd"/>
       <w:r>
         <w:rPr>
           <w:rFonts w:ascii="Consolas" w:hAnsi="Consolas"/>
@@ -324,7 +330,21 @@
         <w:rPr>
           <w:rFonts w:ascii="Consolas" w:hAnsi="Consolas"/>
         </w:rPr>
-        <w:t xml:space="preserve"> assessment attributes, json file must contain</w:t>
+        <w:t xml:space="preserve"> assessment attributes, </w:t>
+      </w:r>
+      <w:proofErr w:type="spellStart"/>
+      <w:r>
+        <w:rPr>
+          <w:rFonts w:ascii="Consolas" w:hAnsi="Consolas"/>
+        </w:rPr>
+        <w:t>json</w:t>
+      </w:r>
+      <w:proofErr w:type="spellEnd"/>
+      <w:r>
+        <w:rPr>
+          <w:rFonts w:ascii="Consolas" w:hAnsi="Consolas"/>
+        </w:rPr>
+        <w:t xml:space="preserve"> file must contain</w:t>
       </w:r>
       <w:r>
         <w:rPr>
@@ -994,6 +1014,7 @@
                 <w14:ligatures w14:val="none"/>
               </w:rPr>
             </w:pPr>
+            <w:proofErr w:type="spellStart"/>
             <w:r>
               <w:rPr>
                 <w:rFonts w:ascii="Consolas" w:eastAsia="Times New Roman" w:hAnsi="Consolas" w:cs="Times New Roman"/>
@@ -1005,6 +1026,7 @@
               </w:rPr>
               <w:t>sensitive_area</w:t>
             </w:r>
+            <w:proofErr w:type="spellEnd"/>
           </w:p>
         </w:tc>
         <w:tc>
@@ -1291,6 +1313,7 @@
                 <w14:ligatures w14:val="none"/>
               </w:rPr>
             </w:pPr>
+            <w:proofErr w:type="spellStart"/>
             <w:r>
               <w:rPr>
                 <w:rFonts w:ascii="Consolas" w:eastAsia="Times New Roman" w:hAnsi="Consolas" w:cs="Times New Roman"/>
@@ -1302,6 +1325,7 @@
               </w:rPr>
               <w:t>boundary_distance</w:t>
             </w:r>
+            <w:proofErr w:type="spellEnd"/>
           </w:p>
         </w:tc>
         <w:tc>
@@ -1390,6 +1414,7 @@
                 <w14:ligatures w14:val="none"/>
               </w:rPr>
             </w:pPr>
+            <w:proofErr w:type="spellStart"/>
             <w:r>
               <w:rPr>
                 <w:rFonts w:ascii="Consolas" w:eastAsia="Times New Roman" w:hAnsi="Consolas" w:cs="Times New Roman"/>
@@ -1401,6 +1426,7 @@
               </w:rPr>
               <w:t>building_line</w:t>
             </w:r>
+            <w:proofErr w:type="spellEnd"/>
           </w:p>
         </w:tc>
         <w:tc>
@@ -1489,6 +1515,7 @@
                 <w14:ligatures w14:val="none"/>
               </w:rPr>
             </w:pPr>
+            <w:proofErr w:type="spellStart"/>
             <w:r>
               <w:rPr>
                 <w:rFonts w:ascii="Consolas" w:eastAsia="Times New Roman" w:hAnsi="Consolas" w:cs="Times New Roman"/>
@@ -1500,6 +1527,7 @@
               </w:rPr>
               <w:t>shipping_container</w:t>
             </w:r>
+            <w:proofErr w:type="spellEnd"/>
           </w:p>
         </w:tc>
         <w:tc>
@@ -1628,7 +1656,31 @@
                 <w:lang w:eastAsia="en-AU"/>
                 <w14:ligatures w14:val="none"/>
               </w:rPr>
-              <w:t xml:space="preserve">Will roofwater be disposed of without causing nuisance to adjoining owners? </w:t>
+              <w:t xml:space="preserve">Will </w:t>
+            </w:r>
+            <w:proofErr w:type="spellStart"/>
+            <w:r>
+              <w:rPr>
+                <w:rFonts w:ascii="Consolas" w:eastAsia="Times New Roman" w:hAnsi="Consolas" w:cs="Times New Roman"/>
+                <w:kern w:val="0"/>
+                <w:sz w:val="20"/>
+                <w:szCs w:val="20"/>
+                <w:lang w:eastAsia="en-AU"/>
+                <w14:ligatures w14:val="none"/>
+              </w:rPr>
+              <w:t>roofwater</w:t>
+            </w:r>
+            <w:proofErr w:type="spellEnd"/>
+            <w:r>
+              <w:rPr>
+                <w:rFonts w:ascii="Consolas" w:eastAsia="Times New Roman" w:hAnsi="Consolas" w:cs="Times New Roman"/>
+                <w:kern w:val="0"/>
+                <w:sz w:val="20"/>
+                <w:szCs w:val="20"/>
+                <w:lang w:eastAsia="en-AU"/>
+                <w14:ligatures w14:val="none"/>
+              </w:rPr>
+              <w:t xml:space="preserve"> be disposed of without causing nuisance to adjoining owners? </w:t>
             </w:r>
           </w:p>
         </w:tc>
@@ -1984,6 +2036,7 @@
                 <w14:ligatures w14:val="none"/>
               </w:rPr>
             </w:pPr>
+            <w:proofErr w:type="spellStart"/>
             <w:r>
               <w:rPr>
                 <w:rFonts w:ascii="Consolas" w:eastAsia="Times New Roman" w:hAnsi="Consolas" w:cs="Times New Roman"/>
@@ -1995,6 +2048,7 @@
               </w:rPr>
               <w:t>distance_dwelling</w:t>
             </w:r>
+            <w:proofErr w:type="spellEnd"/>
           </w:p>
         </w:tc>
         <w:tc>
@@ -2083,6 +2137,7 @@
                 <w14:ligatures w14:val="none"/>
               </w:rPr>
             </w:pPr>
+            <w:proofErr w:type="spellStart"/>
             <w:r>
               <w:rPr>
                 <w:rFonts w:ascii="Consolas" w:eastAsia="Times New Roman" w:hAnsi="Consolas" w:cs="Times New Roman"/>
@@ -2094,6 +2149,7 @@
               </w:rPr>
               <w:t>non_combustible</w:t>
             </w:r>
+            <w:proofErr w:type="spellEnd"/>
           </w:p>
         </w:tc>
         <w:tc>
@@ -2182,6 +2238,7 @@
                 <w14:ligatures w14:val="none"/>
               </w:rPr>
             </w:pPr>
+            <w:proofErr w:type="spellStart"/>
             <w:r>
               <w:rPr>
                 <w:rFonts w:ascii="Consolas" w:eastAsia="Times New Roman" w:hAnsi="Consolas" w:cs="Times New Roman"/>
@@ -2193,6 +2250,7 @@
               </w:rPr>
               <w:t>adjacent_building</w:t>
             </w:r>
+            <w:proofErr w:type="spellEnd"/>
           </w:p>
         </w:tc>
         <w:tc>
@@ -2677,6 +2735,7 @@
                 <w14:ligatures w14:val="none"/>
               </w:rPr>
             </w:pPr>
+            <w:proofErr w:type="spellStart"/>
             <w:r>
               <w:rPr>
                 <w:rFonts w:ascii="Consolas" w:eastAsia="Times New Roman" w:hAnsi="Consolas" w:cs="Times New Roman"/>
@@ -2688,6 +2747,7 @@
               </w:rPr>
               <w:t>existing_structures</w:t>
             </w:r>
+            <w:proofErr w:type="spellEnd"/>
           </w:p>
         </w:tc>
         <w:tc>
@@ -2785,7 +2845,21 @@
         <w:rPr>
           <w:rFonts w:ascii="Consolas" w:hAnsi="Consolas"/>
         </w:rPr>
-        <w:t xml:space="preserve"> assessment attributes, json file must contain</w:t>
+        <w:t xml:space="preserve"> assessment attributes, </w:t>
+      </w:r>
+      <w:proofErr w:type="spellStart"/>
+      <w:r>
+        <w:rPr>
+          <w:rFonts w:ascii="Consolas" w:hAnsi="Consolas"/>
+        </w:rPr>
+        <w:t>json</w:t>
+      </w:r>
+      <w:proofErr w:type="spellEnd"/>
+      <w:r>
+        <w:rPr>
+          <w:rFonts w:ascii="Consolas" w:hAnsi="Consolas"/>
+        </w:rPr>
+        <w:t xml:space="preserve"> file must contain</w:t>
       </w:r>
       <w:r>
         <w:rPr>
@@ -3247,6 +3321,7 @@
                 <w14:ligatures w14:val="none"/>
               </w:rPr>
             </w:pPr>
+            <w:proofErr w:type="spellStart"/>
             <w:r>
               <w:rPr>
                 <w:rFonts w:ascii="Consolas" w:eastAsia="Times New Roman" w:hAnsi="Consolas" w:cs="Times New Roman"/>
@@ -3258,6 +3333,7 @@
               </w:rPr>
               <w:t>structure_type</w:t>
             </w:r>
+            <w:proofErr w:type="spellEnd"/>
           </w:p>
         </w:tc>
         <w:tc>
@@ -3346,6 +3422,7 @@
                 <w14:ligatures w14:val="none"/>
               </w:rPr>
             </w:pPr>
+            <w:proofErr w:type="spellStart"/>
             <w:r>
               <w:rPr>
                 <w:rFonts w:ascii="Consolas" w:eastAsia="Times New Roman" w:hAnsi="Consolas" w:cs="Times New Roman"/>
@@ -3357,6 +3434,7 @@
               </w:rPr>
               <w:t>height_existing</w:t>
             </w:r>
+            <w:proofErr w:type="spellEnd"/>
           </w:p>
         </w:tc>
         <w:tc>
@@ -3445,6 +3523,7 @@
                 <w14:ligatures w14:val="none"/>
               </w:rPr>
             </w:pPr>
+            <w:proofErr w:type="spellStart"/>
             <w:r>
               <w:rPr>
                 <w:rFonts w:ascii="Consolas" w:eastAsia="Times New Roman" w:hAnsi="Consolas" w:cs="Times New Roman"/>
@@ -3456,6 +3535,7 @@
               </w:rPr>
               <w:t>material_quality</w:t>
             </w:r>
+            <w:proofErr w:type="spellEnd"/>
           </w:p>
         </w:tc>
         <w:tc>
@@ -3566,6 +3646,7 @@
                 <w14:ligatures w14:val="none"/>
               </w:rPr>
             </w:pPr>
+            <w:proofErr w:type="spellStart"/>
             <w:r>
               <w:rPr>
                 <w:rFonts w:ascii="Consolas" w:eastAsia="Times New Roman" w:hAnsi="Consolas" w:cs="Times New Roman"/>
@@ -3577,6 +3658,7 @@
               </w:rPr>
               <w:t>same_size</w:t>
             </w:r>
+            <w:proofErr w:type="spellEnd"/>
           </w:p>
         </w:tc>
         <w:tc>
@@ -3962,6 +4044,7 @@
                 <w14:ligatures w14:val="none"/>
               </w:rPr>
             </w:pPr>
+            <w:proofErr w:type="spellStart"/>
             <w:r>
               <w:rPr>
                 <w:rFonts w:ascii="Consolas" w:eastAsia="Times New Roman" w:hAnsi="Consolas" w:cs="Times New Roman"/>
@@ -3973,6 +4056,7 @@
               </w:rPr>
               <w:t>land_size</w:t>
             </w:r>
+            <w:proofErr w:type="spellEnd"/>
           </w:p>
         </w:tc>
         <w:tc>
@@ -4061,6 +4145,7 @@
                 <w14:ligatures w14:val="none"/>
               </w:rPr>
             </w:pPr>
+            <w:proofErr w:type="spellStart"/>
             <w:r>
               <w:rPr>
                 <w:rFonts w:ascii="Consolas" w:eastAsia="Times New Roman" w:hAnsi="Consolas" w:cs="Times New Roman"/>
@@ -4072,6 +4157,7 @@
               </w:rPr>
               <w:t>total_structures_area</w:t>
             </w:r>
+            <w:proofErr w:type="spellEnd"/>
           </w:p>
         </w:tc>
         <w:tc>
@@ -4101,7 +4187,31 @@
                 <w:lang w:eastAsia="en-AU"/>
                 <w14:ligatures w14:val="none"/>
               </w:rPr>
-              <w:t xml:space="preserve">Total area of planned + existing structures [Balconies, decks, patios, pergolas, terraces and verandahs] (in m²) </w:t>
+              <w:t xml:space="preserve">Total area of planned + existing structures [Balconies, decks, patios, pergolas, terraces and </w:t>
+            </w:r>
+            <w:proofErr w:type="spellStart"/>
+            <w:r>
+              <w:rPr>
+                <w:rFonts w:ascii="Consolas" w:eastAsia="Times New Roman" w:hAnsi="Consolas" w:cs="Times New Roman"/>
+                <w:kern w:val="0"/>
+                <w:sz w:val="18"/>
+                <w:szCs w:val="18"/>
+                <w:lang w:eastAsia="en-AU"/>
+                <w14:ligatures w14:val="none"/>
+              </w:rPr>
+              <w:t>verandahs</w:t>
+            </w:r>
+            <w:proofErr w:type="spellEnd"/>
+            <w:r>
+              <w:rPr>
+                <w:rFonts w:ascii="Consolas" w:eastAsia="Times New Roman" w:hAnsi="Consolas" w:cs="Times New Roman"/>
+                <w:kern w:val="0"/>
+                <w:sz w:val="18"/>
+                <w:szCs w:val="18"/>
+                <w:lang w:eastAsia="en-AU"/>
+                <w14:ligatures w14:val="none"/>
+              </w:rPr>
+              <w:t xml:space="preserve">] (in m²) </w:t>
             </w:r>
           </w:p>
         </w:tc>
@@ -4160,6 +4270,7 @@
                 <w14:ligatures w14:val="none"/>
               </w:rPr>
             </w:pPr>
+            <w:proofErr w:type="spellStart"/>
             <w:r>
               <w:rPr>
                 <w:rFonts w:ascii="Consolas" w:eastAsia="Times New Roman" w:hAnsi="Consolas" w:cs="Times New Roman"/>
@@ -4171,6 +4282,7 @@
               </w:rPr>
               <w:t>wall_height</w:t>
             </w:r>
+            <w:proofErr w:type="spellEnd"/>
           </w:p>
         </w:tc>
         <w:tc>
@@ -4259,6 +4371,7 @@
                 <w14:ligatures w14:val="none"/>
               </w:rPr>
             </w:pPr>
+            <w:proofErr w:type="spellStart"/>
             <w:r>
               <w:rPr>
                 <w:rFonts w:ascii="Consolas" w:eastAsia="Times New Roman" w:hAnsi="Consolas" w:cs="Times New Roman"/>
@@ -4270,6 +4383,7 @@
               </w:rPr>
               <w:t>behind_building_line</w:t>
             </w:r>
+            <w:proofErr w:type="spellEnd"/>
           </w:p>
         </w:tc>
         <w:tc>
@@ -4358,6 +4472,7 @@
                 <w14:ligatures w14:val="none"/>
               </w:rPr>
             </w:pPr>
+            <w:proofErr w:type="spellStart"/>
             <w:r>
               <w:rPr>
                 <w:rFonts w:ascii="Consolas" w:eastAsia="Times New Roman" w:hAnsi="Consolas" w:cs="Times New Roman"/>
@@ -4369,6 +4484,7 @@
               </w:rPr>
               <w:t>boundary_distance</w:t>
             </w:r>
+            <w:proofErr w:type="spellEnd"/>
           </w:p>
         </w:tc>
         <w:tc>
@@ -4655,6 +4771,7 @@
                 <w14:ligatures w14:val="none"/>
               </w:rPr>
             </w:pPr>
+            <w:proofErr w:type="spellStart"/>
             <w:r>
               <w:rPr>
                 <w:rFonts w:ascii="Consolas" w:eastAsia="Times New Roman" w:hAnsi="Consolas" w:cs="Times New Roman"/>
@@ -4666,6 +4783,7 @@
               </w:rPr>
               <w:t>floor_height</w:t>
             </w:r>
+            <w:proofErr w:type="spellEnd"/>
           </w:p>
         </w:tc>
         <w:tc>
@@ -5051,6 +5169,7 @@
                 <w14:ligatures w14:val="none"/>
               </w:rPr>
             </w:pPr>
+            <w:proofErr w:type="spellStart"/>
             <w:r>
               <w:rPr>
                 <w:rFonts w:ascii="Consolas" w:eastAsia="Times New Roman" w:hAnsi="Consolas" w:cs="Times New Roman"/>
@@ -5062,6 +5181,7 @@
               </w:rPr>
               <w:t>above_gutter</w:t>
             </w:r>
+            <w:proofErr w:type="spellEnd"/>
           </w:p>
         </w:tc>
         <w:tc>
@@ -5150,6 +5270,7 @@
                 <w14:ligatures w14:val="none"/>
               </w:rPr>
             </w:pPr>
+            <w:proofErr w:type="spellStart"/>
             <w:r>
               <w:rPr>
                 <w:rFonts w:ascii="Consolas" w:eastAsia="Times New Roman" w:hAnsi="Consolas" w:cs="Times New Roman"/>
@@ -5161,6 +5282,7 @@
               </w:rPr>
               <w:t>roof_height</w:t>
             </w:r>
+            <w:proofErr w:type="spellEnd"/>
           </w:p>
         </w:tc>
         <w:tc>
@@ -5249,6 +5371,7 @@
                 <w14:ligatures w14:val="none"/>
               </w:rPr>
             </w:pPr>
+            <w:proofErr w:type="spellStart"/>
             <w:r>
               <w:rPr>
                 <w:rFonts w:ascii="Consolas" w:eastAsia="Times New Roman" w:hAnsi="Consolas" w:cs="Times New Roman"/>
@@ -5260,6 +5383,7 @@
               </w:rPr>
               <w:t>fascia_connection</w:t>
             </w:r>
+            <w:proofErr w:type="spellEnd"/>
           </w:p>
         </w:tc>
         <w:tc>
@@ -5348,6 +5472,7 @@
                 <w14:ligatures w14:val="none"/>
               </w:rPr>
             </w:pPr>
+            <w:proofErr w:type="spellStart"/>
             <w:r>
               <w:rPr>
                 <w:rFonts w:ascii="Consolas" w:eastAsia="Times New Roman" w:hAnsi="Consolas" w:cs="Times New Roman"/>
@@ -5359,6 +5484,7 @@
               </w:rPr>
               <w:t>engineer_spec</w:t>
             </w:r>
+            <w:proofErr w:type="spellEnd"/>
           </w:p>
         </w:tc>
         <w:tc>
@@ -5487,7 +5613,31 @@
                 <w:lang w:eastAsia="en-AU"/>
                 <w14:ligatures w14:val="none"/>
               </w:rPr>
-              <w:t xml:space="preserve">Will roofwater be disposed into existing stormwater system? </w:t>
+              <w:t xml:space="preserve">Will </w:t>
+            </w:r>
+            <w:proofErr w:type="spellStart"/>
+            <w:r>
+              <w:rPr>
+                <w:rFonts w:ascii="Consolas" w:eastAsia="Times New Roman" w:hAnsi="Consolas" w:cs="Times New Roman"/>
+                <w:kern w:val="0"/>
+                <w:sz w:val="18"/>
+                <w:szCs w:val="18"/>
+                <w:lang w:eastAsia="en-AU"/>
+                <w14:ligatures w14:val="none"/>
+              </w:rPr>
+              <w:t>roofwater</w:t>
+            </w:r>
+            <w:proofErr w:type="spellEnd"/>
+            <w:r>
+              <w:rPr>
+                <w:rFonts w:ascii="Consolas" w:eastAsia="Times New Roman" w:hAnsi="Consolas" w:cs="Times New Roman"/>
+                <w:kern w:val="0"/>
+                <w:sz w:val="18"/>
+                <w:szCs w:val="18"/>
+                <w:lang w:eastAsia="en-AU"/>
+                <w14:ligatures w14:val="none"/>
+              </w:rPr>
+              <w:t xml:space="preserve"> be disposed into existing stormwater system? </w:t>
             </w:r>
           </w:p>
         </w:tc>
@@ -5744,6 +5894,7 @@
                 <w14:ligatures w14:val="none"/>
               </w:rPr>
             </w:pPr>
+            <w:proofErr w:type="spellStart"/>
             <w:r>
               <w:rPr>
                 <w:rFonts w:ascii="Consolas" w:eastAsia="Times New Roman" w:hAnsi="Consolas" w:cs="Times New Roman"/>
@@ -5755,6 +5906,7 @@
               </w:rPr>
               <w:t>distance_dwelling</w:t>
             </w:r>
+            <w:proofErr w:type="spellEnd"/>
           </w:p>
         </w:tc>
         <w:tc>
@@ -5843,6 +5995,7 @@
                 <w14:ligatures w14:val="none"/>
               </w:rPr>
             </w:pPr>
+            <w:proofErr w:type="spellStart"/>
             <w:r>
               <w:rPr>
                 <w:rFonts w:ascii="Consolas" w:eastAsia="Times New Roman" w:hAnsi="Consolas" w:cs="Times New Roman"/>
@@ -5854,6 +6007,7 @@
               </w:rPr>
               <w:t>non_combustible</w:t>
             </w:r>
+            <w:proofErr w:type="spellEnd"/>
           </w:p>
         </w:tc>
         <w:tc>
@@ -5985,7 +6139,25 @@
           <w:sz w:val="20"/>
           <w:szCs w:val="20"/>
         </w:rPr>
-        <w:t>.json file</w:t>
+        <w:t>.</w:t>
+      </w:r>
+      <w:proofErr w:type="spellStart"/>
+      <w:r>
+        <w:rPr>
+          <w:rFonts w:ascii="Consolas" w:hAnsi="Consolas"/>
+          <w:sz w:val="20"/>
+          <w:szCs w:val="20"/>
+        </w:rPr>
+        <w:t>json</w:t>
+      </w:r>
+      <w:proofErr w:type="spellEnd"/>
+      <w:r>
+        <w:rPr>
+          <w:rFonts w:ascii="Consolas" w:hAnsi="Consolas"/>
+          <w:sz w:val="20"/>
+          <w:szCs w:val="20"/>
+        </w:rPr>
+        <w:t xml:space="preserve"> file</w:t>
       </w:r>
       <w:r>
         <w:rPr>
@@ -6070,7 +6242,25 @@
           <w:sz w:val="20"/>
           <w:szCs w:val="20"/>
         </w:rPr>
-        <w:t>    "structure_type" : "new",</w:t>
+        <w:t>    "</w:t>
+      </w:r>
+      <w:proofErr w:type="spellStart"/>
+      <w:r>
+        <w:rPr>
+          <w:rFonts w:ascii="Consolas" w:hAnsi="Consolas"/>
+          <w:sz w:val="20"/>
+          <w:szCs w:val="20"/>
+        </w:rPr>
+        <w:t>structure_type</w:t>
+      </w:r>
+      <w:proofErr w:type="spellEnd"/>
+      <w:r>
+        <w:rPr>
+          <w:rFonts w:ascii="Consolas" w:hAnsi="Consolas"/>
+          <w:sz w:val="20"/>
+          <w:szCs w:val="20"/>
+        </w:rPr>
+        <w:t>" : "new",</w:t>
       </w:r>
     </w:p>
     <w:p>
@@ -6087,7 +6277,25 @@
           <w:sz w:val="20"/>
           <w:szCs w:val="20"/>
         </w:rPr>
-        <w:t>    "height_existing" : 0.8,</w:t>
+        <w:t>    "</w:t>
+      </w:r>
+      <w:proofErr w:type="spellStart"/>
+      <w:r>
+        <w:rPr>
+          <w:rFonts w:ascii="Consolas" w:hAnsi="Consolas"/>
+          <w:sz w:val="20"/>
+          <w:szCs w:val="20"/>
+        </w:rPr>
+        <w:t>height_existing</w:t>
+      </w:r>
+      <w:proofErr w:type="spellEnd"/>
+      <w:r>
+        <w:rPr>
+          <w:rFonts w:ascii="Consolas" w:hAnsi="Consolas"/>
+          <w:sz w:val="20"/>
+          <w:szCs w:val="20"/>
+        </w:rPr>
+        <w:t>" : 0.8,</w:t>
       </w:r>
     </w:p>
     <w:p>
@@ -6104,7 +6312,25 @@
           <w:sz w:val="20"/>
           <w:szCs w:val="20"/>
         </w:rPr>
-        <w:t>    "material_quality" : "yes",</w:t>
+        <w:t>    "</w:t>
+      </w:r>
+      <w:proofErr w:type="spellStart"/>
+      <w:r>
+        <w:rPr>
+          <w:rFonts w:ascii="Consolas" w:hAnsi="Consolas"/>
+          <w:sz w:val="20"/>
+          <w:szCs w:val="20"/>
+        </w:rPr>
+        <w:t>material_quality</w:t>
+      </w:r>
+      <w:proofErr w:type="spellEnd"/>
+      <w:r>
+        <w:rPr>
+          <w:rFonts w:ascii="Consolas" w:hAnsi="Consolas"/>
+          <w:sz w:val="20"/>
+          <w:szCs w:val="20"/>
+        </w:rPr>
+        <w:t>" : "yes",</w:t>
       </w:r>
     </w:p>
     <w:p>
@@ -6121,7 +6347,25 @@
           <w:sz w:val="20"/>
           <w:szCs w:val="20"/>
         </w:rPr>
-        <w:t>    "same_size" : "yes",</w:t>
+        <w:t>    "</w:t>
+      </w:r>
+      <w:proofErr w:type="spellStart"/>
+      <w:r>
+        <w:rPr>
+          <w:rFonts w:ascii="Consolas" w:hAnsi="Consolas"/>
+          <w:sz w:val="20"/>
+          <w:szCs w:val="20"/>
+        </w:rPr>
+        <w:t>same_size</w:t>
+      </w:r>
+      <w:proofErr w:type="spellEnd"/>
+      <w:r>
+        <w:rPr>
+          <w:rFonts w:ascii="Consolas" w:hAnsi="Consolas"/>
+          <w:sz w:val="20"/>
+          <w:szCs w:val="20"/>
+        </w:rPr>
+        <w:t>" : "yes",</w:t>
       </w:r>
     </w:p>
     <w:p>
@@ -6189,7 +6433,25 @@
           <w:sz w:val="20"/>
           <w:szCs w:val="20"/>
         </w:rPr>
-        <w:t>    "land_size" : 350,</w:t>
+        <w:t>    "</w:t>
+      </w:r>
+      <w:proofErr w:type="spellStart"/>
+      <w:r>
+        <w:rPr>
+          <w:rFonts w:ascii="Consolas" w:hAnsi="Consolas"/>
+          <w:sz w:val="20"/>
+          <w:szCs w:val="20"/>
+        </w:rPr>
+        <w:t>land_size</w:t>
+      </w:r>
+      <w:proofErr w:type="spellEnd"/>
+      <w:r>
+        <w:rPr>
+          <w:rFonts w:ascii="Consolas" w:hAnsi="Consolas"/>
+          <w:sz w:val="20"/>
+          <w:szCs w:val="20"/>
+        </w:rPr>
+        <w:t>" : 350,</w:t>
       </w:r>
     </w:p>
     <w:p>
@@ -6206,7 +6468,25 @@
           <w:sz w:val="20"/>
           <w:szCs w:val="20"/>
         </w:rPr>
-        <w:t>    "total_structures_area" : 15,</w:t>
+        <w:t>    "</w:t>
+      </w:r>
+      <w:proofErr w:type="spellStart"/>
+      <w:r>
+        <w:rPr>
+          <w:rFonts w:ascii="Consolas" w:hAnsi="Consolas"/>
+          <w:sz w:val="20"/>
+          <w:szCs w:val="20"/>
+        </w:rPr>
+        <w:t>total_structures_area</w:t>
+      </w:r>
+      <w:proofErr w:type="spellEnd"/>
+      <w:r>
+        <w:rPr>
+          <w:rFonts w:ascii="Consolas" w:hAnsi="Consolas"/>
+          <w:sz w:val="20"/>
+          <w:szCs w:val="20"/>
+        </w:rPr>
+        <w:t>" : 15,</w:t>
       </w:r>
     </w:p>
     <w:p>
@@ -6223,7 +6503,25 @@
           <w:sz w:val="20"/>
           <w:szCs w:val="20"/>
         </w:rPr>
-        <w:t>    "wall_height" : "no",</w:t>
+        <w:t>    "</w:t>
+      </w:r>
+      <w:proofErr w:type="spellStart"/>
+      <w:r>
+        <w:rPr>
+          <w:rFonts w:ascii="Consolas" w:hAnsi="Consolas"/>
+          <w:sz w:val="20"/>
+          <w:szCs w:val="20"/>
+        </w:rPr>
+        <w:t>wall_height</w:t>
+      </w:r>
+      <w:proofErr w:type="spellEnd"/>
+      <w:r>
+        <w:rPr>
+          <w:rFonts w:ascii="Consolas" w:hAnsi="Consolas"/>
+          <w:sz w:val="20"/>
+          <w:szCs w:val="20"/>
+        </w:rPr>
+        <w:t>" : "no",</w:t>
       </w:r>
     </w:p>
     <w:p>
@@ -6240,7 +6538,25 @@
           <w:sz w:val="20"/>
           <w:szCs w:val="20"/>
         </w:rPr>
-        <w:t>    "behind_building_line" : "yes",</w:t>
+        <w:t>    "</w:t>
+      </w:r>
+      <w:proofErr w:type="spellStart"/>
+      <w:r>
+        <w:rPr>
+          <w:rFonts w:ascii="Consolas" w:hAnsi="Consolas"/>
+          <w:sz w:val="20"/>
+          <w:szCs w:val="20"/>
+        </w:rPr>
+        <w:t>behind_building_line</w:t>
+      </w:r>
+      <w:proofErr w:type="spellEnd"/>
+      <w:r>
+        <w:rPr>
+          <w:rFonts w:ascii="Consolas" w:hAnsi="Consolas"/>
+          <w:sz w:val="20"/>
+          <w:szCs w:val="20"/>
+        </w:rPr>
+        <w:t>" : "yes",</w:t>
       </w:r>
     </w:p>
     <w:p>
@@ -6257,7 +6573,25 @@
           <w:sz w:val="20"/>
           <w:szCs w:val="20"/>
         </w:rPr>
-        <w:t>    "boundary_distance" : 6000,</w:t>
+        <w:t>    "</w:t>
+      </w:r>
+      <w:proofErr w:type="spellStart"/>
+      <w:r>
+        <w:rPr>
+          <w:rFonts w:ascii="Consolas" w:hAnsi="Consolas"/>
+          <w:sz w:val="20"/>
+          <w:szCs w:val="20"/>
+        </w:rPr>
+        <w:t>boundary_distance</w:t>
+      </w:r>
+      <w:proofErr w:type="spellEnd"/>
+      <w:r>
+        <w:rPr>
+          <w:rFonts w:ascii="Consolas" w:hAnsi="Consolas"/>
+          <w:sz w:val="20"/>
+          <w:szCs w:val="20"/>
+        </w:rPr>
+        <w:t>" : 6000,</w:t>
       </w:r>
     </w:p>
     <w:p>
@@ -6308,7 +6642,25 @@
           <w:sz w:val="20"/>
           <w:szCs w:val="20"/>
         </w:rPr>
-        <w:t>    "floor_height" : 500,</w:t>
+        <w:t>    "</w:t>
+      </w:r>
+      <w:proofErr w:type="spellStart"/>
+      <w:r>
+        <w:rPr>
+          <w:rFonts w:ascii="Consolas" w:hAnsi="Consolas"/>
+          <w:sz w:val="20"/>
+          <w:szCs w:val="20"/>
+        </w:rPr>
+        <w:t>floor_height</w:t>
+      </w:r>
+      <w:proofErr w:type="spellEnd"/>
+      <w:r>
+        <w:rPr>
+          <w:rFonts w:ascii="Consolas" w:hAnsi="Consolas"/>
+          <w:sz w:val="20"/>
+          <w:szCs w:val="20"/>
+        </w:rPr>
+        <w:t>" : 500,</w:t>
       </w:r>
     </w:p>
     <w:p>
@@ -6376,7 +6728,25 @@
           <w:sz w:val="20"/>
           <w:szCs w:val="20"/>
         </w:rPr>
-        <w:t>    "above_gutter" : "no",</w:t>
+        <w:t>    "</w:t>
+      </w:r>
+      <w:proofErr w:type="spellStart"/>
+      <w:r>
+        <w:rPr>
+          <w:rFonts w:ascii="Consolas" w:hAnsi="Consolas"/>
+          <w:sz w:val="20"/>
+          <w:szCs w:val="20"/>
+        </w:rPr>
+        <w:t>above_gutter</w:t>
+      </w:r>
+      <w:proofErr w:type="spellEnd"/>
+      <w:r>
+        <w:rPr>
+          <w:rFonts w:ascii="Consolas" w:hAnsi="Consolas"/>
+          <w:sz w:val="20"/>
+          <w:szCs w:val="20"/>
+        </w:rPr>
+        <w:t>" : "no",</w:t>
       </w:r>
     </w:p>
     <w:p>
@@ -6393,7 +6763,25 @@
           <w:sz w:val="20"/>
           <w:szCs w:val="20"/>
         </w:rPr>
-        <w:t>    "roof_height" : 2.4,</w:t>
+        <w:t>    "</w:t>
+      </w:r>
+      <w:proofErr w:type="spellStart"/>
+      <w:r>
+        <w:rPr>
+          <w:rFonts w:ascii="Consolas" w:hAnsi="Consolas"/>
+          <w:sz w:val="20"/>
+          <w:szCs w:val="20"/>
+        </w:rPr>
+        <w:t>roof_height</w:t>
+      </w:r>
+      <w:proofErr w:type="spellEnd"/>
+      <w:r>
+        <w:rPr>
+          <w:rFonts w:ascii="Consolas" w:hAnsi="Consolas"/>
+          <w:sz w:val="20"/>
+          <w:szCs w:val="20"/>
+        </w:rPr>
+        <w:t>" : 2.4,</w:t>
       </w:r>
     </w:p>
     <w:p>
@@ -6410,7 +6798,25 @@
           <w:sz w:val="20"/>
           <w:szCs w:val="20"/>
         </w:rPr>
-        <w:t>    "fascia_connection" : "yes",</w:t>
+        <w:t>    "</w:t>
+      </w:r>
+      <w:proofErr w:type="spellStart"/>
+      <w:r>
+        <w:rPr>
+          <w:rFonts w:ascii="Consolas" w:hAnsi="Consolas"/>
+          <w:sz w:val="20"/>
+          <w:szCs w:val="20"/>
+        </w:rPr>
+        <w:t>fascia_connection</w:t>
+      </w:r>
+      <w:proofErr w:type="spellEnd"/>
+      <w:r>
+        <w:rPr>
+          <w:rFonts w:ascii="Consolas" w:hAnsi="Consolas"/>
+          <w:sz w:val="20"/>
+          <w:szCs w:val="20"/>
+        </w:rPr>
+        <w:t>" : "yes",</w:t>
       </w:r>
     </w:p>
     <w:p>
@@ -6427,7 +6833,25 @@
           <w:sz w:val="20"/>
           <w:szCs w:val="20"/>
         </w:rPr>
-        <w:t>    "engineer_spec" : "yes",</w:t>
+        <w:t>    "</w:t>
+      </w:r>
+      <w:proofErr w:type="spellStart"/>
+      <w:r>
+        <w:rPr>
+          <w:rFonts w:ascii="Consolas" w:hAnsi="Consolas"/>
+          <w:sz w:val="20"/>
+          <w:szCs w:val="20"/>
+        </w:rPr>
+        <w:t>engineer_spec</w:t>
+      </w:r>
+      <w:proofErr w:type="spellEnd"/>
+      <w:r>
+        <w:rPr>
+          <w:rFonts w:ascii="Consolas" w:hAnsi="Consolas"/>
+          <w:sz w:val="20"/>
+          <w:szCs w:val="20"/>
+        </w:rPr>
+        <w:t>" : "yes",</w:t>
       </w:r>
     </w:p>
     <w:p>
@@ -6495,7 +6919,25 @@
           <w:sz w:val="20"/>
           <w:szCs w:val="20"/>
         </w:rPr>
-        <w:t>    "distance_dwelling" : 6,</w:t>
+        <w:t>    "</w:t>
+      </w:r>
+      <w:proofErr w:type="spellStart"/>
+      <w:r>
+        <w:rPr>
+          <w:rFonts w:ascii="Consolas" w:hAnsi="Consolas"/>
+          <w:sz w:val="20"/>
+          <w:szCs w:val="20"/>
+        </w:rPr>
+        <w:t>distance_dwelling</w:t>
+      </w:r>
+      <w:proofErr w:type="spellEnd"/>
+      <w:r>
+        <w:rPr>
+          <w:rFonts w:ascii="Consolas" w:hAnsi="Consolas"/>
+          <w:sz w:val="20"/>
+          <w:szCs w:val="20"/>
+        </w:rPr>
+        <w:t>" : 6,</w:t>
       </w:r>
     </w:p>
     <w:p>
@@ -6512,7 +6954,25 @@
           <w:sz w:val="20"/>
           <w:szCs w:val="20"/>
         </w:rPr>
-        <w:t>    "non_combustible" : "yes"</w:t>
+        <w:t>    "</w:t>
+      </w:r>
+      <w:proofErr w:type="spellStart"/>
+      <w:r>
+        <w:rPr>
+          <w:rFonts w:ascii="Consolas" w:hAnsi="Consolas"/>
+          <w:sz w:val="20"/>
+          <w:szCs w:val="20"/>
+        </w:rPr>
+        <w:t>non_combustible</w:t>
+      </w:r>
+      <w:proofErr w:type="spellEnd"/>
+      <w:r>
+        <w:rPr>
+          <w:rFonts w:ascii="Consolas" w:hAnsi="Consolas"/>
+          <w:sz w:val="20"/>
+          <w:szCs w:val="20"/>
+        </w:rPr>
+        <w:t>" : "yes"</w:t>
       </w:r>
     </w:p>
     <w:p>
@@ -7154,6 +7614,7 @@
   <w:style w:type="character" w:default="1" w:styleId="DefaultParagraphFont">
     <w:name w:val="Default Paragraph Font"/>
     <w:uiPriority w:val="1"/>
+    <w:semiHidden/>
     <w:unhideWhenUsed/>
   </w:style>
   <w:style w:type="table" w:default="1" w:styleId="TableNormal">

</xml_diff>

<commit_message>
Retaining Wall Logic inclusion in API
</commit_message>
<xml_diff>
--- a/archive/ExemptAssessAPI Documentation.docx
+++ b/archive/ExemptAssessAPI Documentation.docx
@@ -45,7 +45,31 @@
         <w:rPr>
           <w:rFonts w:ascii="Consolas" w:hAnsi="Consolas"/>
         </w:rPr>
-        <w:t>tool helps validate planning exemptions for sheds and patios based on Albury City Council regulations.</w:t>
+        <w:t>tool helps validate planning exemptions for sheds</w:t>
+      </w:r>
+      <w:r>
+        <w:rPr>
+          <w:rFonts w:ascii="Consolas" w:hAnsi="Consolas"/>
+        </w:rPr>
+        <w:t xml:space="preserve">, </w:t>
+      </w:r>
+      <w:r>
+        <w:rPr>
+          <w:rFonts w:ascii="Consolas" w:hAnsi="Consolas"/>
+        </w:rPr>
+        <w:t>patios</w:t>
+      </w:r>
+      <w:r>
+        <w:rPr>
+          <w:rFonts w:ascii="Consolas" w:hAnsi="Consolas"/>
+        </w:rPr>
+        <w:t xml:space="preserve"> and retaining walls</w:t>
+      </w:r>
+      <w:r>
+        <w:rPr>
+          <w:rFonts w:ascii="Consolas" w:hAnsi="Consolas"/>
+        </w:rPr>
+        <w:t xml:space="preserve"> based on Albury City Council regulations.</w:t>
       </w:r>
     </w:p>
     <w:p>
@@ -330,7 +354,7 @@
         <w:rPr>
           <w:rFonts w:ascii="Consolas" w:hAnsi="Consolas"/>
         </w:rPr>
-        <w:t xml:space="preserve"> assessment attributes, </w:t>
+        <w:t xml:space="preserve"> assessment, </w:t>
       </w:r>
       <w:proofErr w:type="spellStart"/>
       <w:r>
@@ -2845,7 +2869,7 @@
         <w:rPr>
           <w:rFonts w:ascii="Consolas" w:hAnsi="Consolas"/>
         </w:rPr>
-        <w:t xml:space="preserve"> assessment attributes, </w:t>
+        <w:t xml:space="preserve"> assessment, </w:t>
       </w:r>
       <w:proofErr w:type="spellStart"/>
       <w:r>
@@ -3565,7 +3589,19 @@
                 <w:lang w:eastAsia="en-AU"/>
                 <w14:ligatures w14:val="none"/>
               </w:rPr>
-              <w:t>Will the structure use equivalent or better</w:t>
+              <w:t xml:space="preserve">Will the structure use equivalent or </w:t>
+            </w:r>
+            <w:proofErr w:type="gramStart"/>
+            <w:r>
+              <w:rPr>
+                <w:rFonts w:ascii="Consolas" w:eastAsia="Times New Roman" w:hAnsi="Consolas" w:cs="Times New Roman"/>
+                <w:kern w:val="0"/>
+                <w:sz w:val="18"/>
+                <w:szCs w:val="18"/>
+                <w:lang w:eastAsia="en-AU"/>
+                <w14:ligatures w14:val="none"/>
+              </w:rPr>
+              <w:t>better</w:t>
             </w:r>
             <w:r>
               <w:rPr>
@@ -3587,7 +3623,19 @@
                 <w:lang w:eastAsia="en-AU"/>
                 <w14:ligatures w14:val="none"/>
               </w:rPr>
-              <w:t xml:space="preserve">quality materials? </w:t>
+              <w:t>quality</w:t>
+            </w:r>
+            <w:proofErr w:type="gramEnd"/>
+            <w:r>
+              <w:rPr>
+                <w:rFonts w:ascii="Consolas" w:eastAsia="Times New Roman" w:hAnsi="Consolas" w:cs="Times New Roman"/>
+                <w:kern w:val="0"/>
+                <w:sz w:val="18"/>
+                <w:szCs w:val="18"/>
+                <w:lang w:eastAsia="en-AU"/>
+                <w14:ligatures w14:val="none"/>
+              </w:rPr>
+              <w:t xml:space="preserve"> materials? </w:t>
             </w:r>
           </w:p>
         </w:tc>
@@ -5514,7 +5562,31 @@
                 <w:lang w:eastAsia="en-AU"/>
                 <w14:ligatures w14:val="none"/>
               </w:rPr>
-              <w:t xml:space="preserve">Will it be connected per engineers specs? </w:t>
+              <w:t xml:space="preserve">Will it be connected per </w:t>
+            </w:r>
+            <w:proofErr w:type="gramStart"/>
+            <w:r>
+              <w:rPr>
+                <w:rFonts w:ascii="Consolas" w:eastAsia="Times New Roman" w:hAnsi="Consolas" w:cs="Times New Roman"/>
+                <w:kern w:val="0"/>
+                <w:sz w:val="18"/>
+                <w:szCs w:val="18"/>
+                <w:lang w:eastAsia="en-AU"/>
+                <w14:ligatures w14:val="none"/>
+              </w:rPr>
+              <w:t>engineers</w:t>
+            </w:r>
+            <w:proofErr w:type="gramEnd"/>
+            <w:r>
+              <w:rPr>
+                <w:rFonts w:ascii="Consolas" w:eastAsia="Times New Roman" w:hAnsi="Consolas" w:cs="Times New Roman"/>
+                <w:kern w:val="0"/>
+                <w:sz w:val="18"/>
+                <w:szCs w:val="18"/>
+                <w:lang w:eastAsia="en-AU"/>
+                <w14:ligatures w14:val="none"/>
+              </w:rPr>
+              <w:t xml:space="preserve"> specs? </w:t>
             </w:r>
           </w:p>
         </w:tc>
@@ -6112,41 +6184,33 @@
       <w:pPr>
         <w:rPr>
           <w:rFonts w:ascii="Consolas" w:hAnsi="Consolas"/>
-          <w:sz w:val="20"/>
-          <w:szCs w:val="20"/>
         </w:rPr>
       </w:pPr>
       <w:r>
         <w:rPr>
           <w:rFonts w:ascii="Consolas" w:hAnsi="Consolas"/>
-          <w:sz w:val="20"/>
-          <w:szCs w:val="20"/>
         </w:rPr>
         <w:lastRenderedPageBreak/>
-        <w:t xml:space="preserve">Example </w:t>
-      </w:r>
-      <w:r>
-        <w:rPr>
-          <w:rFonts w:ascii="Consolas" w:hAnsi="Consolas"/>
-          <w:sz w:val="20"/>
-          <w:szCs w:val="20"/>
-        </w:rPr>
-        <w:t xml:space="preserve">POST method </w:t>
-      </w:r>
-      <w:r>
-        <w:rPr>
-          <w:rFonts w:ascii="Consolas" w:hAnsi="Consolas"/>
-          <w:sz w:val="20"/>
-          <w:szCs w:val="20"/>
-        </w:rPr>
-        <w:t>.</w:t>
+        <w:t xml:space="preserve">For </w:t>
+      </w:r>
+      <w:r>
+        <w:rPr>
+          <w:rFonts w:ascii="Consolas" w:hAnsi="Consolas"/>
+          <w:b/>
+          <w:bCs/>
+        </w:rPr>
+        <w:t>retaining wall</w:t>
+      </w:r>
+      <w:r>
+        <w:rPr>
+          <w:rFonts w:ascii="Consolas" w:hAnsi="Consolas"/>
+        </w:rPr>
+        <w:t xml:space="preserve"> assessment attributes, </w:t>
       </w:r>
       <w:proofErr w:type="spellStart"/>
       <w:r>
         <w:rPr>
           <w:rFonts w:ascii="Consolas" w:hAnsi="Consolas"/>
-          <w:sz w:val="20"/>
-          <w:szCs w:val="20"/>
         </w:rPr>
         <w:t>json</w:t>
       </w:r>
@@ -6154,18 +6218,2533 @@
       <w:r>
         <w:rPr>
           <w:rFonts w:ascii="Consolas" w:hAnsi="Consolas"/>
-          <w:sz w:val="20"/>
-          <w:szCs w:val="20"/>
-        </w:rPr>
-        <w:t xml:space="preserve"> file</w:t>
-      </w:r>
-      <w:r>
-        <w:rPr>
-          <w:rFonts w:ascii="Consolas" w:hAnsi="Consolas"/>
-          <w:sz w:val="20"/>
-          <w:szCs w:val="20"/>
-        </w:rPr>
-        <w:t>:</w:t>
+        </w:rPr>
+        <w:t xml:space="preserve"> file must contain</w:t>
+      </w:r>
+      <w:r>
+        <w:rPr>
+          <w:rFonts w:ascii="Consolas" w:hAnsi="Consolas"/>
+        </w:rPr>
+        <w:t xml:space="preserve"> the following attributes:</w:t>
+      </w:r>
+    </w:p>
+    <w:tbl>
+      <w:tblPr>
+        <w:tblW w:w="10768" w:type="dxa"/>
+        <w:tblBorders>
+          <w:top w:val="single" w:sz="4" w:space="0" w:color="auto"/>
+          <w:left w:val="single" w:sz="4" w:space="0" w:color="auto"/>
+          <w:bottom w:val="single" w:sz="4" w:space="0" w:color="auto"/>
+          <w:right w:val="single" w:sz="4" w:space="0" w:color="auto"/>
+          <w:insideH w:val="single" w:sz="4" w:space="0" w:color="auto"/>
+          <w:insideV w:val="single" w:sz="4" w:space="0" w:color="auto"/>
+        </w:tblBorders>
+        <w:tblLook w:val="04A0" w:firstRow="1" w:lastRow="0" w:firstColumn="1" w:lastColumn="0" w:noHBand="0" w:noVBand="1"/>
+      </w:tblPr>
+      <w:tblGrid>
+        <w:gridCol w:w="2680"/>
+        <w:gridCol w:w="5253"/>
+        <w:gridCol w:w="2835"/>
+      </w:tblGrid>
+      <w:tr>
+        <w:trPr>
+          <w:trHeight w:val="300"/>
+        </w:trPr>
+        <w:tc>
+          <w:tcPr>
+            <w:tcW w:w="2680" w:type="dxa"/>
+            <w:noWrap/>
+            <w:vAlign w:val="center"/>
+          </w:tcPr>
+          <w:p>
+            <w:pPr>
+              <w:spacing w:after="0" w:line="240" w:lineRule="auto"/>
+              <w:rPr>
+                <w:rFonts w:ascii="Consolas" w:eastAsia="Times New Roman" w:hAnsi="Consolas" w:cs="Times New Roman"/>
+                <w:b/>
+                <w:bCs/>
+                <w:kern w:val="0"/>
+                <w:sz w:val="20"/>
+                <w:szCs w:val="20"/>
+                <w:lang w:eastAsia="en-AU"/>
+                <w14:ligatures w14:val="none"/>
+              </w:rPr>
+            </w:pPr>
+            <w:r>
+              <w:rPr>
+                <w:rFonts w:ascii="Consolas" w:eastAsia="Times New Roman" w:hAnsi="Consolas" w:cs="Times New Roman"/>
+                <w:b/>
+                <w:bCs/>
+                <w:kern w:val="0"/>
+                <w:sz w:val="20"/>
+                <w:szCs w:val="20"/>
+                <w:lang w:eastAsia="en-AU"/>
+                <w14:ligatures w14:val="none"/>
+              </w:rPr>
+              <w:t>ATTRIBUTE NAME</w:t>
+            </w:r>
+          </w:p>
+        </w:tc>
+        <w:tc>
+          <w:tcPr>
+            <w:tcW w:w="5253" w:type="dxa"/>
+            <w:vAlign w:val="center"/>
+          </w:tcPr>
+          <w:p>
+            <w:pPr>
+              <w:spacing w:after="0" w:line="240" w:lineRule="auto"/>
+              <w:rPr>
+                <w:rFonts w:ascii="Consolas" w:eastAsia="Times New Roman" w:hAnsi="Consolas" w:cs="Times New Roman"/>
+                <w:b/>
+                <w:bCs/>
+                <w:kern w:val="0"/>
+                <w:sz w:val="20"/>
+                <w:szCs w:val="20"/>
+                <w:lang w:eastAsia="en-AU"/>
+                <w14:ligatures w14:val="none"/>
+              </w:rPr>
+            </w:pPr>
+            <w:r>
+              <w:rPr>
+                <w:rFonts w:ascii="Consolas" w:eastAsia="Times New Roman" w:hAnsi="Consolas" w:cs="Times New Roman"/>
+                <w:b/>
+                <w:bCs/>
+                <w:kern w:val="0"/>
+                <w:sz w:val="20"/>
+                <w:szCs w:val="20"/>
+                <w:lang w:eastAsia="en-AU"/>
+                <w14:ligatures w14:val="none"/>
+              </w:rPr>
+              <w:t>DESCRIPTIO</w:t>
+            </w:r>
+            <w:r>
+              <w:rPr>
+                <w:rFonts w:ascii="Consolas" w:eastAsia="Times New Roman" w:hAnsi="Consolas" w:cs="Times New Roman"/>
+                <w:b/>
+                <w:bCs/>
+                <w:kern w:val="0"/>
+                <w:sz w:val="20"/>
+                <w:szCs w:val="20"/>
+                <w:lang w:eastAsia="en-AU"/>
+                <w14:ligatures w14:val="none"/>
+              </w:rPr>
+              <w:t>N</w:t>
+            </w:r>
+          </w:p>
+        </w:tc>
+        <w:tc>
+          <w:tcPr>
+            <w:tcW w:w="2835" w:type="dxa"/>
+            <w:vAlign w:val="center"/>
+          </w:tcPr>
+          <w:p>
+            <w:pPr>
+              <w:spacing w:after="0" w:line="240" w:lineRule="auto"/>
+              <w:rPr>
+                <w:rFonts w:ascii="Consolas" w:eastAsia="Times New Roman" w:hAnsi="Consolas" w:cs="Times New Roman"/>
+                <w:b/>
+                <w:bCs/>
+                <w:kern w:val="0"/>
+                <w:sz w:val="20"/>
+                <w:szCs w:val="20"/>
+                <w:lang w:eastAsia="en-AU"/>
+                <w14:ligatures w14:val="none"/>
+              </w:rPr>
+            </w:pPr>
+            <w:r>
+              <w:rPr>
+                <w:rFonts w:ascii="Consolas" w:eastAsia="Times New Roman" w:hAnsi="Consolas" w:cs="Times New Roman"/>
+                <w:b/>
+                <w:bCs/>
+                <w:kern w:val="0"/>
+                <w:sz w:val="20"/>
+                <w:szCs w:val="20"/>
+                <w:lang w:eastAsia="en-AU"/>
+                <w14:ligatures w14:val="none"/>
+              </w:rPr>
+              <w:t>VALID OPTIONS</w:t>
+            </w:r>
+          </w:p>
+        </w:tc>
+      </w:tr>
+      <w:tr>
+        <w:trPr>
+          <w:trHeight w:val="300"/>
+        </w:trPr>
+        <w:tc>
+          <w:tcPr>
+            <w:tcW w:w="2680" w:type="dxa"/>
+            <w:noWrap/>
+          </w:tcPr>
+          <w:p>
+            <w:pPr>
+              <w:spacing w:after="0" w:line="240" w:lineRule="auto"/>
+              <w:rPr>
+                <w:rFonts w:ascii="Consolas" w:eastAsia="Times New Roman" w:hAnsi="Consolas" w:cs="Times New Roman"/>
+                <w:kern w:val="0"/>
+                <w:sz w:val="18"/>
+                <w:szCs w:val="18"/>
+                <w:lang w:eastAsia="en-AU"/>
+                <w14:ligatures w14:val="none"/>
+              </w:rPr>
+            </w:pPr>
+            <w:r>
+              <w:rPr>
+                <w:rFonts w:ascii="Consolas" w:eastAsia="Times New Roman" w:hAnsi="Consolas" w:cs="Times New Roman"/>
+                <w:kern w:val="0"/>
+                <w:sz w:val="18"/>
+                <w:szCs w:val="18"/>
+                <w:lang w:eastAsia="en-AU"/>
+                <w14:ligatures w14:val="none"/>
+              </w:rPr>
+              <w:t>Address</w:t>
+            </w:r>
+          </w:p>
+        </w:tc>
+        <w:tc>
+          <w:tcPr>
+            <w:tcW w:w="5253" w:type="dxa"/>
+          </w:tcPr>
+          <w:p>
+            <w:pPr>
+              <w:spacing w:after="0" w:line="240" w:lineRule="auto"/>
+              <w:rPr>
+                <w:rFonts w:ascii="Consolas" w:eastAsia="Times New Roman" w:hAnsi="Consolas" w:cs="Times New Roman"/>
+                <w:kern w:val="0"/>
+                <w:sz w:val="18"/>
+                <w:szCs w:val="18"/>
+                <w:lang w:eastAsia="en-AU"/>
+                <w14:ligatures w14:val="none"/>
+              </w:rPr>
+            </w:pPr>
+            <w:r>
+              <w:rPr>
+                <w:rFonts w:ascii="Consolas" w:eastAsia="Times New Roman" w:hAnsi="Consolas" w:cs="Times New Roman"/>
+                <w:kern w:val="0"/>
+                <w:sz w:val="18"/>
+                <w:szCs w:val="18"/>
+                <w:lang w:eastAsia="en-AU"/>
+                <w14:ligatures w14:val="none"/>
+              </w:rPr>
+              <w:t>Adress of development</w:t>
+            </w:r>
+          </w:p>
+        </w:tc>
+        <w:tc>
+          <w:tcPr>
+            <w:tcW w:w="2835" w:type="dxa"/>
+          </w:tcPr>
+          <w:p>
+            <w:pPr>
+              <w:spacing w:after="0" w:line="240" w:lineRule="auto"/>
+              <w:rPr>
+                <w:rFonts w:ascii="Consolas" w:eastAsia="Times New Roman" w:hAnsi="Consolas" w:cs="Times New Roman"/>
+                <w:kern w:val="0"/>
+                <w:sz w:val="18"/>
+                <w:szCs w:val="18"/>
+                <w:lang w:eastAsia="en-AU"/>
+                <w14:ligatures w14:val="none"/>
+              </w:rPr>
+            </w:pPr>
+          </w:p>
+        </w:tc>
+      </w:tr>
+      <w:tr>
+        <w:trPr>
+          <w:trHeight w:val="300"/>
+        </w:trPr>
+        <w:tc>
+          <w:tcPr>
+            <w:tcW w:w="2680" w:type="dxa"/>
+            <w:noWrap/>
+            <w:vAlign w:val="center"/>
+            <w:hideMark/>
+          </w:tcPr>
+          <w:p>
+            <w:pPr>
+              <w:spacing w:after="0" w:line="240" w:lineRule="auto"/>
+              <w:rPr>
+                <w:rFonts w:ascii="Consolas" w:eastAsia="Times New Roman" w:hAnsi="Consolas" w:cs="Times New Roman"/>
+                <w:kern w:val="0"/>
+                <w:sz w:val="18"/>
+                <w:szCs w:val="18"/>
+                <w:lang w:eastAsia="en-AU"/>
+                <w14:ligatures w14:val="none"/>
+              </w:rPr>
+            </w:pPr>
+            <w:r>
+              <w:rPr>
+                <w:rFonts w:ascii="Consolas" w:eastAsia="Times New Roman" w:hAnsi="Consolas" w:cs="Times New Roman"/>
+                <w:kern w:val="0"/>
+                <w:sz w:val="18"/>
+                <w:szCs w:val="18"/>
+                <w:lang w:eastAsia="en-AU"/>
+                <w14:ligatures w14:val="none"/>
+              </w:rPr>
+              <w:t>Development</w:t>
+            </w:r>
+          </w:p>
+        </w:tc>
+        <w:tc>
+          <w:tcPr>
+            <w:tcW w:w="5253" w:type="dxa"/>
+            <w:vAlign w:val="center"/>
+            <w:hideMark/>
+          </w:tcPr>
+          <w:p>
+            <w:pPr>
+              <w:spacing w:after="0" w:line="240" w:lineRule="auto"/>
+              <w:rPr>
+                <w:rFonts w:ascii="Consolas" w:eastAsia="Times New Roman" w:hAnsi="Consolas" w:cs="Times New Roman"/>
+                <w:kern w:val="0"/>
+                <w:sz w:val="18"/>
+                <w:szCs w:val="18"/>
+                <w:lang w:eastAsia="en-AU"/>
+                <w14:ligatures w14:val="none"/>
+              </w:rPr>
+            </w:pPr>
+            <w:r>
+              <w:rPr>
+                <w:rFonts w:ascii="Consolas" w:eastAsia="Times New Roman" w:hAnsi="Consolas" w:cs="Times New Roman"/>
+                <w:kern w:val="0"/>
+                <w:sz w:val="18"/>
+                <w:szCs w:val="18"/>
+                <w:lang w:eastAsia="en-AU"/>
+                <w14:ligatures w14:val="none"/>
+              </w:rPr>
+              <w:t>Type of development</w:t>
+            </w:r>
+          </w:p>
+        </w:tc>
+        <w:tc>
+          <w:tcPr>
+            <w:tcW w:w="2835" w:type="dxa"/>
+            <w:vAlign w:val="center"/>
+            <w:hideMark/>
+          </w:tcPr>
+          <w:p>
+            <w:pPr>
+              <w:spacing w:after="0" w:line="240" w:lineRule="auto"/>
+              <w:rPr>
+                <w:rFonts w:ascii="Consolas" w:eastAsia="Times New Roman" w:hAnsi="Consolas" w:cs="Times New Roman"/>
+                <w:kern w:val="0"/>
+                <w:sz w:val="18"/>
+                <w:szCs w:val="18"/>
+                <w:lang w:eastAsia="en-AU"/>
+                <w14:ligatures w14:val="none"/>
+              </w:rPr>
+            </w:pPr>
+            <w:r>
+              <w:rPr>
+                <w:rFonts w:ascii="Consolas" w:eastAsia="Times New Roman" w:hAnsi="Consolas" w:cs="Times New Roman"/>
+                <w:kern w:val="0"/>
+                <w:sz w:val="18"/>
+                <w:szCs w:val="18"/>
+                <w:lang w:eastAsia="en-AU"/>
+                <w14:ligatures w14:val="none"/>
+              </w:rPr>
+              <w:t>retain</w:t>
+            </w:r>
+          </w:p>
+        </w:tc>
+      </w:tr>
+      <w:tr>
+        <w:trPr>
+          <w:trHeight w:val="300"/>
+        </w:trPr>
+        <w:tc>
+          <w:tcPr>
+            <w:tcW w:w="2680" w:type="dxa"/>
+            <w:noWrap/>
+            <w:vAlign w:val="center"/>
+            <w:hideMark/>
+          </w:tcPr>
+          <w:p>
+            <w:pPr>
+              <w:spacing w:after="0" w:line="240" w:lineRule="auto"/>
+              <w:rPr>
+                <w:rFonts w:ascii="Consolas" w:eastAsia="Times New Roman" w:hAnsi="Consolas" w:cs="Times New Roman"/>
+                <w:kern w:val="0"/>
+                <w:sz w:val="18"/>
+                <w:szCs w:val="18"/>
+                <w:lang w:eastAsia="en-AU"/>
+                <w14:ligatures w14:val="none"/>
+              </w:rPr>
+            </w:pPr>
+            <w:r>
+              <w:rPr>
+                <w:rFonts w:ascii="Consolas" w:eastAsia="Times New Roman" w:hAnsi="Consolas" w:cs="Times New Roman"/>
+                <w:kern w:val="0"/>
+                <w:sz w:val="18"/>
+                <w:szCs w:val="18"/>
+                <w:lang w:eastAsia="en-AU"/>
+                <w14:ligatures w14:val="none"/>
+              </w:rPr>
+              <w:t>zoning</w:t>
+            </w:r>
+          </w:p>
+        </w:tc>
+        <w:tc>
+          <w:tcPr>
+            <w:tcW w:w="5253" w:type="dxa"/>
+            <w:vAlign w:val="center"/>
+            <w:hideMark/>
+          </w:tcPr>
+          <w:p>
+            <w:pPr>
+              <w:spacing w:after="0" w:line="240" w:lineRule="auto"/>
+              <w:rPr>
+                <w:rFonts w:ascii="Consolas" w:eastAsia="Times New Roman" w:hAnsi="Consolas" w:cs="Times New Roman"/>
+                <w:kern w:val="0"/>
+                <w:sz w:val="18"/>
+                <w:szCs w:val="18"/>
+                <w:lang w:eastAsia="en-AU"/>
+                <w14:ligatures w14:val="none"/>
+              </w:rPr>
+            </w:pPr>
+            <w:r>
+              <w:rPr>
+                <w:rFonts w:ascii="Consolas" w:eastAsia="Times New Roman" w:hAnsi="Consolas" w:cs="Times New Roman"/>
+                <w:kern w:val="0"/>
+                <w:sz w:val="18"/>
+                <w:szCs w:val="18"/>
+                <w:lang w:eastAsia="en-AU"/>
+                <w14:ligatures w14:val="none"/>
+              </w:rPr>
+              <w:t>Land Zoning</w:t>
+            </w:r>
+          </w:p>
+        </w:tc>
+        <w:tc>
+          <w:tcPr>
+            <w:tcW w:w="2835" w:type="dxa"/>
+            <w:vAlign w:val="center"/>
+            <w:hideMark/>
+          </w:tcPr>
+          <w:p>
+            <w:pPr>
+              <w:spacing w:after="0" w:line="240" w:lineRule="auto"/>
+              <w:rPr>
+                <w:rFonts w:ascii="Consolas" w:eastAsia="Times New Roman" w:hAnsi="Consolas" w:cs="Times New Roman"/>
+                <w:kern w:val="0"/>
+                <w:sz w:val="18"/>
+                <w:szCs w:val="18"/>
+                <w:lang w:eastAsia="en-AU"/>
+                <w14:ligatures w14:val="none"/>
+              </w:rPr>
+            </w:pPr>
+            <w:r>
+              <w:rPr>
+                <w:rFonts w:ascii="Consolas" w:eastAsia="Times New Roman" w:hAnsi="Consolas" w:cs="Times New Roman"/>
+                <w:kern w:val="0"/>
+                <w:sz w:val="18"/>
+                <w:szCs w:val="18"/>
+                <w:lang w:eastAsia="en-AU"/>
+                <w14:ligatures w14:val="none"/>
+              </w:rPr>
+              <w:t>R1, R2, R3, R4, R5, RU1, RU2, RU3, RU4, RU6</w:t>
+            </w:r>
+          </w:p>
+        </w:tc>
+      </w:tr>
+      <w:tr>
+        <w:trPr>
+          <w:trHeight w:val="300"/>
+        </w:trPr>
+        <w:tc>
+          <w:tcPr>
+            <w:tcW w:w="2680" w:type="dxa"/>
+            <w:noWrap/>
+            <w:vAlign w:val="center"/>
+            <w:hideMark/>
+          </w:tcPr>
+          <w:p>
+            <w:pPr>
+              <w:spacing w:after="0" w:line="240" w:lineRule="auto"/>
+              <w:rPr>
+                <w:rFonts w:ascii="Consolas" w:eastAsia="Times New Roman" w:hAnsi="Consolas" w:cs="Times New Roman"/>
+                <w:kern w:val="0"/>
+                <w:sz w:val="18"/>
+                <w:szCs w:val="18"/>
+                <w:lang w:eastAsia="en-AU"/>
+                <w14:ligatures w14:val="none"/>
+              </w:rPr>
+            </w:pPr>
+            <w:r>
+              <w:rPr>
+                <w:rFonts w:ascii="Consolas" w:eastAsia="Times New Roman" w:hAnsi="Consolas" w:cs="Times New Roman"/>
+                <w:kern w:val="0"/>
+                <w:sz w:val="18"/>
+                <w:szCs w:val="18"/>
+                <w:lang w:eastAsia="en-AU"/>
+                <w14:ligatures w14:val="none"/>
+              </w:rPr>
+              <w:t>heritage</w:t>
+            </w:r>
+          </w:p>
+        </w:tc>
+        <w:tc>
+          <w:tcPr>
+            <w:tcW w:w="5253" w:type="dxa"/>
+            <w:vAlign w:val="center"/>
+            <w:hideMark/>
+          </w:tcPr>
+          <w:p>
+            <w:pPr>
+              <w:spacing w:after="0" w:line="240" w:lineRule="auto"/>
+              <w:rPr>
+                <w:rFonts w:ascii="Consolas" w:eastAsia="Times New Roman" w:hAnsi="Consolas" w:cs="Times New Roman"/>
+                <w:kern w:val="0"/>
+                <w:sz w:val="18"/>
+                <w:szCs w:val="18"/>
+                <w:lang w:eastAsia="en-AU"/>
+                <w14:ligatures w14:val="none"/>
+              </w:rPr>
+            </w:pPr>
+            <w:r>
+              <w:rPr>
+                <w:rFonts w:ascii="Consolas" w:eastAsia="Times New Roman" w:hAnsi="Consolas" w:cs="Times New Roman"/>
+                <w:kern w:val="0"/>
+                <w:sz w:val="18"/>
+                <w:szCs w:val="18"/>
+                <w:lang w:eastAsia="en-AU"/>
+                <w14:ligatures w14:val="none"/>
+              </w:rPr>
+              <w:t xml:space="preserve">Is the property a heritage item? </w:t>
+            </w:r>
+          </w:p>
+        </w:tc>
+        <w:tc>
+          <w:tcPr>
+            <w:tcW w:w="2835" w:type="dxa"/>
+            <w:vAlign w:val="center"/>
+            <w:hideMark/>
+          </w:tcPr>
+          <w:p>
+            <w:pPr>
+              <w:spacing w:after="0" w:line="240" w:lineRule="auto"/>
+              <w:rPr>
+                <w:rFonts w:ascii="Consolas" w:eastAsia="Times New Roman" w:hAnsi="Consolas" w:cs="Times New Roman"/>
+                <w:kern w:val="0"/>
+                <w:sz w:val="18"/>
+                <w:szCs w:val="18"/>
+                <w:lang w:eastAsia="en-AU"/>
+                <w14:ligatures w14:val="none"/>
+              </w:rPr>
+            </w:pPr>
+            <w:r>
+              <w:rPr>
+                <w:rFonts w:ascii="Consolas" w:eastAsia="Times New Roman" w:hAnsi="Consolas" w:cs="Times New Roman"/>
+                <w:kern w:val="0"/>
+                <w:sz w:val="18"/>
+                <w:szCs w:val="18"/>
+                <w:lang w:eastAsia="en-AU"/>
+                <w14:ligatures w14:val="none"/>
+              </w:rPr>
+              <w:t>yes, no</w:t>
+            </w:r>
+          </w:p>
+        </w:tc>
+      </w:tr>
+      <w:tr>
+        <w:trPr>
+          <w:trHeight w:val="300"/>
+        </w:trPr>
+        <w:tc>
+          <w:tcPr>
+            <w:tcW w:w="2680" w:type="dxa"/>
+            <w:noWrap/>
+            <w:vAlign w:val="center"/>
+            <w:hideMark/>
+          </w:tcPr>
+          <w:p>
+            <w:pPr>
+              <w:spacing w:after="0" w:line="240" w:lineRule="auto"/>
+              <w:rPr>
+                <w:rFonts w:ascii="Consolas" w:eastAsia="Times New Roman" w:hAnsi="Consolas" w:cs="Times New Roman"/>
+                <w:kern w:val="0"/>
+                <w:sz w:val="18"/>
+                <w:szCs w:val="18"/>
+                <w:lang w:eastAsia="en-AU"/>
+                <w14:ligatures w14:val="none"/>
+              </w:rPr>
+            </w:pPr>
+            <w:proofErr w:type="spellStart"/>
+            <w:r>
+              <w:rPr>
+                <w:rFonts w:ascii="Consolas" w:eastAsia="Times New Roman" w:hAnsi="Consolas" w:cs="Times New Roman"/>
+                <w:kern w:val="0"/>
+                <w:sz w:val="18"/>
+                <w:szCs w:val="18"/>
+                <w:lang w:eastAsia="en-AU"/>
+                <w14:ligatures w14:val="none"/>
+              </w:rPr>
+              <w:t>h</w:t>
+            </w:r>
+            <w:r>
+              <w:rPr>
+                <w:rFonts w:ascii="Consolas" w:eastAsia="Times New Roman" w:hAnsi="Consolas" w:cs="Times New Roman"/>
+                <w:kern w:val="0"/>
+                <w:sz w:val="18"/>
+                <w:szCs w:val="18"/>
+                <w:lang w:eastAsia="en-AU"/>
+                <w14:ligatures w14:val="none"/>
+              </w:rPr>
+              <w:t>eritage</w:t>
+            </w:r>
+            <w:r>
+              <w:rPr>
+                <w:rFonts w:ascii="Consolas" w:eastAsia="Times New Roman" w:hAnsi="Consolas" w:cs="Times New Roman"/>
+                <w:kern w:val="0"/>
+                <w:sz w:val="18"/>
+                <w:szCs w:val="18"/>
+                <w:lang w:eastAsia="en-AU"/>
+                <w14:ligatures w14:val="none"/>
+              </w:rPr>
+              <w:t>_conserv</w:t>
+            </w:r>
+            <w:proofErr w:type="spellEnd"/>
+          </w:p>
+        </w:tc>
+        <w:tc>
+          <w:tcPr>
+            <w:tcW w:w="5253" w:type="dxa"/>
+            <w:vAlign w:val="center"/>
+            <w:hideMark/>
+          </w:tcPr>
+          <w:p>
+            <w:pPr>
+              <w:spacing w:after="0" w:line="240" w:lineRule="auto"/>
+              <w:rPr>
+                <w:rFonts w:ascii="Consolas" w:eastAsia="Times New Roman" w:hAnsi="Consolas" w:cs="Times New Roman"/>
+                <w:kern w:val="0"/>
+                <w:sz w:val="18"/>
+                <w:szCs w:val="18"/>
+                <w:lang w:eastAsia="en-AU"/>
+                <w14:ligatures w14:val="none"/>
+              </w:rPr>
+            </w:pPr>
+            <w:r>
+              <w:rPr>
+                <w:rFonts w:ascii="Consolas" w:eastAsia="Times New Roman" w:hAnsi="Consolas" w:cs="Times New Roman"/>
+                <w:kern w:val="0"/>
+                <w:sz w:val="18"/>
+                <w:szCs w:val="18"/>
+                <w:lang w:eastAsia="en-AU"/>
+                <w14:ligatures w14:val="none"/>
+              </w:rPr>
+              <w:t xml:space="preserve">Is the property </w:t>
+            </w:r>
+            <w:r>
+              <w:rPr>
+                <w:rFonts w:ascii="Consolas" w:eastAsia="Times New Roman" w:hAnsi="Consolas" w:cs="Times New Roman"/>
+                <w:kern w:val="0"/>
+                <w:sz w:val="18"/>
+                <w:szCs w:val="18"/>
+                <w:lang w:eastAsia="en-AU"/>
+                <w14:ligatures w14:val="none"/>
+              </w:rPr>
+              <w:t xml:space="preserve">in </w:t>
+            </w:r>
+            <w:r>
+              <w:rPr>
+                <w:rFonts w:ascii="Consolas" w:eastAsia="Times New Roman" w:hAnsi="Consolas" w:cs="Times New Roman"/>
+                <w:kern w:val="0"/>
+                <w:sz w:val="18"/>
+                <w:szCs w:val="18"/>
+                <w:lang w:eastAsia="en-AU"/>
+                <w14:ligatures w14:val="none"/>
+              </w:rPr>
+              <w:t xml:space="preserve">a heritage </w:t>
+            </w:r>
+            <w:r>
+              <w:rPr>
+                <w:rFonts w:ascii="Consolas" w:eastAsia="Times New Roman" w:hAnsi="Consolas" w:cs="Times New Roman"/>
+                <w:kern w:val="0"/>
+                <w:sz w:val="18"/>
+                <w:szCs w:val="18"/>
+                <w:lang w:eastAsia="en-AU"/>
+                <w14:ligatures w14:val="none"/>
+              </w:rPr>
+              <w:t>conservation area</w:t>
+            </w:r>
+            <w:r>
+              <w:rPr>
+                <w:rFonts w:ascii="Consolas" w:eastAsia="Times New Roman" w:hAnsi="Consolas" w:cs="Times New Roman"/>
+                <w:kern w:val="0"/>
+                <w:sz w:val="18"/>
+                <w:szCs w:val="18"/>
+                <w:lang w:eastAsia="en-AU"/>
+                <w14:ligatures w14:val="none"/>
+              </w:rPr>
+              <w:t xml:space="preserve">? </w:t>
+            </w:r>
+          </w:p>
+        </w:tc>
+        <w:tc>
+          <w:tcPr>
+            <w:tcW w:w="2835" w:type="dxa"/>
+            <w:vAlign w:val="center"/>
+            <w:hideMark/>
+          </w:tcPr>
+          <w:p>
+            <w:pPr>
+              <w:spacing w:after="0" w:line="240" w:lineRule="auto"/>
+              <w:rPr>
+                <w:rFonts w:ascii="Consolas" w:eastAsia="Times New Roman" w:hAnsi="Consolas" w:cs="Times New Roman"/>
+                <w:kern w:val="0"/>
+                <w:sz w:val="18"/>
+                <w:szCs w:val="18"/>
+                <w:lang w:eastAsia="en-AU"/>
+                <w14:ligatures w14:val="none"/>
+              </w:rPr>
+            </w:pPr>
+            <w:r>
+              <w:rPr>
+                <w:rFonts w:ascii="Consolas" w:eastAsia="Times New Roman" w:hAnsi="Consolas" w:cs="Times New Roman"/>
+                <w:kern w:val="0"/>
+                <w:sz w:val="18"/>
+                <w:szCs w:val="18"/>
+                <w:lang w:eastAsia="en-AU"/>
+                <w14:ligatures w14:val="none"/>
+              </w:rPr>
+              <w:t>yes, no</w:t>
+            </w:r>
+          </w:p>
+        </w:tc>
+      </w:tr>
+      <w:tr>
+        <w:trPr>
+          <w:trHeight w:val="300"/>
+        </w:trPr>
+        <w:tc>
+          <w:tcPr>
+            <w:tcW w:w="2680" w:type="dxa"/>
+            <w:noWrap/>
+            <w:vAlign w:val="center"/>
+            <w:hideMark/>
+          </w:tcPr>
+          <w:p>
+            <w:pPr>
+              <w:spacing w:after="0" w:line="240" w:lineRule="auto"/>
+              <w:rPr>
+                <w:rFonts w:ascii="Consolas" w:eastAsia="Times New Roman" w:hAnsi="Consolas" w:cs="Times New Roman"/>
+                <w:kern w:val="0"/>
+                <w:sz w:val="18"/>
+                <w:szCs w:val="18"/>
+                <w:lang w:eastAsia="en-AU"/>
+                <w14:ligatures w14:val="none"/>
+              </w:rPr>
+            </w:pPr>
+            <w:r>
+              <w:rPr>
+                <w:rFonts w:ascii="Consolas" w:eastAsia="Times New Roman" w:hAnsi="Consolas" w:cs="Times New Roman"/>
+                <w:kern w:val="0"/>
+                <w:sz w:val="18"/>
+                <w:szCs w:val="18"/>
+                <w:lang w:eastAsia="en-AU"/>
+                <w14:ligatures w14:val="none"/>
+              </w:rPr>
+              <w:t>foreshore</w:t>
+            </w:r>
+          </w:p>
+        </w:tc>
+        <w:tc>
+          <w:tcPr>
+            <w:tcW w:w="5253" w:type="dxa"/>
+            <w:vAlign w:val="center"/>
+            <w:hideMark/>
+          </w:tcPr>
+          <w:p>
+            <w:pPr>
+              <w:spacing w:after="0" w:line="240" w:lineRule="auto"/>
+              <w:rPr>
+                <w:rFonts w:ascii="Consolas" w:eastAsia="Times New Roman" w:hAnsi="Consolas" w:cs="Times New Roman"/>
+                <w:kern w:val="0"/>
+                <w:sz w:val="18"/>
+                <w:szCs w:val="18"/>
+                <w:lang w:eastAsia="en-AU"/>
+                <w14:ligatures w14:val="none"/>
+              </w:rPr>
+            </w:pPr>
+            <w:r>
+              <w:rPr>
+                <w:rFonts w:ascii="Consolas" w:eastAsia="Times New Roman" w:hAnsi="Consolas" w:cs="Times New Roman"/>
+                <w:kern w:val="0"/>
+                <w:sz w:val="18"/>
+                <w:szCs w:val="18"/>
+                <w:lang w:eastAsia="en-AU"/>
+                <w14:ligatures w14:val="none"/>
+              </w:rPr>
+              <w:t xml:space="preserve">Is the property in a foreshore area? </w:t>
+            </w:r>
+          </w:p>
+        </w:tc>
+        <w:tc>
+          <w:tcPr>
+            <w:tcW w:w="2835" w:type="dxa"/>
+            <w:vAlign w:val="center"/>
+            <w:hideMark/>
+          </w:tcPr>
+          <w:p>
+            <w:pPr>
+              <w:spacing w:after="0" w:line="240" w:lineRule="auto"/>
+              <w:rPr>
+                <w:rFonts w:ascii="Consolas" w:eastAsia="Times New Roman" w:hAnsi="Consolas" w:cs="Times New Roman"/>
+                <w:kern w:val="0"/>
+                <w:sz w:val="18"/>
+                <w:szCs w:val="18"/>
+                <w:lang w:eastAsia="en-AU"/>
+                <w14:ligatures w14:val="none"/>
+              </w:rPr>
+            </w:pPr>
+            <w:r>
+              <w:rPr>
+                <w:rFonts w:ascii="Consolas" w:eastAsia="Times New Roman" w:hAnsi="Consolas" w:cs="Times New Roman"/>
+                <w:kern w:val="0"/>
+                <w:sz w:val="18"/>
+                <w:szCs w:val="18"/>
+                <w:lang w:eastAsia="en-AU"/>
+                <w14:ligatures w14:val="none"/>
+              </w:rPr>
+              <w:t>yes, no</w:t>
+            </w:r>
+          </w:p>
+        </w:tc>
+      </w:tr>
+      <w:tr>
+        <w:trPr>
+          <w:trHeight w:val="300"/>
+        </w:trPr>
+        <w:tc>
+          <w:tcPr>
+            <w:tcW w:w="2680" w:type="dxa"/>
+            <w:noWrap/>
+            <w:vAlign w:val="center"/>
+          </w:tcPr>
+          <w:p>
+            <w:pPr>
+              <w:spacing w:after="0" w:line="240" w:lineRule="auto"/>
+              <w:rPr>
+                <w:rFonts w:ascii="Consolas" w:eastAsia="Times New Roman" w:hAnsi="Consolas" w:cs="Times New Roman"/>
+                <w:kern w:val="0"/>
+                <w:sz w:val="18"/>
+                <w:szCs w:val="18"/>
+                <w:lang w:eastAsia="en-AU"/>
+                <w14:ligatures w14:val="none"/>
+              </w:rPr>
+            </w:pPr>
+            <w:proofErr w:type="spellStart"/>
+            <w:r>
+              <w:rPr>
+                <w:rFonts w:ascii="Consolas" w:eastAsia="Times New Roman" w:hAnsi="Consolas" w:cs="Times New Roman"/>
+                <w:kern w:val="0"/>
+                <w:sz w:val="18"/>
+                <w:szCs w:val="18"/>
+                <w:lang w:eastAsia="en-AU"/>
+                <w14:ligatures w14:val="none"/>
+              </w:rPr>
+              <w:t>flood_control_lot</w:t>
+            </w:r>
+            <w:proofErr w:type="spellEnd"/>
+          </w:p>
+        </w:tc>
+        <w:tc>
+          <w:tcPr>
+            <w:tcW w:w="5253" w:type="dxa"/>
+            <w:vAlign w:val="center"/>
+          </w:tcPr>
+          <w:p>
+            <w:pPr>
+              <w:spacing w:after="0" w:line="240" w:lineRule="auto"/>
+              <w:rPr>
+                <w:rFonts w:ascii="Consolas" w:eastAsia="Times New Roman" w:hAnsi="Consolas" w:cs="Times New Roman"/>
+                <w:kern w:val="0"/>
+                <w:sz w:val="18"/>
+                <w:szCs w:val="18"/>
+                <w:lang w:eastAsia="en-AU"/>
+                <w14:ligatures w14:val="none"/>
+              </w:rPr>
+            </w:pPr>
+            <w:r>
+              <w:rPr>
+                <w:rFonts w:ascii="Consolas" w:eastAsia="Times New Roman" w:hAnsi="Consolas" w:cs="Times New Roman"/>
+                <w:kern w:val="0"/>
+                <w:sz w:val="18"/>
+                <w:szCs w:val="18"/>
+                <w:lang w:eastAsia="en-AU"/>
+                <w14:ligatures w14:val="none"/>
+              </w:rPr>
+              <w:t>Is the property in a flood control are?</w:t>
+            </w:r>
+          </w:p>
+        </w:tc>
+        <w:tc>
+          <w:tcPr>
+            <w:tcW w:w="2835" w:type="dxa"/>
+            <w:vAlign w:val="center"/>
+          </w:tcPr>
+          <w:p>
+            <w:pPr>
+              <w:spacing w:after="0" w:line="240" w:lineRule="auto"/>
+              <w:rPr>
+                <w:rFonts w:ascii="Consolas" w:eastAsia="Times New Roman" w:hAnsi="Consolas" w:cs="Times New Roman"/>
+                <w:kern w:val="0"/>
+                <w:sz w:val="18"/>
+                <w:szCs w:val="18"/>
+                <w:lang w:eastAsia="en-AU"/>
+                <w14:ligatures w14:val="none"/>
+              </w:rPr>
+            </w:pPr>
+            <w:r>
+              <w:rPr>
+                <w:rFonts w:ascii="Consolas" w:eastAsia="Times New Roman" w:hAnsi="Consolas" w:cs="Times New Roman"/>
+                <w:kern w:val="0"/>
+                <w:sz w:val="18"/>
+                <w:szCs w:val="18"/>
+                <w:lang w:eastAsia="en-AU"/>
+                <w14:ligatures w14:val="none"/>
+              </w:rPr>
+              <w:t>yes, no</w:t>
+            </w:r>
+          </w:p>
+        </w:tc>
+      </w:tr>
+      <w:tr>
+        <w:trPr>
+          <w:trHeight w:val="300"/>
+        </w:trPr>
+        <w:tc>
+          <w:tcPr>
+            <w:tcW w:w="2680" w:type="dxa"/>
+            <w:noWrap/>
+            <w:vAlign w:val="center"/>
+          </w:tcPr>
+          <w:p>
+            <w:pPr>
+              <w:spacing w:after="0" w:line="240" w:lineRule="auto"/>
+              <w:rPr>
+                <w:rFonts w:ascii="Consolas" w:eastAsia="Times New Roman" w:hAnsi="Consolas" w:cs="Times New Roman"/>
+                <w:kern w:val="0"/>
+                <w:sz w:val="18"/>
+                <w:szCs w:val="18"/>
+                <w:lang w:eastAsia="en-AU"/>
+                <w14:ligatures w14:val="none"/>
+              </w:rPr>
+            </w:pPr>
+            <w:proofErr w:type="spellStart"/>
+            <w:r>
+              <w:rPr>
+                <w:rFonts w:ascii="Consolas" w:eastAsia="Times New Roman" w:hAnsi="Consolas" w:cs="Times New Roman"/>
+                <w:kern w:val="0"/>
+                <w:sz w:val="18"/>
+                <w:szCs w:val="18"/>
+                <w:lang w:eastAsia="en-AU"/>
+                <w14:ligatures w14:val="none"/>
+              </w:rPr>
+              <w:t>cut_or_fill</w:t>
+            </w:r>
+            <w:proofErr w:type="spellEnd"/>
+          </w:p>
+        </w:tc>
+        <w:tc>
+          <w:tcPr>
+            <w:tcW w:w="5253" w:type="dxa"/>
+            <w:vAlign w:val="center"/>
+          </w:tcPr>
+          <w:p>
+            <w:pPr>
+              <w:spacing w:after="0" w:line="240" w:lineRule="auto"/>
+              <w:rPr>
+                <w:rFonts w:ascii="Consolas" w:eastAsia="Times New Roman" w:hAnsi="Consolas" w:cs="Times New Roman"/>
+                <w:kern w:val="0"/>
+                <w:sz w:val="18"/>
+                <w:szCs w:val="18"/>
+                <w:lang w:eastAsia="en-AU"/>
+                <w14:ligatures w14:val="none"/>
+              </w:rPr>
+            </w:pPr>
+            <w:r>
+              <w:rPr>
+                <w:rFonts w:ascii="Consolas" w:eastAsia="Times New Roman" w:hAnsi="Consolas" w:cs="Times New Roman"/>
+                <w:kern w:val="0"/>
+                <w:sz w:val="18"/>
+                <w:szCs w:val="18"/>
+                <w:lang w:eastAsia="en-AU"/>
+                <w14:ligatures w14:val="none"/>
+              </w:rPr>
+              <w:t>Depth of cut or fill required for retaining wall (in mm):</w:t>
+            </w:r>
+          </w:p>
+        </w:tc>
+        <w:tc>
+          <w:tcPr>
+            <w:tcW w:w="2835" w:type="dxa"/>
+            <w:vAlign w:val="center"/>
+          </w:tcPr>
+          <w:p>
+            <w:pPr>
+              <w:spacing w:after="0" w:line="240" w:lineRule="auto"/>
+              <w:rPr>
+                <w:rFonts w:ascii="Consolas" w:eastAsia="Times New Roman" w:hAnsi="Consolas" w:cs="Times New Roman"/>
+                <w:kern w:val="0"/>
+                <w:sz w:val="18"/>
+                <w:szCs w:val="18"/>
+                <w:lang w:eastAsia="en-AU"/>
+                <w14:ligatures w14:val="none"/>
+              </w:rPr>
+            </w:pPr>
+          </w:p>
+        </w:tc>
+      </w:tr>
+      <w:tr>
+        <w:trPr>
+          <w:trHeight w:val="300"/>
+        </w:trPr>
+        <w:tc>
+          <w:tcPr>
+            <w:tcW w:w="2680" w:type="dxa"/>
+            <w:noWrap/>
+            <w:vAlign w:val="center"/>
+            <w:hideMark/>
+          </w:tcPr>
+          <w:p>
+            <w:pPr>
+              <w:spacing w:after="0" w:line="240" w:lineRule="auto"/>
+              <w:rPr>
+                <w:rFonts w:ascii="Consolas" w:eastAsia="Times New Roman" w:hAnsi="Consolas" w:cs="Times New Roman"/>
+                <w:kern w:val="0"/>
+                <w:sz w:val="18"/>
+                <w:szCs w:val="18"/>
+                <w:lang w:eastAsia="en-AU"/>
+                <w14:ligatures w14:val="none"/>
+              </w:rPr>
+            </w:pPr>
+            <w:proofErr w:type="spellStart"/>
+            <w:r>
+              <w:rPr>
+                <w:rFonts w:ascii="Consolas" w:eastAsia="Times New Roman" w:hAnsi="Consolas" w:cs="Times New Roman"/>
+                <w:kern w:val="0"/>
+                <w:sz w:val="18"/>
+                <w:szCs w:val="18"/>
+                <w:lang w:eastAsia="en-AU"/>
+                <w14:ligatures w14:val="none"/>
+              </w:rPr>
+              <w:t>boundary_distance</w:t>
+            </w:r>
+            <w:proofErr w:type="spellEnd"/>
+          </w:p>
+        </w:tc>
+        <w:tc>
+          <w:tcPr>
+            <w:tcW w:w="5253" w:type="dxa"/>
+            <w:vAlign w:val="center"/>
+            <w:hideMark/>
+          </w:tcPr>
+          <w:p>
+            <w:pPr>
+              <w:spacing w:after="0" w:line="240" w:lineRule="auto"/>
+              <w:rPr>
+                <w:rFonts w:ascii="Consolas" w:eastAsia="Times New Roman" w:hAnsi="Consolas" w:cs="Times New Roman"/>
+                <w:kern w:val="0"/>
+                <w:sz w:val="18"/>
+                <w:szCs w:val="18"/>
+                <w:lang w:eastAsia="en-AU"/>
+                <w14:ligatures w14:val="none"/>
+              </w:rPr>
+            </w:pPr>
+            <w:r>
+              <w:rPr>
+                <w:rFonts w:ascii="Consolas" w:eastAsia="Times New Roman" w:hAnsi="Consolas" w:cs="Times New Roman"/>
+                <w:kern w:val="0"/>
+                <w:sz w:val="18"/>
+                <w:szCs w:val="18"/>
+                <w:lang w:eastAsia="en-AU"/>
+                <w14:ligatures w14:val="none"/>
+              </w:rPr>
+              <w:t xml:space="preserve">Distance from site boundary (in mm): </w:t>
+            </w:r>
+          </w:p>
+        </w:tc>
+        <w:tc>
+          <w:tcPr>
+            <w:tcW w:w="2835" w:type="dxa"/>
+            <w:vAlign w:val="center"/>
+            <w:hideMark/>
+          </w:tcPr>
+          <w:p>
+            <w:pPr>
+              <w:spacing w:after="0" w:line="240" w:lineRule="auto"/>
+              <w:rPr>
+                <w:rFonts w:ascii="Consolas" w:eastAsia="Times New Roman" w:hAnsi="Consolas" w:cs="Times New Roman"/>
+                <w:kern w:val="0"/>
+                <w:sz w:val="18"/>
+                <w:szCs w:val="18"/>
+                <w:lang w:eastAsia="en-AU"/>
+                <w14:ligatures w14:val="none"/>
+              </w:rPr>
+            </w:pPr>
+            <w:r>
+              <w:rPr>
+                <w:rFonts w:ascii="Consolas" w:eastAsia="Times New Roman" w:hAnsi="Consolas" w:cs="Times New Roman"/>
+                <w:kern w:val="0"/>
+                <w:sz w:val="18"/>
+                <w:szCs w:val="18"/>
+                <w:lang w:eastAsia="en-AU"/>
+                <w14:ligatures w14:val="none"/>
+              </w:rPr>
+              <w:t xml:space="preserve"> </w:t>
+            </w:r>
+          </w:p>
+        </w:tc>
+      </w:tr>
+      <w:tr>
+        <w:trPr>
+          <w:trHeight w:val="300"/>
+        </w:trPr>
+        <w:tc>
+          <w:tcPr>
+            <w:tcW w:w="2680" w:type="dxa"/>
+            <w:noWrap/>
+            <w:vAlign w:val="center"/>
+          </w:tcPr>
+          <w:p>
+            <w:pPr>
+              <w:spacing w:after="0" w:line="240" w:lineRule="auto"/>
+              <w:rPr>
+                <w:rFonts w:ascii="Consolas" w:eastAsia="Times New Roman" w:hAnsi="Consolas" w:cs="Times New Roman"/>
+                <w:kern w:val="0"/>
+                <w:sz w:val="18"/>
+                <w:szCs w:val="18"/>
+                <w:lang w:eastAsia="en-AU"/>
+                <w14:ligatures w14:val="none"/>
+              </w:rPr>
+            </w:pPr>
+            <w:proofErr w:type="spellStart"/>
+            <w:r>
+              <w:rPr>
+                <w:rFonts w:ascii="Consolas" w:eastAsia="Times New Roman" w:hAnsi="Consolas" w:cs="Times New Roman"/>
+                <w:kern w:val="0"/>
+                <w:sz w:val="18"/>
+                <w:szCs w:val="18"/>
+                <w:lang w:eastAsia="en-AU"/>
+                <w14:ligatures w14:val="none"/>
+              </w:rPr>
+              <w:t>rear_yard</w:t>
+            </w:r>
+            <w:proofErr w:type="spellEnd"/>
+          </w:p>
+        </w:tc>
+        <w:tc>
+          <w:tcPr>
+            <w:tcW w:w="5253" w:type="dxa"/>
+            <w:vAlign w:val="center"/>
+          </w:tcPr>
+          <w:p>
+            <w:pPr>
+              <w:spacing w:after="0" w:line="240" w:lineRule="auto"/>
+              <w:rPr>
+                <w:rFonts w:ascii="Consolas" w:eastAsia="Times New Roman" w:hAnsi="Consolas" w:cs="Times New Roman"/>
+                <w:kern w:val="0"/>
+                <w:sz w:val="18"/>
+                <w:szCs w:val="18"/>
+                <w:lang w:eastAsia="en-AU"/>
+                <w14:ligatures w14:val="none"/>
+              </w:rPr>
+            </w:pPr>
+            <w:r>
+              <w:rPr>
+                <w:rFonts w:ascii="Consolas" w:eastAsia="Times New Roman" w:hAnsi="Consolas" w:cs="Times New Roman"/>
+                <w:kern w:val="0"/>
+                <w:sz w:val="18"/>
+                <w:szCs w:val="18"/>
+                <w:lang w:eastAsia="en-AU"/>
+                <w14:ligatures w14:val="none"/>
+              </w:rPr>
+              <w:t>Is retaining wall planned to be built in rear yard?</w:t>
+            </w:r>
+          </w:p>
+        </w:tc>
+        <w:tc>
+          <w:tcPr>
+            <w:tcW w:w="2835" w:type="dxa"/>
+            <w:vAlign w:val="center"/>
+          </w:tcPr>
+          <w:p>
+            <w:pPr>
+              <w:spacing w:after="0" w:line="240" w:lineRule="auto"/>
+              <w:rPr>
+                <w:rFonts w:ascii="Consolas" w:eastAsia="Times New Roman" w:hAnsi="Consolas" w:cs="Times New Roman"/>
+                <w:kern w:val="0"/>
+                <w:sz w:val="18"/>
+                <w:szCs w:val="18"/>
+                <w:lang w:eastAsia="en-AU"/>
+                <w14:ligatures w14:val="none"/>
+              </w:rPr>
+            </w:pPr>
+            <w:r>
+              <w:rPr>
+                <w:rFonts w:ascii="Consolas" w:eastAsia="Times New Roman" w:hAnsi="Consolas" w:cs="Times New Roman"/>
+                <w:kern w:val="0"/>
+                <w:sz w:val="18"/>
+                <w:szCs w:val="18"/>
+                <w:lang w:eastAsia="en-AU"/>
+                <w14:ligatures w14:val="none"/>
+              </w:rPr>
+              <w:t>yes, no</w:t>
+            </w:r>
+          </w:p>
+        </w:tc>
+      </w:tr>
+      <w:tr>
+        <w:trPr>
+          <w:trHeight w:val="300"/>
+        </w:trPr>
+        <w:tc>
+          <w:tcPr>
+            <w:tcW w:w="2680" w:type="dxa"/>
+            <w:noWrap/>
+            <w:vAlign w:val="center"/>
+          </w:tcPr>
+          <w:p>
+            <w:pPr>
+              <w:spacing w:after="0" w:line="240" w:lineRule="auto"/>
+              <w:rPr>
+                <w:rFonts w:ascii="Consolas" w:eastAsia="Times New Roman" w:hAnsi="Consolas" w:cs="Times New Roman"/>
+                <w:kern w:val="0"/>
+                <w:sz w:val="18"/>
+                <w:szCs w:val="18"/>
+                <w:lang w:eastAsia="en-AU"/>
+                <w14:ligatures w14:val="none"/>
+              </w:rPr>
+            </w:pPr>
+            <w:r>
+              <w:rPr>
+                <w:rFonts w:ascii="Consolas" w:eastAsia="Times New Roman" w:hAnsi="Consolas" w:cs="Times New Roman"/>
+                <w:kern w:val="0"/>
+                <w:sz w:val="18"/>
+                <w:szCs w:val="18"/>
+                <w:lang w:eastAsia="en-AU"/>
+                <w14:ligatures w14:val="none"/>
+              </w:rPr>
+              <w:t>water</w:t>
+            </w:r>
+            <w:r>
+              <w:rPr>
+                <w:rFonts w:ascii="Consolas" w:eastAsia="Times New Roman" w:hAnsi="Consolas" w:cs="Times New Roman"/>
+                <w:kern w:val="0"/>
+                <w:sz w:val="18"/>
+                <w:szCs w:val="18"/>
+                <w:lang w:eastAsia="en-AU"/>
+                <w14:ligatures w14:val="none"/>
+              </w:rPr>
+              <w:t>body_within_40m</w:t>
+            </w:r>
+          </w:p>
+        </w:tc>
+        <w:tc>
+          <w:tcPr>
+            <w:tcW w:w="5253" w:type="dxa"/>
+            <w:vAlign w:val="center"/>
+          </w:tcPr>
+          <w:p>
+            <w:pPr>
+              <w:spacing w:after="0" w:line="240" w:lineRule="auto"/>
+              <w:rPr>
+                <w:rFonts w:ascii="Consolas" w:eastAsia="Times New Roman" w:hAnsi="Consolas" w:cs="Times New Roman"/>
+                <w:kern w:val="0"/>
+                <w:sz w:val="18"/>
+                <w:szCs w:val="18"/>
+                <w:lang w:eastAsia="en-AU"/>
+                <w14:ligatures w14:val="none"/>
+              </w:rPr>
+            </w:pPr>
+            <w:r>
+              <w:rPr>
+                <w:rFonts w:ascii="Consolas" w:eastAsia="Times New Roman" w:hAnsi="Consolas" w:cs="Times New Roman"/>
+                <w:kern w:val="0"/>
+                <w:sz w:val="18"/>
+                <w:szCs w:val="18"/>
+                <w:lang w:eastAsia="en-AU"/>
+                <w14:ligatures w14:val="none"/>
+              </w:rPr>
+              <w:t>Is lot less than 40m from a natural water body?</w:t>
+            </w:r>
+          </w:p>
+        </w:tc>
+        <w:tc>
+          <w:tcPr>
+            <w:tcW w:w="2835" w:type="dxa"/>
+            <w:vAlign w:val="center"/>
+          </w:tcPr>
+          <w:p>
+            <w:pPr>
+              <w:spacing w:after="0" w:line="240" w:lineRule="auto"/>
+              <w:rPr>
+                <w:rFonts w:ascii="Consolas" w:eastAsia="Times New Roman" w:hAnsi="Consolas" w:cs="Times New Roman"/>
+                <w:kern w:val="0"/>
+                <w:sz w:val="18"/>
+                <w:szCs w:val="18"/>
+                <w:lang w:eastAsia="en-AU"/>
+                <w14:ligatures w14:val="none"/>
+              </w:rPr>
+            </w:pPr>
+            <w:r>
+              <w:rPr>
+                <w:rFonts w:ascii="Consolas" w:eastAsia="Times New Roman" w:hAnsi="Consolas" w:cs="Times New Roman"/>
+                <w:kern w:val="0"/>
+                <w:sz w:val="18"/>
+                <w:szCs w:val="18"/>
+                <w:lang w:eastAsia="en-AU"/>
+                <w14:ligatures w14:val="none"/>
+              </w:rPr>
+              <w:t>yes, no</w:t>
+            </w:r>
+          </w:p>
+        </w:tc>
+      </w:tr>
+      <w:tr>
+        <w:trPr>
+          <w:trHeight w:val="300"/>
+        </w:trPr>
+        <w:tc>
+          <w:tcPr>
+            <w:tcW w:w="2680" w:type="dxa"/>
+            <w:noWrap/>
+            <w:vAlign w:val="center"/>
+          </w:tcPr>
+          <w:p>
+            <w:pPr>
+              <w:spacing w:after="0" w:line="240" w:lineRule="auto"/>
+              <w:rPr>
+                <w:rFonts w:ascii="Consolas" w:eastAsia="Times New Roman" w:hAnsi="Consolas" w:cs="Times New Roman"/>
+                <w:kern w:val="0"/>
+                <w:sz w:val="18"/>
+                <w:szCs w:val="18"/>
+                <w:lang w:eastAsia="en-AU"/>
+                <w14:ligatures w14:val="none"/>
+              </w:rPr>
+            </w:pPr>
+            <w:proofErr w:type="spellStart"/>
+            <w:r>
+              <w:rPr>
+                <w:rFonts w:ascii="Consolas" w:eastAsia="Times New Roman" w:hAnsi="Consolas" w:cs="Times New Roman"/>
+                <w:kern w:val="0"/>
+                <w:sz w:val="18"/>
+                <w:szCs w:val="18"/>
+                <w:lang w:eastAsia="en-AU"/>
+                <w14:ligatures w14:val="none"/>
+              </w:rPr>
+              <w:t>sediment_transfer</w:t>
+            </w:r>
+            <w:proofErr w:type="spellEnd"/>
+          </w:p>
+        </w:tc>
+        <w:tc>
+          <w:tcPr>
+            <w:tcW w:w="5253" w:type="dxa"/>
+            <w:vAlign w:val="center"/>
+          </w:tcPr>
+          <w:p>
+            <w:pPr>
+              <w:spacing w:after="0" w:line="240" w:lineRule="auto"/>
+              <w:rPr>
+                <w:rFonts w:ascii="Consolas" w:eastAsia="Times New Roman" w:hAnsi="Consolas" w:cs="Times New Roman"/>
+                <w:kern w:val="0"/>
+                <w:sz w:val="18"/>
+                <w:szCs w:val="18"/>
+                <w:lang w:eastAsia="en-AU"/>
+                <w14:ligatures w14:val="none"/>
+              </w:rPr>
+            </w:pPr>
+            <w:r>
+              <w:rPr>
+                <w:rFonts w:ascii="Consolas" w:eastAsia="Times New Roman" w:hAnsi="Consolas" w:cs="Times New Roman"/>
+                <w:kern w:val="0"/>
+                <w:sz w:val="18"/>
+                <w:szCs w:val="18"/>
+                <w:lang w:eastAsia="en-AU"/>
+                <w14:ligatures w14:val="none"/>
+              </w:rPr>
+              <w:t xml:space="preserve">Will planned retaining wall </w:t>
+            </w:r>
+            <w:r>
+              <w:rPr>
+                <w:rFonts w:ascii="Consolas" w:eastAsia="Times New Roman" w:hAnsi="Consolas" w:cs="Times New Roman"/>
+                <w:kern w:val="0"/>
+                <w:sz w:val="18"/>
+                <w:szCs w:val="18"/>
+                <w:lang w:eastAsia="en-AU"/>
+                <w14:ligatures w14:val="none"/>
+              </w:rPr>
+              <w:t>redirect the flow of any surface water or ground water or cause sediment to be</w:t>
+            </w:r>
+            <w:r>
+              <w:rPr>
+                <w:rFonts w:ascii="Consolas" w:eastAsia="Times New Roman" w:hAnsi="Consolas" w:cs="Times New Roman"/>
+                <w:kern w:val="0"/>
+                <w:sz w:val="18"/>
+                <w:szCs w:val="18"/>
+                <w:lang w:eastAsia="en-AU"/>
+                <w14:ligatures w14:val="none"/>
+              </w:rPr>
+              <w:t xml:space="preserve"> </w:t>
+            </w:r>
+            <w:r>
+              <w:rPr>
+                <w:rFonts w:ascii="Consolas" w:eastAsia="Times New Roman" w:hAnsi="Consolas" w:cs="Times New Roman"/>
+                <w:kern w:val="0"/>
+                <w:sz w:val="18"/>
+                <w:szCs w:val="18"/>
+                <w:lang w:eastAsia="en-AU"/>
+                <w14:ligatures w14:val="none"/>
+              </w:rPr>
+              <w:t>transported onto an adjoining property</w:t>
+            </w:r>
+            <w:r>
+              <w:rPr>
+                <w:rFonts w:ascii="Consolas" w:eastAsia="Times New Roman" w:hAnsi="Consolas" w:cs="Times New Roman"/>
+                <w:kern w:val="0"/>
+                <w:sz w:val="18"/>
+                <w:szCs w:val="18"/>
+                <w:lang w:eastAsia="en-AU"/>
+                <w14:ligatures w14:val="none"/>
+              </w:rPr>
+              <w:t>?</w:t>
+            </w:r>
+          </w:p>
+        </w:tc>
+        <w:tc>
+          <w:tcPr>
+            <w:tcW w:w="2835" w:type="dxa"/>
+            <w:vAlign w:val="center"/>
+          </w:tcPr>
+          <w:p>
+            <w:pPr>
+              <w:spacing w:after="0" w:line="240" w:lineRule="auto"/>
+              <w:rPr>
+                <w:rFonts w:ascii="Consolas" w:eastAsia="Times New Roman" w:hAnsi="Consolas" w:cs="Times New Roman"/>
+                <w:kern w:val="0"/>
+                <w:sz w:val="18"/>
+                <w:szCs w:val="18"/>
+                <w:lang w:eastAsia="en-AU"/>
+                <w14:ligatures w14:val="none"/>
+              </w:rPr>
+            </w:pPr>
+            <w:r>
+              <w:rPr>
+                <w:rFonts w:ascii="Consolas" w:eastAsia="Times New Roman" w:hAnsi="Consolas" w:cs="Times New Roman"/>
+                <w:kern w:val="0"/>
+                <w:sz w:val="18"/>
+                <w:szCs w:val="18"/>
+                <w:lang w:eastAsia="en-AU"/>
+                <w14:ligatures w14:val="none"/>
+              </w:rPr>
+              <w:t>yes, no</w:t>
+            </w:r>
+          </w:p>
+        </w:tc>
+      </w:tr>
+      <w:tr>
+        <w:trPr>
+          <w:trHeight w:val="300"/>
+        </w:trPr>
+        <w:tc>
+          <w:tcPr>
+            <w:tcW w:w="2680" w:type="dxa"/>
+            <w:noWrap/>
+            <w:vAlign w:val="center"/>
+            <w:hideMark/>
+          </w:tcPr>
+          <w:p>
+            <w:pPr>
+              <w:spacing w:after="0" w:line="240" w:lineRule="auto"/>
+              <w:rPr>
+                <w:rFonts w:ascii="Consolas" w:eastAsia="Times New Roman" w:hAnsi="Consolas" w:cs="Times New Roman"/>
+                <w:kern w:val="0"/>
+                <w:sz w:val="18"/>
+                <w:szCs w:val="18"/>
+                <w:lang w:eastAsia="en-AU"/>
+                <w14:ligatures w14:val="none"/>
+              </w:rPr>
+            </w:pPr>
+            <w:r>
+              <w:rPr>
+                <w:rFonts w:ascii="Consolas" w:eastAsia="Times New Roman" w:hAnsi="Consolas" w:cs="Times New Roman"/>
+                <w:kern w:val="0"/>
+                <w:sz w:val="18"/>
+                <w:szCs w:val="18"/>
+                <w:lang w:eastAsia="en-AU"/>
+                <w14:ligatures w14:val="none"/>
+              </w:rPr>
+              <w:t>height</w:t>
+            </w:r>
+          </w:p>
+        </w:tc>
+        <w:tc>
+          <w:tcPr>
+            <w:tcW w:w="5253" w:type="dxa"/>
+            <w:vAlign w:val="center"/>
+            <w:hideMark/>
+          </w:tcPr>
+          <w:p>
+            <w:pPr>
+              <w:spacing w:after="0" w:line="240" w:lineRule="auto"/>
+              <w:rPr>
+                <w:rFonts w:ascii="Consolas" w:eastAsia="Times New Roman" w:hAnsi="Consolas" w:cs="Times New Roman"/>
+                <w:kern w:val="0"/>
+                <w:sz w:val="18"/>
+                <w:szCs w:val="18"/>
+                <w:lang w:eastAsia="en-AU"/>
+                <w14:ligatures w14:val="none"/>
+              </w:rPr>
+            </w:pPr>
+            <w:r>
+              <w:rPr>
+                <w:rFonts w:ascii="Consolas" w:eastAsia="Times New Roman" w:hAnsi="Consolas" w:cs="Times New Roman"/>
+                <w:kern w:val="0"/>
+                <w:sz w:val="18"/>
+                <w:szCs w:val="18"/>
+                <w:lang w:eastAsia="en-AU"/>
+                <w14:ligatures w14:val="none"/>
+              </w:rPr>
+              <w:t xml:space="preserve">Planned </w:t>
+            </w:r>
+            <w:r>
+              <w:rPr>
+                <w:rFonts w:ascii="Consolas" w:eastAsia="Times New Roman" w:hAnsi="Consolas" w:cs="Times New Roman"/>
+                <w:kern w:val="0"/>
+                <w:sz w:val="18"/>
+                <w:szCs w:val="18"/>
+                <w:lang w:eastAsia="en-AU"/>
+                <w14:ligatures w14:val="none"/>
+              </w:rPr>
+              <w:t>height of retaining wall</w:t>
+            </w:r>
+            <w:r>
+              <w:rPr>
+                <w:rFonts w:ascii="Consolas" w:eastAsia="Times New Roman" w:hAnsi="Consolas" w:cs="Times New Roman"/>
+                <w:kern w:val="0"/>
+                <w:sz w:val="18"/>
+                <w:szCs w:val="18"/>
+                <w:lang w:eastAsia="en-AU"/>
+                <w14:ligatures w14:val="none"/>
+              </w:rPr>
+              <w:t xml:space="preserve"> (in m</w:t>
+            </w:r>
+            <w:r>
+              <w:rPr>
+                <w:rFonts w:ascii="Consolas" w:eastAsia="Times New Roman" w:hAnsi="Consolas" w:cs="Times New Roman"/>
+                <w:kern w:val="0"/>
+                <w:sz w:val="18"/>
+                <w:szCs w:val="18"/>
+                <w:lang w:eastAsia="en-AU"/>
+                <w14:ligatures w14:val="none"/>
+              </w:rPr>
+              <w:t>m</w:t>
+            </w:r>
+            <w:r>
+              <w:rPr>
+                <w:rFonts w:ascii="Consolas" w:eastAsia="Times New Roman" w:hAnsi="Consolas" w:cs="Times New Roman"/>
+                <w:kern w:val="0"/>
+                <w:sz w:val="18"/>
+                <w:szCs w:val="18"/>
+                <w:lang w:eastAsia="en-AU"/>
+                <w14:ligatures w14:val="none"/>
+              </w:rPr>
+              <w:t>):</w:t>
+            </w:r>
+          </w:p>
+        </w:tc>
+        <w:tc>
+          <w:tcPr>
+            <w:tcW w:w="2835" w:type="dxa"/>
+            <w:vAlign w:val="center"/>
+            <w:hideMark/>
+          </w:tcPr>
+          <w:p>
+            <w:pPr>
+              <w:spacing w:after="0" w:line="240" w:lineRule="auto"/>
+              <w:rPr>
+                <w:rFonts w:ascii="Consolas" w:eastAsia="Times New Roman" w:hAnsi="Consolas" w:cs="Times New Roman"/>
+                <w:kern w:val="0"/>
+                <w:sz w:val="18"/>
+                <w:szCs w:val="18"/>
+                <w:lang w:eastAsia="en-AU"/>
+                <w14:ligatures w14:val="none"/>
+              </w:rPr>
+            </w:pPr>
+            <w:r>
+              <w:rPr>
+                <w:rFonts w:ascii="Consolas" w:eastAsia="Times New Roman" w:hAnsi="Consolas" w:cs="Times New Roman"/>
+                <w:kern w:val="0"/>
+                <w:sz w:val="18"/>
+                <w:szCs w:val="18"/>
+                <w:lang w:eastAsia="en-AU"/>
+                <w14:ligatures w14:val="none"/>
+              </w:rPr>
+              <w:t xml:space="preserve"> </w:t>
+            </w:r>
+          </w:p>
+        </w:tc>
+      </w:tr>
+      <w:tr>
+        <w:trPr>
+          <w:trHeight w:val="300"/>
+        </w:trPr>
+        <w:tc>
+          <w:tcPr>
+            <w:tcW w:w="2680" w:type="dxa"/>
+            <w:noWrap/>
+            <w:vAlign w:val="center"/>
+          </w:tcPr>
+          <w:p>
+            <w:pPr>
+              <w:spacing w:after="0" w:line="240" w:lineRule="auto"/>
+              <w:rPr>
+                <w:rFonts w:ascii="Consolas" w:eastAsia="Times New Roman" w:hAnsi="Consolas" w:cs="Times New Roman"/>
+                <w:kern w:val="0"/>
+                <w:sz w:val="18"/>
+                <w:szCs w:val="18"/>
+                <w:lang w:eastAsia="en-AU"/>
+                <w14:ligatures w14:val="none"/>
+              </w:rPr>
+            </w:pPr>
+            <w:proofErr w:type="spellStart"/>
+            <w:r>
+              <w:rPr>
+                <w:rFonts w:ascii="Consolas" w:eastAsia="Times New Roman" w:hAnsi="Consolas" w:cs="Times New Roman"/>
+                <w:kern w:val="0"/>
+                <w:sz w:val="18"/>
+                <w:szCs w:val="18"/>
+                <w:lang w:eastAsia="en-AU"/>
+                <w14:ligatures w14:val="none"/>
+              </w:rPr>
+              <w:t>distance_other</w:t>
+            </w:r>
+            <w:proofErr w:type="spellEnd"/>
+          </w:p>
+        </w:tc>
+        <w:tc>
+          <w:tcPr>
+            <w:tcW w:w="5253" w:type="dxa"/>
+            <w:vAlign w:val="center"/>
+          </w:tcPr>
+          <w:p>
+            <w:pPr>
+              <w:spacing w:after="0" w:line="240" w:lineRule="auto"/>
+              <w:rPr>
+                <w:rFonts w:ascii="Consolas" w:eastAsia="Times New Roman" w:hAnsi="Consolas" w:cs="Times New Roman"/>
+                <w:kern w:val="0"/>
+                <w:sz w:val="18"/>
+                <w:szCs w:val="18"/>
+                <w:lang w:eastAsia="en-AU"/>
+                <w14:ligatures w14:val="none"/>
+              </w:rPr>
+            </w:pPr>
+            <w:r>
+              <w:rPr>
+                <w:rFonts w:ascii="Consolas" w:eastAsia="Times New Roman" w:hAnsi="Consolas" w:cs="Times New Roman"/>
+                <w:kern w:val="0"/>
+                <w:sz w:val="18"/>
+                <w:szCs w:val="18"/>
+                <w:lang w:eastAsia="en-AU"/>
+                <w14:ligatures w14:val="none"/>
+              </w:rPr>
+              <w:t>Closest distance from planned retaining wall to any other structural support (in mm):</w:t>
+            </w:r>
+          </w:p>
+        </w:tc>
+        <w:tc>
+          <w:tcPr>
+            <w:tcW w:w="2835" w:type="dxa"/>
+            <w:vAlign w:val="center"/>
+          </w:tcPr>
+          <w:p>
+            <w:pPr>
+              <w:spacing w:after="0" w:line="240" w:lineRule="auto"/>
+              <w:rPr>
+                <w:rFonts w:ascii="Consolas" w:eastAsia="Times New Roman" w:hAnsi="Consolas" w:cs="Times New Roman"/>
+                <w:kern w:val="0"/>
+                <w:sz w:val="18"/>
+                <w:szCs w:val="18"/>
+                <w:lang w:eastAsia="en-AU"/>
+                <w14:ligatures w14:val="none"/>
+              </w:rPr>
+            </w:pPr>
+          </w:p>
+        </w:tc>
+      </w:tr>
+      <w:tr>
+        <w:trPr>
+          <w:trHeight w:val="300"/>
+        </w:trPr>
+        <w:tc>
+          <w:tcPr>
+            <w:tcW w:w="2680" w:type="dxa"/>
+            <w:noWrap/>
+            <w:vAlign w:val="center"/>
+          </w:tcPr>
+          <w:p>
+            <w:pPr>
+              <w:spacing w:after="0" w:line="240" w:lineRule="auto"/>
+              <w:rPr>
+                <w:rFonts w:ascii="Consolas" w:eastAsia="Times New Roman" w:hAnsi="Consolas" w:cs="Times New Roman"/>
+                <w:kern w:val="0"/>
+                <w:sz w:val="18"/>
+                <w:szCs w:val="18"/>
+                <w:lang w:eastAsia="en-AU"/>
+                <w14:ligatures w14:val="none"/>
+              </w:rPr>
+            </w:pPr>
+            <w:proofErr w:type="spellStart"/>
+            <w:r>
+              <w:rPr>
+                <w:rFonts w:ascii="Consolas" w:eastAsia="Times New Roman" w:hAnsi="Consolas" w:cs="Times New Roman"/>
+                <w:kern w:val="0"/>
+                <w:sz w:val="18"/>
+                <w:szCs w:val="18"/>
+                <w:lang w:eastAsia="en-AU"/>
+                <w14:ligatures w14:val="none"/>
+              </w:rPr>
+              <w:t>distan</w:t>
+            </w:r>
+            <w:r>
+              <w:rPr>
+                <w:rFonts w:ascii="Consolas" w:eastAsia="Times New Roman" w:hAnsi="Consolas" w:cs="Times New Roman"/>
+                <w:kern w:val="0"/>
+                <w:sz w:val="18"/>
+                <w:szCs w:val="18"/>
+                <w:lang w:eastAsia="en-AU"/>
+                <w14:ligatures w14:val="none"/>
+              </w:rPr>
+              <w:t>ce</w:t>
+            </w:r>
+            <w:r>
+              <w:rPr>
+                <w:rFonts w:ascii="Consolas" w:eastAsia="Times New Roman" w:hAnsi="Consolas" w:cs="Times New Roman"/>
+                <w:kern w:val="0"/>
+                <w:sz w:val="18"/>
+                <w:szCs w:val="18"/>
+                <w:lang w:eastAsia="en-AU"/>
+                <w14:ligatures w14:val="none"/>
+              </w:rPr>
+              <w:t>_eas</w:t>
+            </w:r>
+            <w:r>
+              <w:rPr>
+                <w:rFonts w:ascii="Consolas" w:eastAsia="Times New Roman" w:hAnsi="Consolas" w:cs="Times New Roman"/>
+                <w:kern w:val="0"/>
+                <w:sz w:val="18"/>
+                <w:szCs w:val="18"/>
+                <w:lang w:eastAsia="en-AU"/>
+                <w14:ligatures w14:val="none"/>
+              </w:rPr>
+              <w:t>e</w:t>
+            </w:r>
+            <w:r>
+              <w:rPr>
+                <w:rFonts w:ascii="Consolas" w:eastAsia="Times New Roman" w:hAnsi="Consolas" w:cs="Times New Roman"/>
+                <w:kern w:val="0"/>
+                <w:sz w:val="18"/>
+                <w:szCs w:val="18"/>
+                <w:lang w:eastAsia="en-AU"/>
+                <w14:ligatures w14:val="none"/>
+              </w:rPr>
+              <w:t>ment</w:t>
+            </w:r>
+            <w:proofErr w:type="spellEnd"/>
+          </w:p>
+        </w:tc>
+        <w:tc>
+          <w:tcPr>
+            <w:tcW w:w="5253" w:type="dxa"/>
+            <w:vAlign w:val="center"/>
+          </w:tcPr>
+          <w:p>
+            <w:pPr>
+              <w:spacing w:after="0" w:line="240" w:lineRule="auto"/>
+              <w:rPr>
+                <w:rFonts w:ascii="Consolas" w:eastAsia="Times New Roman" w:hAnsi="Consolas" w:cs="Times New Roman"/>
+                <w:kern w:val="0"/>
+                <w:sz w:val="18"/>
+                <w:szCs w:val="18"/>
+                <w:lang w:eastAsia="en-AU"/>
+                <w14:ligatures w14:val="none"/>
+              </w:rPr>
+            </w:pPr>
+            <w:r>
+              <w:rPr>
+                <w:rFonts w:ascii="Consolas" w:eastAsia="Times New Roman" w:hAnsi="Consolas" w:cs="Times New Roman"/>
+                <w:kern w:val="0"/>
+                <w:sz w:val="18"/>
+                <w:szCs w:val="18"/>
+                <w:lang w:eastAsia="en-AU"/>
+                <w14:ligatures w14:val="none"/>
+              </w:rPr>
+              <w:t xml:space="preserve">Closest distance from planned retaining wall to an easement or services main (in mm): </w:t>
+            </w:r>
+          </w:p>
+        </w:tc>
+        <w:tc>
+          <w:tcPr>
+            <w:tcW w:w="2835" w:type="dxa"/>
+            <w:vAlign w:val="center"/>
+          </w:tcPr>
+          <w:p>
+            <w:pPr>
+              <w:spacing w:after="0" w:line="240" w:lineRule="auto"/>
+              <w:rPr>
+                <w:rFonts w:ascii="Consolas" w:eastAsia="Times New Roman" w:hAnsi="Consolas" w:cs="Times New Roman"/>
+                <w:kern w:val="0"/>
+                <w:sz w:val="18"/>
+                <w:szCs w:val="18"/>
+                <w:lang w:eastAsia="en-AU"/>
+                <w14:ligatures w14:val="none"/>
+              </w:rPr>
+            </w:pPr>
+          </w:p>
+        </w:tc>
+      </w:tr>
+      <w:tr>
+        <w:trPr>
+          <w:trHeight w:val="300"/>
+        </w:trPr>
+        <w:tc>
+          <w:tcPr>
+            <w:tcW w:w="2680" w:type="dxa"/>
+            <w:noWrap/>
+            <w:vAlign w:val="center"/>
+            <w:hideMark/>
+          </w:tcPr>
+          <w:p>
+            <w:pPr>
+              <w:spacing w:after="0" w:line="240" w:lineRule="auto"/>
+              <w:rPr>
+                <w:rFonts w:ascii="Consolas" w:eastAsia="Times New Roman" w:hAnsi="Consolas" w:cs="Times New Roman"/>
+                <w:kern w:val="0"/>
+                <w:sz w:val="18"/>
+                <w:szCs w:val="18"/>
+                <w:lang w:eastAsia="en-AU"/>
+                <w14:ligatures w14:val="none"/>
+              </w:rPr>
+            </w:pPr>
+            <w:r>
+              <w:rPr>
+                <w:rFonts w:ascii="Consolas" w:eastAsia="Times New Roman" w:hAnsi="Consolas" w:cs="Times New Roman"/>
+                <w:kern w:val="0"/>
+                <w:sz w:val="18"/>
+                <w:szCs w:val="18"/>
+                <w:lang w:eastAsia="en-AU"/>
+                <w14:ligatures w14:val="none"/>
+              </w:rPr>
+              <w:t>stormwater</w:t>
+            </w:r>
+          </w:p>
+        </w:tc>
+        <w:tc>
+          <w:tcPr>
+            <w:tcW w:w="5253" w:type="dxa"/>
+            <w:vAlign w:val="center"/>
+            <w:hideMark/>
+          </w:tcPr>
+          <w:p>
+            <w:pPr>
+              <w:spacing w:after="0" w:line="240" w:lineRule="auto"/>
+              <w:rPr>
+                <w:rFonts w:ascii="Consolas" w:eastAsia="Times New Roman" w:hAnsi="Consolas" w:cs="Times New Roman"/>
+                <w:kern w:val="0"/>
+                <w:sz w:val="18"/>
+                <w:szCs w:val="18"/>
+                <w:lang w:eastAsia="en-AU"/>
+                <w14:ligatures w14:val="none"/>
+              </w:rPr>
+            </w:pPr>
+            <w:r>
+              <w:rPr>
+                <w:rFonts w:ascii="Consolas" w:eastAsia="Times New Roman" w:hAnsi="Consolas" w:cs="Times New Roman"/>
+                <w:kern w:val="0"/>
+                <w:sz w:val="18"/>
+                <w:szCs w:val="18"/>
+                <w:lang w:eastAsia="en-AU"/>
+                <w14:ligatures w14:val="none"/>
+              </w:rPr>
+              <w:t xml:space="preserve">Will </w:t>
+            </w:r>
+            <w:r>
+              <w:rPr>
+                <w:rFonts w:ascii="Consolas" w:eastAsia="Times New Roman" w:hAnsi="Consolas" w:cs="Times New Roman"/>
+                <w:kern w:val="0"/>
+                <w:sz w:val="18"/>
+                <w:szCs w:val="18"/>
+                <w:lang w:eastAsia="en-AU"/>
+                <w14:ligatures w14:val="none"/>
+              </w:rPr>
+              <w:t xml:space="preserve">planned retaining wall have adequate drainage lines connected </w:t>
+            </w:r>
+            <w:r>
+              <w:rPr>
+                <w:rFonts w:ascii="Consolas" w:eastAsia="Times New Roman" w:hAnsi="Consolas" w:cs="Times New Roman"/>
+                <w:kern w:val="0"/>
+                <w:sz w:val="18"/>
+                <w:szCs w:val="18"/>
+                <w:lang w:eastAsia="en-AU"/>
+                <w14:ligatures w14:val="none"/>
+              </w:rPr>
+              <w:t xml:space="preserve">into existing stormwater system? </w:t>
+            </w:r>
+          </w:p>
+        </w:tc>
+        <w:tc>
+          <w:tcPr>
+            <w:tcW w:w="2835" w:type="dxa"/>
+            <w:vAlign w:val="center"/>
+            <w:hideMark/>
+          </w:tcPr>
+          <w:p>
+            <w:pPr>
+              <w:spacing w:after="0" w:line="240" w:lineRule="auto"/>
+              <w:rPr>
+                <w:rFonts w:ascii="Consolas" w:eastAsia="Times New Roman" w:hAnsi="Consolas" w:cs="Times New Roman"/>
+                <w:kern w:val="0"/>
+                <w:sz w:val="18"/>
+                <w:szCs w:val="18"/>
+                <w:lang w:eastAsia="en-AU"/>
+                <w14:ligatures w14:val="none"/>
+              </w:rPr>
+            </w:pPr>
+            <w:r>
+              <w:rPr>
+                <w:rFonts w:ascii="Consolas" w:eastAsia="Times New Roman" w:hAnsi="Consolas" w:cs="Times New Roman"/>
+                <w:kern w:val="0"/>
+                <w:sz w:val="18"/>
+                <w:szCs w:val="18"/>
+                <w:lang w:eastAsia="en-AU"/>
+                <w14:ligatures w14:val="none"/>
+              </w:rPr>
+              <w:t>yes, no</w:t>
+            </w:r>
+          </w:p>
+        </w:tc>
+      </w:tr>
+      <w:tr>
+        <w:trPr>
+          <w:trHeight w:val="300"/>
+        </w:trPr>
+        <w:tc>
+          <w:tcPr>
+            <w:tcW w:w="2680" w:type="dxa"/>
+            <w:noWrap/>
+            <w:vAlign w:val="center"/>
+          </w:tcPr>
+          <w:p>
+            <w:pPr>
+              <w:spacing w:after="0" w:line="240" w:lineRule="auto"/>
+              <w:rPr>
+                <w:rFonts w:ascii="Consolas" w:eastAsia="Times New Roman" w:hAnsi="Consolas" w:cs="Times New Roman"/>
+                <w:kern w:val="0"/>
+                <w:sz w:val="18"/>
+                <w:szCs w:val="18"/>
+                <w:lang w:eastAsia="en-AU"/>
+                <w14:ligatures w14:val="none"/>
+              </w:rPr>
+            </w:pPr>
+            <w:proofErr w:type="spellStart"/>
+            <w:r>
+              <w:rPr>
+                <w:rFonts w:ascii="Consolas" w:eastAsia="Times New Roman" w:hAnsi="Consolas" w:cs="Times New Roman"/>
+                <w:kern w:val="0"/>
+                <w:sz w:val="18"/>
+                <w:szCs w:val="18"/>
+                <w:lang w:eastAsia="en-AU"/>
+                <w14:ligatures w14:val="none"/>
+              </w:rPr>
+              <w:t>fill_depth</w:t>
+            </w:r>
+            <w:proofErr w:type="spellEnd"/>
+          </w:p>
+        </w:tc>
+        <w:tc>
+          <w:tcPr>
+            <w:tcW w:w="5253" w:type="dxa"/>
+            <w:vAlign w:val="center"/>
+          </w:tcPr>
+          <w:p>
+            <w:pPr>
+              <w:spacing w:after="0" w:line="240" w:lineRule="auto"/>
+              <w:rPr>
+                <w:rFonts w:ascii="Consolas" w:eastAsia="Times New Roman" w:hAnsi="Consolas" w:cs="Times New Roman"/>
+                <w:kern w:val="0"/>
+                <w:sz w:val="18"/>
+                <w:szCs w:val="18"/>
+                <w:lang w:eastAsia="en-AU"/>
+                <w14:ligatures w14:val="none"/>
+              </w:rPr>
+            </w:pPr>
+            <w:r>
+              <w:rPr>
+                <w:rFonts w:ascii="Consolas" w:eastAsia="Times New Roman" w:hAnsi="Consolas" w:cs="Times New Roman"/>
+                <w:kern w:val="0"/>
+                <w:sz w:val="18"/>
+                <w:szCs w:val="18"/>
+                <w:lang w:eastAsia="en-AU"/>
+                <w14:ligatures w14:val="none"/>
+              </w:rPr>
+              <w:t>Depth of fill for retaining wall (in mm):</w:t>
+            </w:r>
+          </w:p>
+        </w:tc>
+        <w:tc>
+          <w:tcPr>
+            <w:tcW w:w="2835" w:type="dxa"/>
+            <w:vAlign w:val="center"/>
+          </w:tcPr>
+          <w:p>
+            <w:pPr>
+              <w:spacing w:after="0" w:line="240" w:lineRule="auto"/>
+              <w:rPr>
+                <w:rFonts w:ascii="Consolas" w:eastAsia="Times New Roman" w:hAnsi="Consolas" w:cs="Times New Roman"/>
+                <w:kern w:val="0"/>
+                <w:sz w:val="18"/>
+                <w:szCs w:val="18"/>
+                <w:lang w:eastAsia="en-AU"/>
+                <w14:ligatures w14:val="none"/>
+              </w:rPr>
+            </w:pPr>
+          </w:p>
+        </w:tc>
+      </w:tr>
+      <w:tr>
+        <w:trPr>
+          <w:trHeight w:val="300"/>
+        </w:trPr>
+        <w:tc>
+          <w:tcPr>
+            <w:tcW w:w="2680" w:type="dxa"/>
+            <w:noWrap/>
+            <w:vAlign w:val="center"/>
+          </w:tcPr>
+          <w:p>
+            <w:pPr>
+              <w:spacing w:after="0" w:line="240" w:lineRule="auto"/>
+              <w:rPr>
+                <w:rFonts w:ascii="Consolas" w:eastAsia="Times New Roman" w:hAnsi="Consolas" w:cs="Times New Roman"/>
+                <w:kern w:val="0"/>
+                <w:sz w:val="18"/>
+                <w:szCs w:val="18"/>
+                <w:lang w:eastAsia="en-AU"/>
+                <w14:ligatures w14:val="none"/>
+              </w:rPr>
+            </w:pPr>
+            <w:proofErr w:type="spellStart"/>
+            <w:r>
+              <w:rPr>
+                <w:rFonts w:ascii="Consolas" w:eastAsia="Times New Roman" w:hAnsi="Consolas" w:cs="Times New Roman"/>
+                <w:kern w:val="0"/>
+                <w:sz w:val="18"/>
+                <w:szCs w:val="18"/>
+                <w:lang w:eastAsia="en-AU"/>
+                <w14:ligatures w14:val="none"/>
+              </w:rPr>
+              <w:t>fill_area</w:t>
+            </w:r>
+            <w:proofErr w:type="spellEnd"/>
+          </w:p>
+        </w:tc>
+        <w:tc>
+          <w:tcPr>
+            <w:tcW w:w="5253" w:type="dxa"/>
+            <w:vAlign w:val="center"/>
+          </w:tcPr>
+          <w:p>
+            <w:pPr>
+              <w:spacing w:after="0" w:line="240" w:lineRule="auto"/>
+              <w:rPr>
+                <w:rFonts w:ascii="Consolas" w:eastAsia="Times New Roman" w:hAnsi="Consolas" w:cs="Times New Roman"/>
+                <w:kern w:val="0"/>
+                <w:sz w:val="18"/>
+                <w:szCs w:val="18"/>
+                <w:lang w:eastAsia="en-AU"/>
+                <w14:ligatures w14:val="none"/>
+              </w:rPr>
+            </w:pPr>
+            <w:r>
+              <w:rPr>
+                <w:rFonts w:ascii="Consolas" w:eastAsia="Times New Roman" w:hAnsi="Consolas" w:cs="Times New Roman"/>
+                <w:kern w:val="0"/>
+                <w:sz w:val="18"/>
+                <w:szCs w:val="18"/>
+                <w:lang w:eastAsia="en-AU"/>
+                <w14:ligatures w14:val="none"/>
+              </w:rPr>
+              <w:t>Area of fill for retaining wall (</w:t>
+            </w:r>
+            <w:r>
+              <w:rPr>
+                <w:rFonts w:ascii="Consolas" w:eastAsia="Times New Roman" w:hAnsi="Consolas" w:cs="Times New Roman"/>
+                <w:kern w:val="0"/>
+                <w:sz w:val="18"/>
+                <w:szCs w:val="18"/>
+                <w:lang w:eastAsia="en-AU"/>
+                <w14:ligatures w14:val="none"/>
+              </w:rPr>
+              <w:t>in m²):</w:t>
+            </w:r>
+          </w:p>
+        </w:tc>
+        <w:tc>
+          <w:tcPr>
+            <w:tcW w:w="2835" w:type="dxa"/>
+            <w:vAlign w:val="center"/>
+          </w:tcPr>
+          <w:p>
+            <w:pPr>
+              <w:spacing w:after="0" w:line="240" w:lineRule="auto"/>
+              <w:rPr>
+                <w:rFonts w:ascii="Consolas" w:eastAsia="Times New Roman" w:hAnsi="Consolas" w:cs="Times New Roman"/>
+                <w:kern w:val="0"/>
+                <w:sz w:val="18"/>
+                <w:szCs w:val="18"/>
+                <w:lang w:eastAsia="en-AU"/>
+                <w14:ligatures w14:val="none"/>
+              </w:rPr>
+            </w:pPr>
+          </w:p>
+        </w:tc>
+      </w:tr>
+      <w:tr>
+        <w:trPr>
+          <w:trHeight w:val="300"/>
+        </w:trPr>
+        <w:tc>
+          <w:tcPr>
+            <w:tcW w:w="2680" w:type="dxa"/>
+            <w:noWrap/>
+            <w:vAlign w:val="center"/>
+          </w:tcPr>
+          <w:p>
+            <w:pPr>
+              <w:spacing w:after="0" w:line="240" w:lineRule="auto"/>
+              <w:rPr>
+                <w:rFonts w:ascii="Consolas" w:eastAsia="Times New Roman" w:hAnsi="Consolas" w:cs="Times New Roman"/>
+                <w:kern w:val="0"/>
+                <w:sz w:val="18"/>
+                <w:szCs w:val="18"/>
+                <w:lang w:eastAsia="en-AU"/>
+                <w14:ligatures w14:val="none"/>
+              </w:rPr>
+            </w:pPr>
+            <w:proofErr w:type="spellStart"/>
+            <w:r>
+              <w:rPr>
+                <w:rFonts w:ascii="Consolas" w:eastAsia="Times New Roman" w:hAnsi="Consolas" w:cs="Times New Roman"/>
+                <w:kern w:val="0"/>
+                <w:sz w:val="18"/>
+                <w:szCs w:val="18"/>
+                <w:lang w:eastAsia="en-AU"/>
+                <w14:ligatures w14:val="none"/>
+              </w:rPr>
+              <w:t>fill_volume</w:t>
+            </w:r>
+            <w:proofErr w:type="spellEnd"/>
+          </w:p>
+        </w:tc>
+        <w:tc>
+          <w:tcPr>
+            <w:tcW w:w="5253" w:type="dxa"/>
+            <w:vAlign w:val="center"/>
+          </w:tcPr>
+          <w:p>
+            <w:pPr>
+              <w:spacing w:after="0" w:line="240" w:lineRule="auto"/>
+              <w:rPr>
+                <w:rFonts w:ascii="Consolas" w:eastAsia="Times New Roman" w:hAnsi="Consolas" w:cs="Times New Roman"/>
+                <w:kern w:val="0"/>
+                <w:sz w:val="18"/>
+                <w:szCs w:val="18"/>
+                <w:lang w:eastAsia="en-AU"/>
+                <w14:ligatures w14:val="none"/>
+              </w:rPr>
+            </w:pPr>
+            <w:r>
+              <w:rPr>
+                <w:rFonts w:ascii="Consolas" w:eastAsia="Times New Roman" w:hAnsi="Consolas" w:cs="Times New Roman"/>
+                <w:kern w:val="0"/>
+                <w:sz w:val="18"/>
+                <w:szCs w:val="18"/>
+                <w:lang w:eastAsia="en-AU"/>
+                <w14:ligatures w14:val="none"/>
+              </w:rPr>
+              <w:t xml:space="preserve">Volume of fill for retaining wall (in </w:t>
+            </w:r>
+            <w:r>
+              <w:rPr>
+                <w:rFonts w:ascii="Consolas" w:eastAsia="Times New Roman" w:hAnsi="Consolas" w:cs="Times New Roman"/>
+                <w:kern w:val="0"/>
+                <w:sz w:val="18"/>
+                <w:szCs w:val="18"/>
+                <w:lang w:eastAsia="en-AU"/>
+                <w14:ligatures w14:val="none"/>
+              </w:rPr>
+              <w:t>m</w:t>
+            </w:r>
+            <w:r>
+              <w:rPr>
+                <w:rFonts w:ascii="Consolas" w:eastAsia="Times New Roman" w:hAnsi="Consolas" w:cs="Times New Roman"/>
+                <w:kern w:val="0"/>
+                <w:sz w:val="18"/>
+                <w:szCs w:val="18"/>
+                <w:lang w:eastAsia="en-AU"/>
+                <w14:ligatures w14:val="none"/>
+              </w:rPr>
+              <w:t>³</w:t>
+            </w:r>
+            <w:r>
+              <w:rPr>
+                <w:rFonts w:ascii="Consolas" w:eastAsia="Times New Roman" w:hAnsi="Consolas" w:cs="Times New Roman"/>
+                <w:kern w:val="0"/>
+                <w:sz w:val="18"/>
+                <w:szCs w:val="18"/>
+                <w:lang w:eastAsia="en-AU"/>
+                <w14:ligatures w14:val="none"/>
+              </w:rPr>
+              <w:t>):</w:t>
+            </w:r>
+          </w:p>
+        </w:tc>
+        <w:tc>
+          <w:tcPr>
+            <w:tcW w:w="2835" w:type="dxa"/>
+            <w:vAlign w:val="center"/>
+          </w:tcPr>
+          <w:p>
+            <w:pPr>
+              <w:spacing w:after="0" w:line="240" w:lineRule="auto"/>
+              <w:rPr>
+                <w:rFonts w:ascii="Consolas" w:eastAsia="Times New Roman" w:hAnsi="Consolas" w:cs="Times New Roman"/>
+                <w:kern w:val="0"/>
+                <w:sz w:val="18"/>
+                <w:szCs w:val="18"/>
+                <w:lang w:eastAsia="en-AU"/>
+                <w14:ligatures w14:val="none"/>
+              </w:rPr>
+            </w:pPr>
+          </w:p>
+        </w:tc>
+      </w:tr>
+      <w:tr>
+        <w:trPr>
+          <w:trHeight w:val="300"/>
+        </w:trPr>
+        <w:tc>
+          <w:tcPr>
+            <w:tcW w:w="2680" w:type="dxa"/>
+            <w:noWrap/>
+            <w:vAlign w:val="center"/>
+            <w:hideMark/>
+          </w:tcPr>
+          <w:p>
+            <w:pPr>
+              <w:spacing w:after="0" w:line="240" w:lineRule="auto"/>
+              <w:rPr>
+                <w:rFonts w:ascii="Consolas" w:eastAsia="Times New Roman" w:hAnsi="Consolas" w:cs="Times New Roman"/>
+                <w:kern w:val="0"/>
+                <w:sz w:val="18"/>
+                <w:szCs w:val="18"/>
+                <w:lang w:eastAsia="en-AU"/>
+                <w14:ligatures w14:val="none"/>
+              </w:rPr>
+            </w:pPr>
+            <w:proofErr w:type="spellStart"/>
+            <w:r>
+              <w:rPr>
+                <w:rFonts w:ascii="Consolas" w:eastAsia="Times New Roman" w:hAnsi="Consolas" w:cs="Times New Roman"/>
+                <w:kern w:val="0"/>
+                <w:sz w:val="18"/>
+                <w:szCs w:val="18"/>
+                <w:lang w:eastAsia="en-AU"/>
+                <w14:ligatures w14:val="none"/>
+              </w:rPr>
+              <w:t>land_size</w:t>
+            </w:r>
+            <w:proofErr w:type="spellEnd"/>
+          </w:p>
+        </w:tc>
+        <w:tc>
+          <w:tcPr>
+            <w:tcW w:w="5253" w:type="dxa"/>
+            <w:vAlign w:val="center"/>
+            <w:hideMark/>
+          </w:tcPr>
+          <w:p>
+            <w:pPr>
+              <w:spacing w:after="0" w:line="240" w:lineRule="auto"/>
+              <w:rPr>
+                <w:rFonts w:ascii="Consolas" w:eastAsia="Times New Roman" w:hAnsi="Consolas" w:cs="Times New Roman"/>
+                <w:kern w:val="0"/>
+                <w:sz w:val="18"/>
+                <w:szCs w:val="18"/>
+                <w:lang w:eastAsia="en-AU"/>
+                <w14:ligatures w14:val="none"/>
+              </w:rPr>
+            </w:pPr>
+            <w:r>
+              <w:rPr>
+                <w:rFonts w:ascii="Consolas" w:eastAsia="Times New Roman" w:hAnsi="Consolas" w:cs="Times New Roman"/>
+                <w:kern w:val="0"/>
+                <w:sz w:val="18"/>
+                <w:szCs w:val="18"/>
+                <w:lang w:eastAsia="en-AU"/>
+                <w14:ligatures w14:val="none"/>
+              </w:rPr>
+              <w:t xml:space="preserve">Land size (in m²): </w:t>
+            </w:r>
+          </w:p>
+        </w:tc>
+        <w:tc>
+          <w:tcPr>
+            <w:tcW w:w="2835" w:type="dxa"/>
+            <w:vAlign w:val="center"/>
+            <w:hideMark/>
+          </w:tcPr>
+          <w:p>
+            <w:pPr>
+              <w:spacing w:after="0" w:line="240" w:lineRule="auto"/>
+              <w:rPr>
+                <w:rFonts w:ascii="Consolas" w:eastAsia="Times New Roman" w:hAnsi="Consolas" w:cs="Times New Roman"/>
+                <w:kern w:val="0"/>
+                <w:sz w:val="18"/>
+                <w:szCs w:val="18"/>
+                <w:lang w:eastAsia="en-AU"/>
+                <w14:ligatures w14:val="none"/>
+              </w:rPr>
+            </w:pPr>
+            <w:r>
+              <w:rPr>
+                <w:rFonts w:ascii="Consolas" w:eastAsia="Times New Roman" w:hAnsi="Consolas" w:cs="Times New Roman"/>
+                <w:kern w:val="0"/>
+                <w:sz w:val="18"/>
+                <w:szCs w:val="18"/>
+                <w:lang w:eastAsia="en-AU"/>
+                <w14:ligatures w14:val="none"/>
+              </w:rPr>
+              <w:t xml:space="preserve"> </w:t>
+            </w:r>
+          </w:p>
+        </w:tc>
+      </w:tr>
+      <w:tr>
+        <w:trPr>
+          <w:trHeight w:val="300"/>
+        </w:trPr>
+        <w:tc>
+          <w:tcPr>
+            <w:tcW w:w="2680" w:type="dxa"/>
+            <w:noWrap/>
+            <w:vAlign w:val="center"/>
+          </w:tcPr>
+          <w:p>
+            <w:pPr>
+              <w:spacing w:after="0" w:line="240" w:lineRule="auto"/>
+              <w:rPr>
+                <w:rFonts w:ascii="Consolas" w:eastAsia="Times New Roman" w:hAnsi="Consolas" w:cs="Times New Roman"/>
+                <w:kern w:val="0"/>
+                <w:sz w:val="18"/>
+                <w:szCs w:val="18"/>
+                <w:lang w:eastAsia="en-AU"/>
+                <w14:ligatures w14:val="none"/>
+              </w:rPr>
+            </w:pPr>
+            <w:proofErr w:type="spellStart"/>
+            <w:r>
+              <w:rPr>
+                <w:rFonts w:ascii="Consolas" w:eastAsia="Times New Roman" w:hAnsi="Consolas" w:cs="Times New Roman"/>
+                <w:kern w:val="0"/>
+                <w:sz w:val="18"/>
+                <w:szCs w:val="18"/>
+                <w:lang w:eastAsia="en-AU"/>
+                <w14:ligatures w14:val="none"/>
+              </w:rPr>
+              <w:t>imported_fill</w:t>
+            </w:r>
+            <w:proofErr w:type="spellEnd"/>
+          </w:p>
+        </w:tc>
+        <w:tc>
+          <w:tcPr>
+            <w:tcW w:w="5253" w:type="dxa"/>
+            <w:vAlign w:val="center"/>
+          </w:tcPr>
+          <w:p>
+            <w:pPr>
+              <w:spacing w:after="0" w:line="240" w:lineRule="auto"/>
+              <w:rPr>
+                <w:rFonts w:ascii="Consolas" w:eastAsia="Times New Roman" w:hAnsi="Consolas" w:cs="Times New Roman"/>
+                <w:kern w:val="0"/>
+                <w:sz w:val="18"/>
+                <w:szCs w:val="18"/>
+                <w:lang w:eastAsia="en-AU"/>
+                <w14:ligatures w14:val="none"/>
+              </w:rPr>
+            </w:pPr>
+            <w:r>
+              <w:rPr>
+                <w:rFonts w:ascii="Consolas" w:eastAsia="Times New Roman" w:hAnsi="Consolas" w:cs="Times New Roman"/>
+                <w:kern w:val="0"/>
+                <w:sz w:val="18"/>
+                <w:szCs w:val="18"/>
+                <w:lang w:eastAsia="en-AU"/>
+                <w14:ligatures w14:val="none"/>
+              </w:rPr>
+              <w:t xml:space="preserve">Will retaining wall be back filled with imported filler? </w:t>
+            </w:r>
+          </w:p>
+        </w:tc>
+        <w:tc>
+          <w:tcPr>
+            <w:tcW w:w="2835" w:type="dxa"/>
+            <w:vAlign w:val="center"/>
+          </w:tcPr>
+          <w:p>
+            <w:pPr>
+              <w:spacing w:after="0" w:line="240" w:lineRule="auto"/>
+              <w:rPr>
+                <w:rFonts w:ascii="Consolas" w:eastAsia="Times New Roman" w:hAnsi="Consolas" w:cs="Times New Roman"/>
+                <w:kern w:val="0"/>
+                <w:sz w:val="18"/>
+                <w:szCs w:val="18"/>
+                <w:lang w:eastAsia="en-AU"/>
+                <w14:ligatures w14:val="none"/>
+              </w:rPr>
+            </w:pPr>
+            <w:r>
+              <w:rPr>
+                <w:rFonts w:ascii="Consolas" w:eastAsia="Times New Roman" w:hAnsi="Consolas" w:cs="Times New Roman"/>
+                <w:kern w:val="0"/>
+                <w:sz w:val="18"/>
+                <w:szCs w:val="18"/>
+                <w:lang w:eastAsia="en-AU"/>
+                <w14:ligatures w14:val="none"/>
+              </w:rPr>
+              <w:t>yes, no</w:t>
+            </w:r>
+          </w:p>
+        </w:tc>
+      </w:tr>
+      <w:tr>
+        <w:trPr>
+          <w:trHeight w:val="300"/>
+        </w:trPr>
+        <w:tc>
+          <w:tcPr>
+            <w:tcW w:w="2680" w:type="dxa"/>
+            <w:noWrap/>
+            <w:vAlign w:val="center"/>
+          </w:tcPr>
+          <w:p>
+            <w:pPr>
+              <w:spacing w:after="0" w:line="240" w:lineRule="auto"/>
+              <w:rPr>
+                <w:rFonts w:ascii="Consolas" w:eastAsia="Times New Roman" w:hAnsi="Consolas" w:cs="Times New Roman"/>
+                <w:kern w:val="0"/>
+                <w:sz w:val="18"/>
+                <w:szCs w:val="18"/>
+                <w:lang w:eastAsia="en-AU"/>
+                <w14:ligatures w14:val="none"/>
+              </w:rPr>
+            </w:pPr>
+            <w:proofErr w:type="spellStart"/>
+            <w:r>
+              <w:rPr>
+                <w:rFonts w:ascii="Consolas" w:eastAsia="Times New Roman" w:hAnsi="Consolas" w:cs="Times New Roman"/>
+                <w:kern w:val="0"/>
+                <w:sz w:val="18"/>
+                <w:szCs w:val="18"/>
+                <w:lang w:eastAsia="en-AU"/>
+                <w14:ligatures w14:val="none"/>
+              </w:rPr>
+              <w:t>venm</w:t>
+            </w:r>
+            <w:proofErr w:type="spellEnd"/>
+          </w:p>
+        </w:tc>
+        <w:tc>
+          <w:tcPr>
+            <w:tcW w:w="5253" w:type="dxa"/>
+            <w:vAlign w:val="center"/>
+          </w:tcPr>
+          <w:p>
+            <w:pPr>
+              <w:spacing w:after="0" w:line="240" w:lineRule="auto"/>
+              <w:rPr>
+                <w:rFonts w:ascii="Consolas" w:eastAsia="Times New Roman" w:hAnsi="Consolas" w:cs="Times New Roman"/>
+                <w:kern w:val="0"/>
+                <w:sz w:val="18"/>
+                <w:szCs w:val="18"/>
+                <w:lang w:eastAsia="en-AU"/>
+                <w14:ligatures w14:val="none"/>
+              </w:rPr>
+            </w:pPr>
+            <w:r>
+              <w:rPr>
+                <w:rFonts w:ascii="Consolas" w:eastAsia="Times New Roman" w:hAnsi="Consolas" w:cs="Times New Roman"/>
+                <w:kern w:val="0"/>
+                <w:sz w:val="18"/>
+                <w:szCs w:val="18"/>
+                <w:lang w:eastAsia="en-AU"/>
+                <w14:ligatures w14:val="none"/>
+              </w:rPr>
+              <w:t>Is imported fill VENM (Virgin Excavated Natural Material)?</w:t>
+            </w:r>
+          </w:p>
+        </w:tc>
+        <w:tc>
+          <w:tcPr>
+            <w:tcW w:w="2835" w:type="dxa"/>
+            <w:vAlign w:val="center"/>
+          </w:tcPr>
+          <w:p>
+            <w:pPr>
+              <w:spacing w:after="0" w:line="240" w:lineRule="auto"/>
+              <w:rPr>
+                <w:rFonts w:ascii="Consolas" w:eastAsia="Times New Roman" w:hAnsi="Consolas" w:cs="Times New Roman"/>
+                <w:kern w:val="0"/>
+                <w:sz w:val="18"/>
+                <w:szCs w:val="18"/>
+                <w:lang w:eastAsia="en-AU"/>
+                <w14:ligatures w14:val="none"/>
+              </w:rPr>
+            </w:pPr>
+            <w:r>
+              <w:rPr>
+                <w:rFonts w:ascii="Consolas" w:eastAsia="Times New Roman" w:hAnsi="Consolas" w:cs="Times New Roman"/>
+                <w:kern w:val="0"/>
+                <w:sz w:val="18"/>
+                <w:szCs w:val="18"/>
+                <w:lang w:eastAsia="en-AU"/>
+                <w14:ligatures w14:val="none"/>
+              </w:rPr>
+              <w:t>yes, no</w:t>
+            </w:r>
+          </w:p>
+        </w:tc>
+      </w:tr>
+    </w:tbl>
+    <w:p>
+      <w:pPr>
+        <w:rPr>
+          <w:rFonts w:ascii="Consolas" w:hAnsi="Consolas"/>
+          <w:sz w:val="20"/>
+          <w:szCs w:val="20"/>
+        </w:rPr>
+      </w:pPr>
+      <w:r>
+        <w:rPr>
+          <w:rFonts w:ascii="Consolas" w:hAnsi="Consolas"/>
+          <w:sz w:val="20"/>
+          <w:szCs w:val="20"/>
+        </w:rPr>
+        <w:t> </w:t>
       </w:r>
     </w:p>
     <w:p>
@@ -6185,14 +8764,6 @@
           <w:szCs w:val="20"/>
         </w:rPr>
       </w:pPr>
-      <w:r>
-        <w:rPr>
-          <w:rFonts w:ascii="Consolas" w:hAnsi="Consolas"/>
-          <w:sz w:val="20"/>
-          <w:szCs w:val="20"/>
-        </w:rPr>
-        <w:t>{</w:t>
-      </w:r>
     </w:p>
     <w:p>
       <w:pPr>
@@ -6202,14 +8773,6 @@
           <w:szCs w:val="20"/>
         </w:rPr>
       </w:pPr>
-      <w:r>
-        <w:rPr>
-          <w:rFonts w:ascii="Consolas" w:hAnsi="Consolas"/>
-          <w:sz w:val="20"/>
-          <w:szCs w:val="20"/>
-        </w:rPr>
-        <w:t>    "development" : "patio",</w:t>
-      </w:r>
     </w:p>
     <w:p>
       <w:pPr>
@@ -6225,7 +8788,7 @@
           <w:sz w:val="20"/>
           <w:szCs w:val="20"/>
         </w:rPr>
-        <w:t>    "zoning" : "R1",</w:t>
+        <w:br w:type="page"/>
       </w:r>
     </w:p>
     <w:p>
@@ -6236,32 +8799,6 @@
           <w:szCs w:val="20"/>
         </w:rPr>
       </w:pPr>
-      <w:r>
-        <w:rPr>
-          <w:rFonts w:ascii="Consolas" w:hAnsi="Consolas"/>
-          <w:sz w:val="20"/>
-          <w:szCs w:val="20"/>
-        </w:rPr>
-        <w:t>    "</w:t>
-      </w:r>
-      <w:proofErr w:type="spellStart"/>
-      <w:r>
-        <w:rPr>
-          <w:rFonts w:ascii="Consolas" w:hAnsi="Consolas"/>
-          <w:sz w:val="20"/>
-          <w:szCs w:val="20"/>
-        </w:rPr>
-        <w:t>structure_type</w:t>
-      </w:r>
-      <w:proofErr w:type="spellEnd"/>
-      <w:r>
-        <w:rPr>
-          <w:rFonts w:ascii="Consolas" w:hAnsi="Consolas"/>
-          <w:sz w:val="20"/>
-          <w:szCs w:val="20"/>
-        </w:rPr>
-        <w:t>" : "new",</w:t>
-      </w:r>
     </w:p>
     <w:p>
       <w:pPr>
@@ -6277,7 +8814,23 @@
           <w:sz w:val="20"/>
           <w:szCs w:val="20"/>
         </w:rPr>
-        <w:t>    "</w:t>
+        <w:t xml:space="preserve">Example </w:t>
+      </w:r>
+      <w:r>
+        <w:rPr>
+          <w:rFonts w:ascii="Consolas" w:hAnsi="Consolas"/>
+          <w:sz w:val="20"/>
+          <w:szCs w:val="20"/>
+        </w:rPr>
+        <w:t xml:space="preserve">POST method </w:t>
+      </w:r>
+      <w:r>
+        <w:rPr>
+          <w:rFonts w:ascii="Consolas" w:hAnsi="Consolas"/>
+          <w:sz w:val="20"/>
+          <w:szCs w:val="20"/>
+        </w:rPr>
+        <w:t>.</w:t>
       </w:r>
       <w:proofErr w:type="spellStart"/>
       <w:r>
@@ -6286,7 +8839,7 @@
           <w:sz w:val="20"/>
           <w:szCs w:val="20"/>
         </w:rPr>
-        <w:t>height_existing</w:t>
+        <w:t>json</w:t>
       </w:r>
       <w:proofErr w:type="spellEnd"/>
       <w:r>
@@ -6295,7 +8848,15 @@
           <w:sz w:val="20"/>
           <w:szCs w:val="20"/>
         </w:rPr>
-        <w:t>" : 0.8,</w:t>
+        <w:t xml:space="preserve"> file</w:t>
+      </w:r>
+      <w:r>
+        <w:rPr>
+          <w:rFonts w:ascii="Consolas" w:hAnsi="Consolas"/>
+          <w:sz w:val="20"/>
+          <w:szCs w:val="20"/>
+        </w:rPr>
+        <w:t>:</w:t>
       </w:r>
     </w:p>
     <w:p>
@@ -6306,32 +8867,6 @@
           <w:szCs w:val="20"/>
         </w:rPr>
       </w:pPr>
-      <w:r>
-        <w:rPr>
-          <w:rFonts w:ascii="Consolas" w:hAnsi="Consolas"/>
-          <w:sz w:val="20"/>
-          <w:szCs w:val="20"/>
-        </w:rPr>
-        <w:t>    "</w:t>
-      </w:r>
-      <w:proofErr w:type="spellStart"/>
-      <w:r>
-        <w:rPr>
-          <w:rFonts w:ascii="Consolas" w:hAnsi="Consolas"/>
-          <w:sz w:val="20"/>
-          <w:szCs w:val="20"/>
-        </w:rPr>
-        <w:t>material_quality</w:t>
-      </w:r>
-      <w:proofErr w:type="spellEnd"/>
-      <w:r>
-        <w:rPr>
-          <w:rFonts w:ascii="Consolas" w:hAnsi="Consolas"/>
-          <w:sz w:val="20"/>
-          <w:szCs w:val="20"/>
-        </w:rPr>
-        <w:t>" : "yes",</w:t>
-      </w:r>
     </w:p>
     <w:p>
       <w:pPr>
@@ -6347,25 +8882,7 @@
           <w:sz w:val="20"/>
           <w:szCs w:val="20"/>
         </w:rPr>
-        <w:t>    "</w:t>
-      </w:r>
-      <w:proofErr w:type="spellStart"/>
-      <w:r>
-        <w:rPr>
-          <w:rFonts w:ascii="Consolas" w:hAnsi="Consolas"/>
-          <w:sz w:val="20"/>
-          <w:szCs w:val="20"/>
-        </w:rPr>
-        <w:t>same_size</w:t>
-      </w:r>
-      <w:proofErr w:type="spellEnd"/>
-      <w:r>
-        <w:rPr>
-          <w:rFonts w:ascii="Consolas" w:hAnsi="Consolas"/>
-          <w:sz w:val="20"/>
-          <w:szCs w:val="20"/>
-        </w:rPr>
-        <w:t>" : "yes",</w:t>
+        <w:t>{</w:t>
       </w:r>
     </w:p>
     <w:p>
@@ -6382,7 +8899,25 @@
           <w:sz w:val="20"/>
           <w:szCs w:val="20"/>
         </w:rPr>
-        <w:t>    "heritage" : "no",</w:t>
+        <w:t>    "development</w:t>
+      </w:r>
+      <w:proofErr w:type="gramStart"/>
+      <w:r>
+        <w:rPr>
+          <w:rFonts w:ascii="Consolas" w:hAnsi="Consolas"/>
+          <w:sz w:val="20"/>
+          <w:szCs w:val="20"/>
+        </w:rPr>
+        <w:t>" :</w:t>
+      </w:r>
+      <w:proofErr w:type="gramEnd"/>
+      <w:r>
+        <w:rPr>
+          <w:rFonts w:ascii="Consolas" w:hAnsi="Consolas"/>
+          <w:sz w:val="20"/>
+          <w:szCs w:val="20"/>
+        </w:rPr>
+        <w:t xml:space="preserve"> "patio",</w:t>
       </w:r>
     </w:p>
     <w:p>
@@ -6399,7 +8934,25 @@
           <w:sz w:val="20"/>
           <w:szCs w:val="20"/>
         </w:rPr>
-        <w:t>    "foreshore" : "no",</w:t>
+        <w:t>    "zoning</w:t>
+      </w:r>
+      <w:proofErr w:type="gramStart"/>
+      <w:r>
+        <w:rPr>
+          <w:rFonts w:ascii="Consolas" w:hAnsi="Consolas"/>
+          <w:sz w:val="20"/>
+          <w:szCs w:val="20"/>
+        </w:rPr>
+        <w:t>" :</w:t>
+      </w:r>
+      <w:proofErr w:type="gramEnd"/>
+      <w:r>
+        <w:rPr>
+          <w:rFonts w:ascii="Consolas" w:hAnsi="Consolas"/>
+          <w:sz w:val="20"/>
+          <w:szCs w:val="20"/>
+        </w:rPr>
+        <w:t xml:space="preserve"> "R1",</w:t>
       </w:r>
     </w:p>
     <w:p>
@@ -6416,7 +8969,45 @@
           <w:sz w:val="20"/>
           <w:szCs w:val="20"/>
         </w:rPr>
-        <w:t>    "area" : 10,</w:t>
+        <w:t>    "</w:t>
+      </w:r>
+      <w:proofErr w:type="spellStart"/>
+      <w:proofErr w:type="gramStart"/>
+      <w:r>
+        <w:rPr>
+          <w:rFonts w:ascii="Consolas" w:hAnsi="Consolas"/>
+          <w:sz w:val="20"/>
+          <w:szCs w:val="20"/>
+        </w:rPr>
+        <w:t>structure</w:t>
+      </w:r>
+      <w:proofErr w:type="gramEnd"/>
+      <w:r>
+        <w:rPr>
+          <w:rFonts w:ascii="Consolas" w:hAnsi="Consolas"/>
+          <w:sz w:val="20"/>
+          <w:szCs w:val="20"/>
+        </w:rPr>
+        <w:t>_type</w:t>
+      </w:r>
+      <w:proofErr w:type="spellEnd"/>
+      <w:proofErr w:type="gramStart"/>
+      <w:r>
+        <w:rPr>
+          <w:rFonts w:ascii="Consolas" w:hAnsi="Consolas"/>
+          <w:sz w:val="20"/>
+          <w:szCs w:val="20"/>
+        </w:rPr>
+        <w:t>" :</w:t>
+      </w:r>
+      <w:proofErr w:type="gramEnd"/>
+      <w:r>
+        <w:rPr>
+          <w:rFonts w:ascii="Consolas" w:hAnsi="Consolas"/>
+          <w:sz w:val="20"/>
+          <w:szCs w:val="20"/>
+        </w:rPr>
+        <w:t xml:space="preserve"> "new",</w:t>
       </w:r>
     </w:p>
     <w:p>
@@ -6436,22 +9027,42 @@
         <w:t>    "</w:t>
       </w:r>
       <w:proofErr w:type="spellStart"/>
-      <w:r>
-        <w:rPr>
-          <w:rFonts w:ascii="Consolas" w:hAnsi="Consolas"/>
-          <w:sz w:val="20"/>
-          <w:szCs w:val="20"/>
-        </w:rPr>
-        <w:t>land_size</w:t>
+      <w:proofErr w:type="gramStart"/>
+      <w:r>
+        <w:rPr>
+          <w:rFonts w:ascii="Consolas" w:hAnsi="Consolas"/>
+          <w:sz w:val="20"/>
+          <w:szCs w:val="20"/>
+        </w:rPr>
+        <w:t>height</w:t>
+      </w:r>
+      <w:proofErr w:type="gramEnd"/>
+      <w:r>
+        <w:rPr>
+          <w:rFonts w:ascii="Consolas" w:hAnsi="Consolas"/>
+          <w:sz w:val="20"/>
+          <w:szCs w:val="20"/>
+        </w:rPr>
+        <w:t>_existing</w:t>
       </w:r>
       <w:proofErr w:type="spellEnd"/>
-      <w:r>
-        <w:rPr>
-          <w:rFonts w:ascii="Consolas" w:hAnsi="Consolas"/>
-          <w:sz w:val="20"/>
-          <w:szCs w:val="20"/>
-        </w:rPr>
-        <w:t>" : 350,</w:t>
+      <w:proofErr w:type="gramStart"/>
+      <w:r>
+        <w:rPr>
+          <w:rFonts w:ascii="Consolas" w:hAnsi="Consolas"/>
+          <w:sz w:val="20"/>
+          <w:szCs w:val="20"/>
+        </w:rPr>
+        <w:t>" :</w:t>
+      </w:r>
+      <w:proofErr w:type="gramEnd"/>
+      <w:r>
+        <w:rPr>
+          <w:rFonts w:ascii="Consolas" w:hAnsi="Consolas"/>
+          <w:sz w:val="20"/>
+          <w:szCs w:val="20"/>
+        </w:rPr>
+        <w:t xml:space="preserve"> 0.8,</w:t>
       </w:r>
     </w:p>
     <w:p>
@@ -6471,22 +9082,42 @@
         <w:t>    "</w:t>
       </w:r>
       <w:proofErr w:type="spellStart"/>
-      <w:r>
-        <w:rPr>
-          <w:rFonts w:ascii="Consolas" w:hAnsi="Consolas"/>
-          <w:sz w:val="20"/>
-          <w:szCs w:val="20"/>
-        </w:rPr>
-        <w:t>total_structures_area</w:t>
+      <w:proofErr w:type="gramStart"/>
+      <w:r>
+        <w:rPr>
+          <w:rFonts w:ascii="Consolas" w:hAnsi="Consolas"/>
+          <w:sz w:val="20"/>
+          <w:szCs w:val="20"/>
+        </w:rPr>
+        <w:t>material</w:t>
+      </w:r>
+      <w:proofErr w:type="gramEnd"/>
+      <w:r>
+        <w:rPr>
+          <w:rFonts w:ascii="Consolas" w:hAnsi="Consolas"/>
+          <w:sz w:val="20"/>
+          <w:szCs w:val="20"/>
+        </w:rPr>
+        <w:t>_quality</w:t>
       </w:r>
       <w:proofErr w:type="spellEnd"/>
-      <w:r>
-        <w:rPr>
-          <w:rFonts w:ascii="Consolas" w:hAnsi="Consolas"/>
-          <w:sz w:val="20"/>
-          <w:szCs w:val="20"/>
-        </w:rPr>
-        <w:t>" : 15,</w:t>
+      <w:proofErr w:type="gramStart"/>
+      <w:r>
+        <w:rPr>
+          <w:rFonts w:ascii="Consolas" w:hAnsi="Consolas"/>
+          <w:sz w:val="20"/>
+          <w:szCs w:val="20"/>
+        </w:rPr>
+        <w:t>" :</w:t>
+      </w:r>
+      <w:proofErr w:type="gramEnd"/>
+      <w:r>
+        <w:rPr>
+          <w:rFonts w:ascii="Consolas" w:hAnsi="Consolas"/>
+          <w:sz w:val="20"/>
+          <w:szCs w:val="20"/>
+        </w:rPr>
+        <w:t xml:space="preserve"> "yes",</w:t>
       </w:r>
     </w:p>
     <w:p>
@@ -6506,22 +9137,42 @@
         <w:t>    "</w:t>
       </w:r>
       <w:proofErr w:type="spellStart"/>
-      <w:r>
-        <w:rPr>
-          <w:rFonts w:ascii="Consolas" w:hAnsi="Consolas"/>
-          <w:sz w:val="20"/>
-          <w:szCs w:val="20"/>
-        </w:rPr>
-        <w:t>wall_height</w:t>
+      <w:proofErr w:type="gramStart"/>
+      <w:r>
+        <w:rPr>
+          <w:rFonts w:ascii="Consolas" w:hAnsi="Consolas"/>
+          <w:sz w:val="20"/>
+          <w:szCs w:val="20"/>
+        </w:rPr>
+        <w:t>same</w:t>
+      </w:r>
+      <w:proofErr w:type="gramEnd"/>
+      <w:r>
+        <w:rPr>
+          <w:rFonts w:ascii="Consolas" w:hAnsi="Consolas"/>
+          <w:sz w:val="20"/>
+          <w:szCs w:val="20"/>
+        </w:rPr>
+        <w:t>_size</w:t>
       </w:r>
       <w:proofErr w:type="spellEnd"/>
-      <w:r>
-        <w:rPr>
-          <w:rFonts w:ascii="Consolas" w:hAnsi="Consolas"/>
-          <w:sz w:val="20"/>
-          <w:szCs w:val="20"/>
-        </w:rPr>
-        <w:t>" : "no",</w:t>
+      <w:proofErr w:type="gramStart"/>
+      <w:r>
+        <w:rPr>
+          <w:rFonts w:ascii="Consolas" w:hAnsi="Consolas"/>
+          <w:sz w:val="20"/>
+          <w:szCs w:val="20"/>
+        </w:rPr>
+        <w:t>" :</w:t>
+      </w:r>
+      <w:proofErr w:type="gramEnd"/>
+      <w:r>
+        <w:rPr>
+          <w:rFonts w:ascii="Consolas" w:hAnsi="Consolas"/>
+          <w:sz w:val="20"/>
+          <w:szCs w:val="20"/>
+        </w:rPr>
+        <w:t xml:space="preserve"> "yes",</w:t>
       </w:r>
     </w:p>
     <w:p>
@@ -6538,25 +9189,25 @@
           <w:sz w:val="20"/>
           <w:szCs w:val="20"/>
         </w:rPr>
-        <w:t>    "</w:t>
-      </w:r>
-      <w:proofErr w:type="spellStart"/>
-      <w:r>
-        <w:rPr>
-          <w:rFonts w:ascii="Consolas" w:hAnsi="Consolas"/>
-          <w:sz w:val="20"/>
-          <w:szCs w:val="20"/>
-        </w:rPr>
-        <w:t>behind_building_line</w:t>
-      </w:r>
-      <w:proofErr w:type="spellEnd"/>
-      <w:r>
-        <w:rPr>
-          <w:rFonts w:ascii="Consolas" w:hAnsi="Consolas"/>
-          <w:sz w:val="20"/>
-          <w:szCs w:val="20"/>
-        </w:rPr>
-        <w:t>" : "yes",</w:t>
+        <w:t>    "heritage</w:t>
+      </w:r>
+      <w:proofErr w:type="gramStart"/>
+      <w:r>
+        <w:rPr>
+          <w:rFonts w:ascii="Consolas" w:hAnsi="Consolas"/>
+          <w:sz w:val="20"/>
+          <w:szCs w:val="20"/>
+        </w:rPr>
+        <w:t>" :</w:t>
+      </w:r>
+      <w:proofErr w:type="gramEnd"/>
+      <w:r>
+        <w:rPr>
+          <w:rFonts w:ascii="Consolas" w:hAnsi="Consolas"/>
+          <w:sz w:val="20"/>
+          <w:szCs w:val="20"/>
+        </w:rPr>
+        <w:t xml:space="preserve"> "no",</w:t>
       </w:r>
     </w:p>
     <w:p>
@@ -6573,25 +9224,25 @@
           <w:sz w:val="20"/>
           <w:szCs w:val="20"/>
         </w:rPr>
-        <w:t>    "</w:t>
-      </w:r>
-      <w:proofErr w:type="spellStart"/>
-      <w:r>
-        <w:rPr>
-          <w:rFonts w:ascii="Consolas" w:hAnsi="Consolas"/>
-          <w:sz w:val="20"/>
-          <w:szCs w:val="20"/>
-        </w:rPr>
-        <w:t>boundary_distance</w:t>
-      </w:r>
-      <w:proofErr w:type="spellEnd"/>
-      <w:r>
-        <w:rPr>
-          <w:rFonts w:ascii="Consolas" w:hAnsi="Consolas"/>
-          <w:sz w:val="20"/>
-          <w:szCs w:val="20"/>
-        </w:rPr>
-        <w:t>" : 6000,</w:t>
+        <w:t>    "foreshore</w:t>
+      </w:r>
+      <w:proofErr w:type="gramStart"/>
+      <w:r>
+        <w:rPr>
+          <w:rFonts w:ascii="Consolas" w:hAnsi="Consolas"/>
+          <w:sz w:val="20"/>
+          <w:szCs w:val="20"/>
+        </w:rPr>
+        <w:t>" :</w:t>
+      </w:r>
+      <w:proofErr w:type="gramEnd"/>
+      <w:r>
+        <w:rPr>
+          <w:rFonts w:ascii="Consolas" w:hAnsi="Consolas"/>
+          <w:sz w:val="20"/>
+          <w:szCs w:val="20"/>
+        </w:rPr>
+        <w:t xml:space="preserve"> "no",</w:t>
       </w:r>
     </w:p>
     <w:p>
@@ -6608,7 +9259,25 @@
           <w:sz w:val="20"/>
           <w:szCs w:val="20"/>
         </w:rPr>
-        <w:t>    "metal" : "yes",</w:t>
+        <w:t>    "area</w:t>
+      </w:r>
+      <w:proofErr w:type="gramStart"/>
+      <w:r>
+        <w:rPr>
+          <w:rFonts w:ascii="Consolas" w:hAnsi="Consolas"/>
+          <w:sz w:val="20"/>
+          <w:szCs w:val="20"/>
+        </w:rPr>
+        <w:t>" :</w:t>
+      </w:r>
+      <w:proofErr w:type="gramEnd"/>
+      <w:r>
+        <w:rPr>
+          <w:rFonts w:ascii="Consolas" w:hAnsi="Consolas"/>
+          <w:sz w:val="20"/>
+          <w:szCs w:val="20"/>
+        </w:rPr>
+        <w:t xml:space="preserve"> 10,</w:t>
       </w:r>
     </w:p>
     <w:p>
@@ -6625,7 +9294,45 @@
           <w:sz w:val="20"/>
           <w:szCs w:val="20"/>
         </w:rPr>
-        <w:t>    "reflective" : "yes",</w:t>
+        <w:t>    "</w:t>
+      </w:r>
+      <w:proofErr w:type="spellStart"/>
+      <w:proofErr w:type="gramStart"/>
+      <w:r>
+        <w:rPr>
+          <w:rFonts w:ascii="Consolas" w:hAnsi="Consolas"/>
+          <w:sz w:val="20"/>
+          <w:szCs w:val="20"/>
+        </w:rPr>
+        <w:t>land</w:t>
+      </w:r>
+      <w:proofErr w:type="gramEnd"/>
+      <w:r>
+        <w:rPr>
+          <w:rFonts w:ascii="Consolas" w:hAnsi="Consolas"/>
+          <w:sz w:val="20"/>
+          <w:szCs w:val="20"/>
+        </w:rPr>
+        <w:t>_size</w:t>
+      </w:r>
+      <w:proofErr w:type="spellEnd"/>
+      <w:proofErr w:type="gramStart"/>
+      <w:r>
+        <w:rPr>
+          <w:rFonts w:ascii="Consolas" w:hAnsi="Consolas"/>
+          <w:sz w:val="20"/>
+          <w:szCs w:val="20"/>
+        </w:rPr>
+        <w:t>" :</w:t>
+      </w:r>
+      <w:proofErr w:type="gramEnd"/>
+      <w:r>
+        <w:rPr>
+          <w:rFonts w:ascii="Consolas" w:hAnsi="Consolas"/>
+          <w:sz w:val="20"/>
+          <w:szCs w:val="20"/>
+        </w:rPr>
+        <w:t xml:space="preserve"> 350,</w:t>
       </w:r>
     </w:p>
     <w:p>
@@ -6645,22 +9352,42 @@
         <w:t>    "</w:t>
       </w:r>
       <w:proofErr w:type="spellStart"/>
-      <w:r>
-        <w:rPr>
-          <w:rFonts w:ascii="Consolas" w:hAnsi="Consolas"/>
-          <w:sz w:val="20"/>
-          <w:szCs w:val="20"/>
-        </w:rPr>
-        <w:t>floor_height</w:t>
+      <w:proofErr w:type="gramStart"/>
+      <w:r>
+        <w:rPr>
+          <w:rFonts w:ascii="Consolas" w:hAnsi="Consolas"/>
+          <w:sz w:val="20"/>
+          <w:szCs w:val="20"/>
+        </w:rPr>
+        <w:t>total</w:t>
+      </w:r>
+      <w:proofErr w:type="gramEnd"/>
+      <w:r>
+        <w:rPr>
+          <w:rFonts w:ascii="Consolas" w:hAnsi="Consolas"/>
+          <w:sz w:val="20"/>
+          <w:szCs w:val="20"/>
+        </w:rPr>
+        <w:t>_structures_area</w:t>
       </w:r>
       <w:proofErr w:type="spellEnd"/>
-      <w:r>
-        <w:rPr>
-          <w:rFonts w:ascii="Consolas" w:hAnsi="Consolas"/>
-          <w:sz w:val="20"/>
-          <w:szCs w:val="20"/>
-        </w:rPr>
-        <w:t>" : 500,</w:t>
+      <w:proofErr w:type="gramStart"/>
+      <w:r>
+        <w:rPr>
+          <w:rFonts w:ascii="Consolas" w:hAnsi="Consolas"/>
+          <w:sz w:val="20"/>
+          <w:szCs w:val="20"/>
+        </w:rPr>
+        <w:t>" :</w:t>
+      </w:r>
+      <w:proofErr w:type="gramEnd"/>
+      <w:r>
+        <w:rPr>
+          <w:rFonts w:ascii="Consolas" w:hAnsi="Consolas"/>
+          <w:sz w:val="20"/>
+          <w:szCs w:val="20"/>
+        </w:rPr>
+        <w:t xml:space="preserve"> 15,</w:t>
       </w:r>
     </w:p>
     <w:p>
@@ -6677,7 +9404,45 @@
           <w:sz w:val="20"/>
           <w:szCs w:val="20"/>
         </w:rPr>
-        <w:t>    "roof" : "yes",</w:t>
+        <w:t>    "</w:t>
+      </w:r>
+      <w:proofErr w:type="spellStart"/>
+      <w:proofErr w:type="gramStart"/>
+      <w:r>
+        <w:rPr>
+          <w:rFonts w:ascii="Consolas" w:hAnsi="Consolas"/>
+          <w:sz w:val="20"/>
+          <w:szCs w:val="20"/>
+        </w:rPr>
+        <w:t>wall</w:t>
+      </w:r>
+      <w:proofErr w:type="gramEnd"/>
+      <w:r>
+        <w:rPr>
+          <w:rFonts w:ascii="Consolas" w:hAnsi="Consolas"/>
+          <w:sz w:val="20"/>
+          <w:szCs w:val="20"/>
+        </w:rPr>
+        <w:t>_height</w:t>
+      </w:r>
+      <w:proofErr w:type="spellEnd"/>
+      <w:proofErr w:type="gramStart"/>
+      <w:r>
+        <w:rPr>
+          <w:rFonts w:ascii="Consolas" w:hAnsi="Consolas"/>
+          <w:sz w:val="20"/>
+          <w:szCs w:val="20"/>
+        </w:rPr>
+        <w:t>" :</w:t>
+      </w:r>
+      <w:proofErr w:type="gramEnd"/>
+      <w:r>
+        <w:rPr>
+          <w:rFonts w:ascii="Consolas" w:hAnsi="Consolas"/>
+          <w:sz w:val="20"/>
+          <w:szCs w:val="20"/>
+        </w:rPr>
+        <w:t xml:space="preserve"> "no",</w:t>
       </w:r>
     </w:p>
     <w:p>
@@ -6694,7 +9459,45 @@
           <w:sz w:val="20"/>
           <w:szCs w:val="20"/>
         </w:rPr>
-        <w:t>    "overhang" : 450,</w:t>
+        <w:t>    "</w:t>
+      </w:r>
+      <w:proofErr w:type="spellStart"/>
+      <w:proofErr w:type="gramStart"/>
+      <w:r>
+        <w:rPr>
+          <w:rFonts w:ascii="Consolas" w:hAnsi="Consolas"/>
+          <w:sz w:val="20"/>
+          <w:szCs w:val="20"/>
+        </w:rPr>
+        <w:t>behind</w:t>
+      </w:r>
+      <w:proofErr w:type="gramEnd"/>
+      <w:r>
+        <w:rPr>
+          <w:rFonts w:ascii="Consolas" w:hAnsi="Consolas"/>
+          <w:sz w:val="20"/>
+          <w:szCs w:val="20"/>
+        </w:rPr>
+        <w:t>_building_line</w:t>
+      </w:r>
+      <w:proofErr w:type="spellEnd"/>
+      <w:proofErr w:type="gramStart"/>
+      <w:r>
+        <w:rPr>
+          <w:rFonts w:ascii="Consolas" w:hAnsi="Consolas"/>
+          <w:sz w:val="20"/>
+          <w:szCs w:val="20"/>
+        </w:rPr>
+        <w:t>" :</w:t>
+      </w:r>
+      <w:proofErr w:type="gramEnd"/>
+      <w:r>
+        <w:rPr>
+          <w:rFonts w:ascii="Consolas" w:hAnsi="Consolas"/>
+          <w:sz w:val="20"/>
+          <w:szCs w:val="20"/>
+        </w:rPr>
+        <w:t xml:space="preserve"> "yes",</w:t>
       </w:r>
     </w:p>
     <w:p>
@@ -6711,7 +9514,45 @@
           <w:sz w:val="20"/>
           <w:szCs w:val="20"/>
         </w:rPr>
-        <w:t>    "attached" : "yes",</w:t>
+        <w:t>    "</w:t>
+      </w:r>
+      <w:proofErr w:type="spellStart"/>
+      <w:proofErr w:type="gramStart"/>
+      <w:r>
+        <w:rPr>
+          <w:rFonts w:ascii="Consolas" w:hAnsi="Consolas"/>
+          <w:sz w:val="20"/>
+          <w:szCs w:val="20"/>
+        </w:rPr>
+        <w:t>boundary</w:t>
+      </w:r>
+      <w:proofErr w:type="gramEnd"/>
+      <w:r>
+        <w:rPr>
+          <w:rFonts w:ascii="Consolas" w:hAnsi="Consolas"/>
+          <w:sz w:val="20"/>
+          <w:szCs w:val="20"/>
+        </w:rPr>
+        <w:t>_distance</w:t>
+      </w:r>
+      <w:proofErr w:type="spellEnd"/>
+      <w:proofErr w:type="gramStart"/>
+      <w:r>
+        <w:rPr>
+          <w:rFonts w:ascii="Consolas" w:hAnsi="Consolas"/>
+          <w:sz w:val="20"/>
+          <w:szCs w:val="20"/>
+        </w:rPr>
+        <w:t>" :</w:t>
+      </w:r>
+      <w:proofErr w:type="gramEnd"/>
+      <w:r>
+        <w:rPr>
+          <w:rFonts w:ascii="Consolas" w:hAnsi="Consolas"/>
+          <w:sz w:val="20"/>
+          <w:szCs w:val="20"/>
+        </w:rPr>
+        <w:t xml:space="preserve"> 6000,</w:t>
       </w:r>
     </w:p>
     <w:p>
@@ -6728,25 +9569,25 @@
           <w:sz w:val="20"/>
           <w:szCs w:val="20"/>
         </w:rPr>
-        <w:t>    "</w:t>
-      </w:r>
-      <w:proofErr w:type="spellStart"/>
-      <w:r>
-        <w:rPr>
-          <w:rFonts w:ascii="Consolas" w:hAnsi="Consolas"/>
-          <w:sz w:val="20"/>
-          <w:szCs w:val="20"/>
-        </w:rPr>
-        <w:t>above_gutter</w:t>
-      </w:r>
-      <w:proofErr w:type="spellEnd"/>
-      <w:r>
-        <w:rPr>
-          <w:rFonts w:ascii="Consolas" w:hAnsi="Consolas"/>
-          <w:sz w:val="20"/>
-          <w:szCs w:val="20"/>
-        </w:rPr>
-        <w:t>" : "no",</w:t>
+        <w:t>    "metal</w:t>
+      </w:r>
+      <w:proofErr w:type="gramStart"/>
+      <w:r>
+        <w:rPr>
+          <w:rFonts w:ascii="Consolas" w:hAnsi="Consolas"/>
+          <w:sz w:val="20"/>
+          <w:szCs w:val="20"/>
+        </w:rPr>
+        <w:t>" :</w:t>
+      </w:r>
+      <w:proofErr w:type="gramEnd"/>
+      <w:r>
+        <w:rPr>
+          <w:rFonts w:ascii="Consolas" w:hAnsi="Consolas"/>
+          <w:sz w:val="20"/>
+          <w:szCs w:val="20"/>
+        </w:rPr>
+        <w:t xml:space="preserve"> "yes",</w:t>
       </w:r>
     </w:p>
     <w:p>
@@ -6763,25 +9604,25 @@
           <w:sz w:val="20"/>
           <w:szCs w:val="20"/>
         </w:rPr>
-        <w:t>    "</w:t>
-      </w:r>
-      <w:proofErr w:type="spellStart"/>
-      <w:r>
-        <w:rPr>
-          <w:rFonts w:ascii="Consolas" w:hAnsi="Consolas"/>
-          <w:sz w:val="20"/>
-          <w:szCs w:val="20"/>
-        </w:rPr>
-        <w:t>roof_height</w:t>
-      </w:r>
-      <w:proofErr w:type="spellEnd"/>
-      <w:r>
-        <w:rPr>
-          <w:rFonts w:ascii="Consolas" w:hAnsi="Consolas"/>
-          <w:sz w:val="20"/>
-          <w:szCs w:val="20"/>
-        </w:rPr>
-        <w:t>" : 2.4,</w:t>
+        <w:t>    "reflective</w:t>
+      </w:r>
+      <w:proofErr w:type="gramStart"/>
+      <w:r>
+        <w:rPr>
+          <w:rFonts w:ascii="Consolas" w:hAnsi="Consolas"/>
+          <w:sz w:val="20"/>
+          <w:szCs w:val="20"/>
+        </w:rPr>
+        <w:t>" :</w:t>
+      </w:r>
+      <w:proofErr w:type="gramEnd"/>
+      <w:r>
+        <w:rPr>
+          <w:rFonts w:ascii="Consolas" w:hAnsi="Consolas"/>
+          <w:sz w:val="20"/>
+          <w:szCs w:val="20"/>
+        </w:rPr>
+        <w:t xml:space="preserve"> "yes",</w:t>
       </w:r>
     </w:p>
     <w:p>
@@ -6801,22 +9642,42 @@
         <w:t>    "</w:t>
       </w:r>
       <w:proofErr w:type="spellStart"/>
-      <w:r>
-        <w:rPr>
-          <w:rFonts w:ascii="Consolas" w:hAnsi="Consolas"/>
-          <w:sz w:val="20"/>
-          <w:szCs w:val="20"/>
-        </w:rPr>
-        <w:t>fascia_connection</w:t>
+      <w:proofErr w:type="gramStart"/>
+      <w:r>
+        <w:rPr>
+          <w:rFonts w:ascii="Consolas" w:hAnsi="Consolas"/>
+          <w:sz w:val="20"/>
+          <w:szCs w:val="20"/>
+        </w:rPr>
+        <w:t>floor</w:t>
+      </w:r>
+      <w:proofErr w:type="gramEnd"/>
+      <w:r>
+        <w:rPr>
+          <w:rFonts w:ascii="Consolas" w:hAnsi="Consolas"/>
+          <w:sz w:val="20"/>
+          <w:szCs w:val="20"/>
+        </w:rPr>
+        <w:t>_height</w:t>
       </w:r>
       <w:proofErr w:type="spellEnd"/>
-      <w:r>
-        <w:rPr>
-          <w:rFonts w:ascii="Consolas" w:hAnsi="Consolas"/>
-          <w:sz w:val="20"/>
-          <w:szCs w:val="20"/>
-        </w:rPr>
-        <w:t>" : "yes",</w:t>
+      <w:proofErr w:type="gramStart"/>
+      <w:r>
+        <w:rPr>
+          <w:rFonts w:ascii="Consolas" w:hAnsi="Consolas"/>
+          <w:sz w:val="20"/>
+          <w:szCs w:val="20"/>
+        </w:rPr>
+        <w:t>" :</w:t>
+      </w:r>
+      <w:proofErr w:type="gramEnd"/>
+      <w:r>
+        <w:rPr>
+          <w:rFonts w:ascii="Consolas" w:hAnsi="Consolas"/>
+          <w:sz w:val="20"/>
+          <w:szCs w:val="20"/>
+        </w:rPr>
+        <w:t xml:space="preserve"> 500,</w:t>
       </w:r>
     </w:p>
     <w:p>
@@ -6833,25 +9694,25 @@
           <w:sz w:val="20"/>
           <w:szCs w:val="20"/>
         </w:rPr>
-        <w:t>    "</w:t>
-      </w:r>
-      <w:proofErr w:type="spellStart"/>
-      <w:r>
-        <w:rPr>
-          <w:rFonts w:ascii="Consolas" w:hAnsi="Consolas"/>
-          <w:sz w:val="20"/>
-          <w:szCs w:val="20"/>
-        </w:rPr>
-        <w:t>engineer_spec</w:t>
-      </w:r>
-      <w:proofErr w:type="spellEnd"/>
-      <w:r>
-        <w:rPr>
-          <w:rFonts w:ascii="Consolas" w:hAnsi="Consolas"/>
-          <w:sz w:val="20"/>
-          <w:szCs w:val="20"/>
-        </w:rPr>
-        <w:t>" : "yes",</w:t>
+        <w:t>    "roof</w:t>
+      </w:r>
+      <w:proofErr w:type="gramStart"/>
+      <w:r>
+        <w:rPr>
+          <w:rFonts w:ascii="Consolas" w:hAnsi="Consolas"/>
+          <w:sz w:val="20"/>
+          <w:szCs w:val="20"/>
+        </w:rPr>
+        <w:t>" :</w:t>
+      </w:r>
+      <w:proofErr w:type="gramEnd"/>
+      <w:r>
+        <w:rPr>
+          <w:rFonts w:ascii="Consolas" w:hAnsi="Consolas"/>
+          <w:sz w:val="20"/>
+          <w:szCs w:val="20"/>
+        </w:rPr>
+        <w:t xml:space="preserve"> "yes",</w:t>
       </w:r>
     </w:p>
     <w:p>
@@ -6868,7 +9729,25 @@
           <w:sz w:val="20"/>
           <w:szCs w:val="20"/>
         </w:rPr>
-        <w:t>    "stormwater" : "yes",</w:t>
+        <w:t>    "overhang</w:t>
+      </w:r>
+      <w:proofErr w:type="gramStart"/>
+      <w:r>
+        <w:rPr>
+          <w:rFonts w:ascii="Consolas" w:hAnsi="Consolas"/>
+          <w:sz w:val="20"/>
+          <w:szCs w:val="20"/>
+        </w:rPr>
+        <w:t>" :</w:t>
+      </w:r>
+      <w:proofErr w:type="gramEnd"/>
+      <w:r>
+        <w:rPr>
+          <w:rFonts w:ascii="Consolas" w:hAnsi="Consolas"/>
+          <w:sz w:val="20"/>
+          <w:szCs w:val="20"/>
+        </w:rPr>
+        <w:t xml:space="preserve"> 450,</w:t>
       </w:r>
     </w:p>
     <w:p>
@@ -6885,7 +9764,25 @@
           <w:sz w:val="20"/>
           <w:szCs w:val="20"/>
         </w:rPr>
-        <w:t>    "drainage" : "no",</w:t>
+        <w:t>    "attached</w:t>
+      </w:r>
+      <w:proofErr w:type="gramStart"/>
+      <w:r>
+        <w:rPr>
+          <w:rFonts w:ascii="Consolas" w:hAnsi="Consolas"/>
+          <w:sz w:val="20"/>
+          <w:szCs w:val="20"/>
+        </w:rPr>
+        <w:t>" :</w:t>
+      </w:r>
+      <w:proofErr w:type="gramEnd"/>
+      <w:r>
+        <w:rPr>
+          <w:rFonts w:ascii="Consolas" w:hAnsi="Consolas"/>
+          <w:sz w:val="20"/>
+          <w:szCs w:val="20"/>
+        </w:rPr>
+        <w:t xml:space="preserve"> "yes",</w:t>
       </w:r>
     </w:p>
     <w:p>
@@ -6902,7 +9799,45 @@
           <w:sz w:val="20"/>
           <w:szCs w:val="20"/>
         </w:rPr>
-        <w:t>    "bushfire" : "no",</w:t>
+        <w:t>    "</w:t>
+      </w:r>
+      <w:proofErr w:type="spellStart"/>
+      <w:proofErr w:type="gramStart"/>
+      <w:r>
+        <w:rPr>
+          <w:rFonts w:ascii="Consolas" w:hAnsi="Consolas"/>
+          <w:sz w:val="20"/>
+          <w:szCs w:val="20"/>
+        </w:rPr>
+        <w:t>above</w:t>
+      </w:r>
+      <w:proofErr w:type="gramEnd"/>
+      <w:r>
+        <w:rPr>
+          <w:rFonts w:ascii="Consolas" w:hAnsi="Consolas"/>
+          <w:sz w:val="20"/>
+          <w:szCs w:val="20"/>
+        </w:rPr>
+        <w:t>_gutter</w:t>
+      </w:r>
+      <w:proofErr w:type="spellEnd"/>
+      <w:proofErr w:type="gramStart"/>
+      <w:r>
+        <w:rPr>
+          <w:rFonts w:ascii="Consolas" w:hAnsi="Consolas"/>
+          <w:sz w:val="20"/>
+          <w:szCs w:val="20"/>
+        </w:rPr>
+        <w:t>" :</w:t>
+      </w:r>
+      <w:proofErr w:type="gramEnd"/>
+      <w:r>
+        <w:rPr>
+          <w:rFonts w:ascii="Consolas" w:hAnsi="Consolas"/>
+          <w:sz w:val="20"/>
+          <w:szCs w:val="20"/>
+        </w:rPr>
+        <w:t xml:space="preserve"> "no",</w:t>
       </w:r>
     </w:p>
     <w:p>
@@ -6922,22 +9857,42 @@
         <w:t>    "</w:t>
       </w:r>
       <w:proofErr w:type="spellStart"/>
-      <w:r>
-        <w:rPr>
-          <w:rFonts w:ascii="Consolas" w:hAnsi="Consolas"/>
-          <w:sz w:val="20"/>
-          <w:szCs w:val="20"/>
-        </w:rPr>
-        <w:t>distance_dwelling</w:t>
+      <w:proofErr w:type="gramStart"/>
+      <w:r>
+        <w:rPr>
+          <w:rFonts w:ascii="Consolas" w:hAnsi="Consolas"/>
+          <w:sz w:val="20"/>
+          <w:szCs w:val="20"/>
+        </w:rPr>
+        <w:t>roof</w:t>
+      </w:r>
+      <w:proofErr w:type="gramEnd"/>
+      <w:r>
+        <w:rPr>
+          <w:rFonts w:ascii="Consolas" w:hAnsi="Consolas"/>
+          <w:sz w:val="20"/>
+          <w:szCs w:val="20"/>
+        </w:rPr>
+        <w:t>_height</w:t>
       </w:r>
       <w:proofErr w:type="spellEnd"/>
-      <w:r>
-        <w:rPr>
-          <w:rFonts w:ascii="Consolas" w:hAnsi="Consolas"/>
-          <w:sz w:val="20"/>
-          <w:szCs w:val="20"/>
-        </w:rPr>
-        <w:t>" : 6,</w:t>
+      <w:proofErr w:type="gramStart"/>
+      <w:r>
+        <w:rPr>
+          <w:rFonts w:ascii="Consolas" w:hAnsi="Consolas"/>
+          <w:sz w:val="20"/>
+          <w:szCs w:val="20"/>
+        </w:rPr>
+        <w:t>" :</w:t>
+      </w:r>
+      <w:proofErr w:type="gramEnd"/>
+      <w:r>
+        <w:rPr>
+          <w:rFonts w:ascii="Consolas" w:hAnsi="Consolas"/>
+          <w:sz w:val="20"/>
+          <w:szCs w:val="20"/>
+        </w:rPr>
+        <w:t xml:space="preserve"> 2.4,</w:t>
       </w:r>
     </w:p>
     <w:p>
@@ -6957,22 +9912,312 @@
         <w:t>    "</w:t>
       </w:r>
       <w:proofErr w:type="spellStart"/>
-      <w:r>
-        <w:rPr>
-          <w:rFonts w:ascii="Consolas" w:hAnsi="Consolas"/>
-          <w:sz w:val="20"/>
-          <w:szCs w:val="20"/>
-        </w:rPr>
-        <w:t>non_combustible</w:t>
+      <w:proofErr w:type="gramStart"/>
+      <w:r>
+        <w:rPr>
+          <w:rFonts w:ascii="Consolas" w:hAnsi="Consolas"/>
+          <w:sz w:val="20"/>
+          <w:szCs w:val="20"/>
+        </w:rPr>
+        <w:t>fascia</w:t>
+      </w:r>
+      <w:proofErr w:type="gramEnd"/>
+      <w:r>
+        <w:rPr>
+          <w:rFonts w:ascii="Consolas" w:hAnsi="Consolas"/>
+          <w:sz w:val="20"/>
+          <w:szCs w:val="20"/>
+        </w:rPr>
+        <w:t>_connection</w:t>
       </w:r>
       <w:proofErr w:type="spellEnd"/>
-      <w:r>
-        <w:rPr>
-          <w:rFonts w:ascii="Consolas" w:hAnsi="Consolas"/>
-          <w:sz w:val="20"/>
-          <w:szCs w:val="20"/>
-        </w:rPr>
-        <w:t>" : "yes"</w:t>
+      <w:proofErr w:type="gramStart"/>
+      <w:r>
+        <w:rPr>
+          <w:rFonts w:ascii="Consolas" w:hAnsi="Consolas"/>
+          <w:sz w:val="20"/>
+          <w:szCs w:val="20"/>
+        </w:rPr>
+        <w:t>" :</w:t>
+      </w:r>
+      <w:proofErr w:type="gramEnd"/>
+      <w:r>
+        <w:rPr>
+          <w:rFonts w:ascii="Consolas" w:hAnsi="Consolas"/>
+          <w:sz w:val="20"/>
+          <w:szCs w:val="20"/>
+        </w:rPr>
+        <w:t xml:space="preserve"> "yes",</w:t>
+      </w:r>
+    </w:p>
+    <w:p>
+      <w:pPr>
+        <w:rPr>
+          <w:rFonts w:ascii="Consolas" w:hAnsi="Consolas"/>
+          <w:sz w:val="20"/>
+          <w:szCs w:val="20"/>
+        </w:rPr>
+      </w:pPr>
+      <w:r>
+        <w:rPr>
+          <w:rFonts w:ascii="Consolas" w:hAnsi="Consolas"/>
+          <w:sz w:val="20"/>
+          <w:szCs w:val="20"/>
+        </w:rPr>
+        <w:t>    "</w:t>
+      </w:r>
+      <w:proofErr w:type="spellStart"/>
+      <w:proofErr w:type="gramStart"/>
+      <w:r>
+        <w:rPr>
+          <w:rFonts w:ascii="Consolas" w:hAnsi="Consolas"/>
+          <w:sz w:val="20"/>
+          <w:szCs w:val="20"/>
+        </w:rPr>
+        <w:t>engineer</w:t>
+      </w:r>
+      <w:proofErr w:type="gramEnd"/>
+      <w:r>
+        <w:rPr>
+          <w:rFonts w:ascii="Consolas" w:hAnsi="Consolas"/>
+          <w:sz w:val="20"/>
+          <w:szCs w:val="20"/>
+        </w:rPr>
+        <w:t>_spec</w:t>
+      </w:r>
+      <w:proofErr w:type="spellEnd"/>
+      <w:proofErr w:type="gramStart"/>
+      <w:r>
+        <w:rPr>
+          <w:rFonts w:ascii="Consolas" w:hAnsi="Consolas"/>
+          <w:sz w:val="20"/>
+          <w:szCs w:val="20"/>
+        </w:rPr>
+        <w:t>" :</w:t>
+      </w:r>
+      <w:proofErr w:type="gramEnd"/>
+      <w:r>
+        <w:rPr>
+          <w:rFonts w:ascii="Consolas" w:hAnsi="Consolas"/>
+          <w:sz w:val="20"/>
+          <w:szCs w:val="20"/>
+        </w:rPr>
+        <w:t xml:space="preserve"> "yes",</w:t>
+      </w:r>
+    </w:p>
+    <w:p>
+      <w:pPr>
+        <w:rPr>
+          <w:rFonts w:ascii="Consolas" w:hAnsi="Consolas"/>
+          <w:sz w:val="20"/>
+          <w:szCs w:val="20"/>
+        </w:rPr>
+      </w:pPr>
+      <w:r>
+        <w:rPr>
+          <w:rFonts w:ascii="Consolas" w:hAnsi="Consolas"/>
+          <w:sz w:val="20"/>
+          <w:szCs w:val="20"/>
+        </w:rPr>
+        <w:t>    "stormwater</w:t>
+      </w:r>
+      <w:proofErr w:type="gramStart"/>
+      <w:r>
+        <w:rPr>
+          <w:rFonts w:ascii="Consolas" w:hAnsi="Consolas"/>
+          <w:sz w:val="20"/>
+          <w:szCs w:val="20"/>
+        </w:rPr>
+        <w:t>" :</w:t>
+      </w:r>
+      <w:proofErr w:type="gramEnd"/>
+      <w:r>
+        <w:rPr>
+          <w:rFonts w:ascii="Consolas" w:hAnsi="Consolas"/>
+          <w:sz w:val="20"/>
+          <w:szCs w:val="20"/>
+        </w:rPr>
+        <w:t xml:space="preserve"> "yes",</w:t>
+      </w:r>
+    </w:p>
+    <w:p>
+      <w:pPr>
+        <w:rPr>
+          <w:rFonts w:ascii="Consolas" w:hAnsi="Consolas"/>
+          <w:sz w:val="20"/>
+          <w:szCs w:val="20"/>
+        </w:rPr>
+      </w:pPr>
+      <w:r>
+        <w:rPr>
+          <w:rFonts w:ascii="Consolas" w:hAnsi="Consolas"/>
+          <w:sz w:val="20"/>
+          <w:szCs w:val="20"/>
+        </w:rPr>
+        <w:t>    "drainage</w:t>
+      </w:r>
+      <w:proofErr w:type="gramStart"/>
+      <w:r>
+        <w:rPr>
+          <w:rFonts w:ascii="Consolas" w:hAnsi="Consolas"/>
+          <w:sz w:val="20"/>
+          <w:szCs w:val="20"/>
+        </w:rPr>
+        <w:t>" :</w:t>
+      </w:r>
+      <w:proofErr w:type="gramEnd"/>
+      <w:r>
+        <w:rPr>
+          <w:rFonts w:ascii="Consolas" w:hAnsi="Consolas"/>
+          <w:sz w:val="20"/>
+          <w:szCs w:val="20"/>
+        </w:rPr>
+        <w:t xml:space="preserve"> "no",</w:t>
+      </w:r>
+    </w:p>
+    <w:p>
+      <w:pPr>
+        <w:rPr>
+          <w:rFonts w:ascii="Consolas" w:hAnsi="Consolas"/>
+          <w:sz w:val="20"/>
+          <w:szCs w:val="20"/>
+        </w:rPr>
+      </w:pPr>
+      <w:r>
+        <w:rPr>
+          <w:rFonts w:ascii="Consolas" w:hAnsi="Consolas"/>
+          <w:sz w:val="20"/>
+          <w:szCs w:val="20"/>
+        </w:rPr>
+        <w:t>    "bushfire</w:t>
+      </w:r>
+      <w:proofErr w:type="gramStart"/>
+      <w:r>
+        <w:rPr>
+          <w:rFonts w:ascii="Consolas" w:hAnsi="Consolas"/>
+          <w:sz w:val="20"/>
+          <w:szCs w:val="20"/>
+        </w:rPr>
+        <w:t>" :</w:t>
+      </w:r>
+      <w:proofErr w:type="gramEnd"/>
+      <w:r>
+        <w:rPr>
+          <w:rFonts w:ascii="Consolas" w:hAnsi="Consolas"/>
+          <w:sz w:val="20"/>
+          <w:szCs w:val="20"/>
+        </w:rPr>
+        <w:t xml:space="preserve"> "no",</w:t>
+      </w:r>
+    </w:p>
+    <w:p>
+      <w:pPr>
+        <w:rPr>
+          <w:rFonts w:ascii="Consolas" w:hAnsi="Consolas"/>
+          <w:sz w:val="20"/>
+          <w:szCs w:val="20"/>
+        </w:rPr>
+      </w:pPr>
+      <w:r>
+        <w:rPr>
+          <w:rFonts w:ascii="Consolas" w:hAnsi="Consolas"/>
+          <w:sz w:val="20"/>
+          <w:szCs w:val="20"/>
+        </w:rPr>
+        <w:t>    "</w:t>
+      </w:r>
+      <w:proofErr w:type="spellStart"/>
+      <w:proofErr w:type="gramStart"/>
+      <w:r>
+        <w:rPr>
+          <w:rFonts w:ascii="Consolas" w:hAnsi="Consolas"/>
+          <w:sz w:val="20"/>
+          <w:szCs w:val="20"/>
+        </w:rPr>
+        <w:t>distance</w:t>
+      </w:r>
+      <w:proofErr w:type="gramEnd"/>
+      <w:r>
+        <w:rPr>
+          <w:rFonts w:ascii="Consolas" w:hAnsi="Consolas"/>
+          <w:sz w:val="20"/>
+          <w:szCs w:val="20"/>
+        </w:rPr>
+        <w:t>_dwelling</w:t>
+      </w:r>
+      <w:proofErr w:type="spellEnd"/>
+      <w:proofErr w:type="gramStart"/>
+      <w:r>
+        <w:rPr>
+          <w:rFonts w:ascii="Consolas" w:hAnsi="Consolas"/>
+          <w:sz w:val="20"/>
+          <w:szCs w:val="20"/>
+        </w:rPr>
+        <w:t>" :</w:t>
+      </w:r>
+      <w:proofErr w:type="gramEnd"/>
+      <w:r>
+        <w:rPr>
+          <w:rFonts w:ascii="Consolas" w:hAnsi="Consolas"/>
+          <w:sz w:val="20"/>
+          <w:szCs w:val="20"/>
+        </w:rPr>
+        <w:t xml:space="preserve"> 6,</w:t>
+      </w:r>
+    </w:p>
+    <w:p>
+      <w:pPr>
+        <w:rPr>
+          <w:rFonts w:ascii="Consolas" w:hAnsi="Consolas"/>
+          <w:sz w:val="20"/>
+          <w:szCs w:val="20"/>
+        </w:rPr>
+      </w:pPr>
+      <w:r>
+        <w:rPr>
+          <w:rFonts w:ascii="Consolas" w:hAnsi="Consolas"/>
+          <w:sz w:val="20"/>
+          <w:szCs w:val="20"/>
+        </w:rPr>
+        <w:t>    "</w:t>
+      </w:r>
+      <w:proofErr w:type="spellStart"/>
+      <w:proofErr w:type="gramStart"/>
+      <w:r>
+        <w:rPr>
+          <w:rFonts w:ascii="Consolas" w:hAnsi="Consolas"/>
+          <w:sz w:val="20"/>
+          <w:szCs w:val="20"/>
+        </w:rPr>
+        <w:t>non</w:t>
+      </w:r>
+      <w:proofErr w:type="gramEnd"/>
+      <w:r>
+        <w:rPr>
+          <w:rFonts w:ascii="Consolas" w:hAnsi="Consolas"/>
+          <w:sz w:val="20"/>
+          <w:szCs w:val="20"/>
+        </w:rPr>
+        <w:t>_combustible</w:t>
+      </w:r>
+      <w:proofErr w:type="spellEnd"/>
+      <w:proofErr w:type="gramStart"/>
+      <w:r>
+        <w:rPr>
+          <w:rFonts w:ascii="Consolas" w:hAnsi="Consolas"/>
+          <w:sz w:val="20"/>
+          <w:szCs w:val="20"/>
+        </w:rPr>
+        <w:t>" :</w:t>
+      </w:r>
+      <w:proofErr w:type="gramEnd"/>
+      <w:r>
+        <w:rPr>
+          <w:rFonts w:ascii="Consolas" w:hAnsi="Consolas"/>
+          <w:sz w:val="20"/>
+          <w:szCs w:val="20"/>
+        </w:rPr>
+        <w:t xml:space="preserve"> "yes"</w:t>
       </w:r>
     </w:p>
     <w:p>
@@ -7614,7 +10859,6 @@
   <w:style w:type="character" w:default="1" w:styleId="DefaultParagraphFont">
     <w:name w:val="Default Paragraph Font"/>
     <w:uiPriority w:val="1"/>
-    <w:semiHidden/>
     <w:unhideWhenUsed/>
   </w:style>
   <w:style w:type="table" w:default="1" w:styleId="TableNormal">

</xml_diff>